<commit_message>
[Em Andamento] Escrita Parte2
</commit_message>
<xml_diff>
--- a/docs/RelatorioTecnico Entrega B1 Completo Eduardo Sampaio Viana.docx
+++ b/docs/RelatorioTecnico Entrega B1 Completo Eduardo Sampaio Viana.docx
@@ -494,6 +494,7 @@
             <w:docPartUnique/>
           </w:docPartObj>
         </w:sdtPr>
+        <w:sdtEndPr/>
         <w:sdtContent>
           <w:r>
             <w:instrText xml:space="preserve"> TOC \h \u \z </w:instrText>
@@ -4714,19 +4715,7 @@
               <w:rPr>
                 <w:lang w:eastAsia="en-US"/>
               </w:rPr>
-              <w:t>Autenticação</w:t>
-            </w:r>
-            <w:r>
-              <w:rPr>
-                <w:lang w:eastAsia="en-US"/>
-              </w:rPr>
-              <w:t xml:space="preserve"> de acesso na camada de segurança</w:t>
-            </w:r>
-            <w:r>
-              <w:rPr>
-                <w:lang w:eastAsia="en-US"/>
-              </w:rPr>
-              <w:t xml:space="preserve"> </w:t>
+              <w:t xml:space="preserve">Validar quantidade mínima de caracteres </w:t>
             </w:r>
           </w:p>
         </w:tc>
@@ -4754,7 +4743,7 @@
               <w:rPr>
                 <w:lang w:eastAsia="en-US"/>
               </w:rPr>
-              <w:t>A</w:t>
+              <w:t>B</w:t>
             </w:r>
           </w:p>
         </w:tc>
@@ -4810,7 +4799,7 @@
               <w:rPr>
                 <w:lang w:eastAsia="en-US"/>
               </w:rPr>
-              <w:t>Autorização de acesso na camada de segurança</w:t>
+              <w:t>Validar confirmação de senha de usuário</w:t>
             </w:r>
           </w:p>
         </w:tc>
@@ -4838,7 +4827,7 @@
               <w:rPr>
                 <w:lang w:eastAsia="en-US"/>
               </w:rPr>
-              <w:t>M</w:t>
+              <w:t>B</w:t>
             </w:r>
           </w:p>
         </w:tc>
@@ -6614,7 +6603,6 @@
     <w:p>
       <w:pPr>
         <w:pStyle w:val="Corpodetexto"/>
-        <w:jc w:val="center"/>
       </w:pPr>
       <w:hyperlink r:id="rId30" w:history="1">
         <w:r>
@@ -7216,39 +7204,7 @@
           <w:noProof/>
           <w:sz w:val="20"/>
         </w:rPr>
-        <w:fldChar w:fldCharType="begin"/>
-      </w:r>
-      <w:r>
-        <w:rPr>
-          <w:b/>
-          <w:noProof/>
-          <w:sz w:val="20"/>
-        </w:rPr>
-        <w:instrText xml:space="preserve"> SEQ Figura \* ARABIC </w:instrText>
-      </w:r>
-      <w:r>
-        <w:rPr>
-          <w:b/>
-          <w:noProof/>
-          <w:sz w:val="20"/>
-        </w:rPr>
-        <w:fldChar w:fldCharType="separate"/>
-      </w:r>
-      <w:r>
-        <w:rPr>
-          <w:b/>
-          <w:noProof/>
-          <w:sz w:val="20"/>
-        </w:rPr>
-        <w:t>2</w:t>
-      </w:r>
-      <w:r>
-        <w:rPr>
-          <w:b/>
-          <w:noProof/>
-          <w:sz w:val="20"/>
-        </w:rPr>
-        <w:fldChar w:fldCharType="end"/>
+        <w:t>3</w:t>
       </w:r>
       <w:r>
         <w:rPr>
@@ -7634,15 +7590,13 @@
                 <w:rFonts w:ascii="Arial" w:hAnsi="Arial" w:cs="Arial"/>
               </w:rPr>
             </w:pPr>
-            <w:bookmarkStart w:id="24" w:name="_Hlk131791269"/>
             <w:r>
               <w:rPr>
                 <w:rFonts w:ascii="Arial" w:hAnsi="Arial" w:cs="Arial"/>
                 <w:color w:val="000000"/>
               </w:rPr>
-              <w:t>Segurança</w:t>
+              <w:t>Confiabilidade</w:t>
             </w:r>
-            <w:bookmarkEnd w:id="24"/>
           </w:p>
         </w:tc>
         <w:tc>
@@ -7668,7 +7622,13 @@
               <w:rPr>
                 <w:rFonts w:ascii="Arial" w:hAnsi="Arial" w:cs="Arial"/>
               </w:rPr>
-              <w:t xml:space="preserve">1 autenticação de acesso com suas credenciais </w:t>
+              <w:t xml:space="preserve">1 </w:t>
+            </w:r>
+            <w:r>
+              <w:rPr>
+                <w:rFonts w:ascii="Arial" w:hAnsi="Arial" w:cs="Arial"/>
+              </w:rPr>
+              <w:t>Validar quantidade mínima de caracteres</w:t>
             </w:r>
           </w:p>
         </w:tc>
@@ -7737,7 +7697,7 @@
                 <w:rFonts w:ascii="Arial" w:hAnsi="Arial" w:cs="Arial"/>
                 <w:color w:val="000000"/>
               </w:rPr>
-              <w:t>Segurança</w:t>
+              <w:t>Confiabilidade</w:t>
             </w:r>
           </w:p>
         </w:tc>
@@ -7764,7 +7724,7 @@
               <w:rPr>
                 <w:rFonts w:ascii="Arial" w:hAnsi="Arial" w:cs="Arial"/>
               </w:rPr>
-              <w:t xml:space="preserve">2 autorização de acesso </w:t>
+              <w:t>2 Validar confirmação de senha</w:t>
             </w:r>
           </w:p>
         </w:tc>
@@ -7859,7 +7819,13 @@
               <w:rPr>
                 <w:rFonts w:ascii="Arial" w:hAnsi="Arial" w:cs="Arial"/>
               </w:rPr>
-              <w:t>Cenário 3 Validar ativo código de ativo existente</w:t>
+              <w:t xml:space="preserve">Cenário 3 </w:t>
+            </w:r>
+            <w:r>
+              <w:rPr>
+                <w:rFonts w:ascii="Arial" w:hAnsi="Arial" w:cs="Arial"/>
+              </w:rPr>
+              <w:t>Valida código de ativo existente</w:t>
             </w:r>
           </w:p>
         </w:tc>
@@ -8119,8 +8085,8 @@
           <w:szCs w:val="28"/>
         </w:rPr>
       </w:pPr>
-      <w:bookmarkStart w:id="25" w:name="_Toc476472336"/>
-      <w:bookmarkStart w:id="26" w:name="_Toc74561919"/>
+      <w:bookmarkStart w:id="24" w:name="_Toc476472336"/>
+      <w:bookmarkStart w:id="25" w:name="_Toc74561919"/>
     </w:p>
     <w:p>
       <w:pPr>
@@ -8136,7 +8102,7 @@
           <w:szCs w:val="28"/>
         </w:rPr>
       </w:pPr>
-      <w:bookmarkStart w:id="27" w:name="_Toc116844024"/>
+      <w:bookmarkStart w:id="26" w:name="_Toc116844024"/>
       <w:r>
         <w:rPr>
           <w:rFonts w:ascii="Times New Roman" w:hAnsi="Times New Roman"/>
@@ -8158,9 +8124,9 @@
         </w:rPr>
         <w:t>Cenários</w:t>
       </w:r>
+      <w:bookmarkEnd w:id="24"/>
       <w:bookmarkEnd w:id="25"/>
       <w:bookmarkEnd w:id="26"/>
-      <w:bookmarkEnd w:id="27"/>
     </w:p>
     <w:p>
       <w:pPr>
@@ -8263,7 +8229,7 @@
           <w:i/>
           <w:color w:val="ED7D31"/>
         </w:rPr>
-        <w:t>Segurança</w:t>
+        <w:t>Confiabilidade</w:t>
       </w:r>
       <w:r>
         <w:rPr>
@@ -8271,7 +8237,7 @@
           <w:i/>
           <w:color w:val="ED7D31"/>
         </w:rPr>
-        <w:t xml:space="preserve">: O </w:t>
+        <w:t xml:space="preserve">: </w:t>
       </w:r>
       <w:r>
         <w:rPr>
@@ -8279,7 +8245,7 @@
           <w:i/>
           <w:color w:val="ED7D31"/>
         </w:rPr>
-        <w:t>s</w:t>
+        <w:t>o sistema valida a</w:t>
       </w:r>
       <w:r>
         <w:rPr>
@@ -8287,7 +8253,7 @@
           <w:i/>
           <w:color w:val="ED7D31"/>
         </w:rPr>
-        <w:t>istema</w:t>
+        <w:t xml:space="preserve"> quantidade mínima de caracteres</w:t>
       </w:r>
       <w:r>
         <w:rPr>
@@ -8295,15 +8261,7 @@
           <w:i/>
           <w:color w:val="ED7D31"/>
         </w:rPr>
-        <w:t xml:space="preserve"> precisa da validação das credenciais para acesso gerando um token caso as credenciais sejam validas</w:t>
-      </w:r>
-      <w:r>
-        <w:rPr>
-          <w:rFonts w:ascii="Arial" w:hAnsi="Arial" w:cs="Arial"/>
-          <w:i/>
-          <w:color w:val="ED7D31"/>
-        </w:rPr>
-        <w:t>.</w:t>
+        <w:t xml:space="preserve"> no nome de usuário.</w:t>
       </w:r>
     </w:p>
     <w:p>
@@ -8325,7 +8283,7 @@
           <w:color w:val="ED7D31"/>
         </w:rPr>
         <w:lastRenderedPageBreak/>
-        <w:t xml:space="preserve">Cenário </w:t>
+        <w:t xml:space="preserve">Cenário 2 - </w:t>
       </w:r>
       <w:r>
         <w:rPr>
@@ -8333,7 +8291,7 @@
           <w:i/>
           <w:color w:val="ED7D31"/>
         </w:rPr>
-        <w:t>2</w:t>
+        <w:t>Confiabilidade</w:t>
       </w:r>
       <w:r>
         <w:rPr>
@@ -8341,7 +8299,7 @@
           <w:i/>
           <w:color w:val="ED7D31"/>
         </w:rPr>
-        <w:t xml:space="preserve"> - </w:t>
+        <w:t>:</w:t>
       </w:r>
       <w:r>
         <w:rPr>
@@ -8349,15 +8307,16 @@
           <w:i/>
           <w:color w:val="ED7D31"/>
         </w:rPr>
-        <w:t>Segurança</w:t>
-      </w:r>
+        <w:t xml:space="preserve"> o </w:t>
+      </w:r>
+      <w:bookmarkStart w:id="27" w:name="_Hlk131838477"/>
       <w:r>
         <w:rPr>
           <w:rFonts w:ascii="Arial" w:hAnsi="Arial" w:cs="Arial"/>
           <w:i/>
           <w:color w:val="ED7D31"/>
         </w:rPr>
-        <w:t xml:space="preserve">: </w:t>
+        <w:t xml:space="preserve">sistema valida </w:t>
       </w:r>
       <w:r>
         <w:rPr>
@@ -8365,7 +8324,7 @@
           <w:i/>
           <w:color w:val="ED7D31"/>
         </w:rPr>
-        <w:t xml:space="preserve">O </w:t>
+        <w:t>se senha e igual</w:t>
       </w:r>
       <w:r>
         <w:rPr>
@@ -8373,16 +8332,9 @@
           <w:i/>
           <w:color w:val="ED7D31"/>
         </w:rPr>
-        <w:t>s</w:t>
-      </w:r>
-      <w:r>
-        <w:rPr>
-          <w:rFonts w:ascii="Arial" w:hAnsi="Arial" w:cs="Arial"/>
-          <w:i/>
-          <w:color w:val="ED7D31"/>
-        </w:rPr>
-        <w:t>istema nega acessos não autorizados aos endpoints</w:t>
-      </w:r>
+        <w:t xml:space="preserve"> a confirmação de senha de usuário</w:t>
+      </w:r>
+      <w:bookmarkEnd w:id="27"/>
       <w:r>
         <w:rPr>
           <w:rFonts w:ascii="Arial" w:hAnsi="Arial" w:cs="Arial"/>
@@ -8410,7 +8362,31 @@
           <w:i/>
           <w:color w:val="ED7D31"/>
         </w:rPr>
-        <w:t>Cenário 3 – Confiabilidade: O sistema valida o código do ativo afim de evitar transações e busca com códigos inválidos.</w:t>
+        <w:t xml:space="preserve">Cenário 3 </w:t>
+      </w:r>
+      <w:r>
+        <w:rPr>
+          <w:rFonts w:ascii="Arial" w:hAnsi="Arial" w:cs="Arial"/>
+          <w:i/>
+          <w:color w:val="ED7D31"/>
+        </w:rPr>
+        <w:t>-</w:t>
+      </w:r>
+      <w:r>
+        <w:rPr>
+          <w:rFonts w:ascii="Arial" w:hAnsi="Arial" w:cs="Arial"/>
+          <w:i/>
+          <w:color w:val="ED7D31"/>
+        </w:rPr>
+        <w:t xml:space="preserve"> Confiabilidade: </w:t>
+      </w:r>
+      <w:r>
+        <w:rPr>
+          <w:rFonts w:ascii="Arial" w:hAnsi="Arial" w:cs="Arial"/>
+          <w:i/>
+          <w:color w:val="ED7D31"/>
+        </w:rPr>
+        <w:t>O sistema valida o código do ativo afim de evitar transações e busca com códigos inválidos.</w:t>
       </w:r>
     </w:p>
     <w:p>
@@ -8560,8 +8536,20 @@
           <w:sz w:val="20"/>
           <w:szCs w:val="22"/>
         </w:rPr>
-        <w:t xml:space="preserve"> Confiabilidade: O sistema valida se o e-mail tem formato correto e se ele não existe no sistema já cadastrado.</w:t>
-      </w:r>
+        <w:t xml:space="preserve"> Confiabilidade: </w:t>
+      </w:r>
+      <w:bookmarkStart w:id="28" w:name="_Hlk131839014"/>
+      <w:r>
+        <w:rPr>
+          <w:rFonts w:ascii="Arial" w:eastAsia="Calibri" w:hAnsi="Arial" w:cs="Arial"/>
+          <w:i/>
+          <w:color w:val="ED7D31"/>
+          <w:sz w:val="20"/>
+          <w:szCs w:val="22"/>
+        </w:rPr>
+        <w:t>O sistema valida se o e-mail tem formato correto e se ele não existe no sistema já cadastrado.</w:t>
+      </w:r>
+      <w:bookmarkEnd w:id="28"/>
     </w:p>
     <w:p>
       <w:pPr>
@@ -8577,9 +8565,9 @@
           <w:szCs w:val="28"/>
         </w:rPr>
       </w:pPr>
-      <w:bookmarkStart w:id="28" w:name="_Toc476472337"/>
-      <w:bookmarkStart w:id="29" w:name="_Toc74561920"/>
-      <w:bookmarkStart w:id="30" w:name="_Toc116844025"/>
+      <w:bookmarkStart w:id="29" w:name="_Toc476472337"/>
+      <w:bookmarkStart w:id="30" w:name="_Toc74561920"/>
+      <w:bookmarkStart w:id="31" w:name="_Toc116844025"/>
       <w:r>
         <w:rPr>
           <w:rFonts w:ascii="Times New Roman" w:hAnsi="Times New Roman"/>
@@ -8601,9 +8589,9 @@
         </w:rPr>
         <w:t>Evidências da Avaliação</w:t>
       </w:r>
-      <w:bookmarkEnd w:id="28"/>
       <w:bookmarkEnd w:id="29"/>
       <w:bookmarkEnd w:id="30"/>
+      <w:bookmarkEnd w:id="31"/>
     </w:p>
     <w:p>
       <w:pPr>
@@ -8657,89 +8645,687 @@
         <w:spacing w:before="100" w:beforeAutospacing="1" w:after="100" w:afterAutospacing="1" w:line="360" w:lineRule="auto"/>
         <w:jc w:val="both"/>
         <w:rPr>
+          <w:sz w:val="24"/>
+          <w:szCs w:val="24"/>
+        </w:rPr>
+      </w:pPr>
+      <w:r>
+        <w:rPr>
+          <w:sz w:val="24"/>
+          <w:szCs w:val="24"/>
+        </w:rPr>
+        <w:t>Evidências retirada da documentação da API REST</w:t>
+      </w:r>
+      <w:r>
+        <w:rPr>
+          <w:sz w:val="24"/>
+          <w:szCs w:val="24"/>
+        </w:rPr>
+        <w:t xml:space="preserve"> </w:t>
+      </w:r>
+      <w:r>
+        <w:rPr>
+          <w:sz w:val="24"/>
+          <w:szCs w:val="24"/>
+        </w:rPr>
+        <w:t xml:space="preserve">do sistema: </w:t>
+      </w:r>
+    </w:p>
+    <w:p>
+      <w:pPr>
+        <w:suppressAutoHyphens/>
+        <w:spacing w:before="100" w:beforeAutospacing="1" w:after="100" w:afterAutospacing="1" w:line="360" w:lineRule="auto"/>
+        <w:jc w:val="both"/>
+        <w:rPr>
+          <w:sz w:val="24"/>
+          <w:szCs w:val="24"/>
+        </w:rPr>
+      </w:pPr>
+      <w:r>
+        <w:rPr>
+          <w:sz w:val="24"/>
+          <w:szCs w:val="24"/>
+        </w:rPr>
+        <w:t>O sistema exige uma quantidade mínima de caracteres para o campo nome no cadastro de usuário.</w:t>
+      </w:r>
+    </w:p>
+    <w:p>
+      <w:pPr>
+        <w:suppressAutoHyphens/>
+        <w:spacing w:before="100" w:beforeAutospacing="1" w:after="100" w:afterAutospacing="1" w:line="360" w:lineRule="auto"/>
+        <w:rPr>
+          <w:sz w:val="24"/>
+          <w:szCs w:val="24"/>
+        </w:rPr>
+      </w:pPr>
+      <w:r>
+        <w:rPr>
+          <w:noProof/>
+        </w:rPr>
+        <w:drawing>
+          <wp:inline distT="0" distB="0" distL="0" distR="0" wp14:anchorId="0A43DA61" wp14:editId="06BB7ED7">
+            <wp:extent cx="5280025" cy="1620520"/>
+            <wp:effectExtent l="0" t="0" r="0" b="0"/>
+            <wp:docPr id="5" name="Imagem 5"/>
+            <wp:cNvGraphicFramePr>
+              <a:graphicFrameLocks xmlns:a="http://schemas.openxmlformats.org/drawingml/2006/main" noChangeAspect="1"/>
+            </wp:cNvGraphicFramePr>
+            <a:graphic xmlns:a="http://schemas.openxmlformats.org/drawingml/2006/main">
+              <a:graphicData uri="http://schemas.openxmlformats.org/drawingml/2006/picture">
+                <pic:pic xmlns:pic="http://schemas.openxmlformats.org/drawingml/2006/picture">
+                  <pic:nvPicPr>
+                    <pic:cNvPr id="0" name="Picture 5"/>
+                    <pic:cNvPicPr>
+                      <a:picLocks noChangeAspect="1" noChangeArrowheads="1"/>
+                    </pic:cNvPicPr>
+                  </pic:nvPicPr>
+                  <pic:blipFill>
+                    <a:blip r:embed="rId33">
+                      <a:extLst>
+                        <a:ext uri="{28A0092B-C50C-407E-A947-70E740481C1C}">
+                          <a14:useLocalDpi xmlns:a14="http://schemas.microsoft.com/office/drawing/2010/main" val="0"/>
+                        </a:ext>
+                      </a:extLst>
+                    </a:blip>
+                    <a:srcRect/>
+                    <a:stretch>
+                      <a:fillRect/>
+                    </a:stretch>
+                  </pic:blipFill>
+                  <pic:spPr bwMode="auto">
+                    <a:xfrm>
+                      <a:off x="0" y="0"/>
+                      <a:ext cx="5280025" cy="1620520"/>
+                    </a:xfrm>
+                    <a:prstGeom prst="rect">
+                      <a:avLst/>
+                    </a:prstGeom>
+                    <a:noFill/>
+                    <a:ln>
+                      <a:noFill/>
+                    </a:ln>
+                  </pic:spPr>
+                </pic:pic>
+              </a:graphicData>
+            </a:graphic>
+          </wp:inline>
+        </w:drawing>
+      </w:r>
+    </w:p>
+    <w:p>
+      <w:pPr>
+        <w:suppressAutoHyphens/>
+        <w:spacing w:before="100" w:beforeAutospacing="1" w:after="100" w:afterAutospacing="1" w:line="360" w:lineRule="auto"/>
+        <w:jc w:val="center"/>
+        <w:rPr>
+          <w:i/>
+          <w:sz w:val="24"/>
+          <w:szCs w:val="24"/>
+        </w:rPr>
+      </w:pPr>
+      <w:r>
+        <w:rPr>
+          <w:sz w:val="24"/>
+          <w:szCs w:val="24"/>
+        </w:rPr>
+        <w:t xml:space="preserve">Figura 4:  cenário </w:t>
+      </w:r>
+      <w:r>
+        <w:rPr>
+          <w:i/>
+          <w:sz w:val="24"/>
+          <w:szCs w:val="24"/>
+        </w:rPr>
+        <w:t>1</w:t>
+      </w:r>
+    </w:p>
+    <w:p>
+      <w:pPr>
+        <w:suppressAutoHyphens/>
+        <w:spacing w:before="100" w:beforeAutospacing="1" w:after="100" w:afterAutospacing="1" w:line="360" w:lineRule="auto"/>
+        <w:jc w:val="both"/>
+        <w:rPr>
+          <w:sz w:val="24"/>
+          <w:szCs w:val="24"/>
+        </w:rPr>
+      </w:pPr>
+    </w:p>
+    <w:p>
+      <w:pPr>
+        <w:suppressAutoHyphens/>
+        <w:spacing w:before="100" w:beforeAutospacing="1" w:after="100" w:afterAutospacing="1" w:line="360" w:lineRule="auto"/>
+        <w:jc w:val="both"/>
+        <w:rPr>
+          <w:sz w:val="24"/>
+          <w:szCs w:val="24"/>
+        </w:rPr>
+      </w:pPr>
+    </w:p>
+    <w:p>
+      <w:pPr>
+        <w:suppressAutoHyphens/>
+        <w:spacing w:before="100" w:beforeAutospacing="1" w:after="100" w:afterAutospacing="1" w:line="360" w:lineRule="auto"/>
+        <w:jc w:val="both"/>
+        <w:rPr>
+          <w:sz w:val="24"/>
+          <w:szCs w:val="24"/>
+        </w:rPr>
+      </w:pPr>
+    </w:p>
+    <w:p>
+      <w:pPr>
+        <w:suppressAutoHyphens/>
+        <w:spacing w:before="100" w:beforeAutospacing="1" w:after="100" w:afterAutospacing="1" w:line="360" w:lineRule="auto"/>
+        <w:jc w:val="both"/>
+        <w:rPr>
+          <w:sz w:val="24"/>
+          <w:szCs w:val="24"/>
+        </w:rPr>
+      </w:pPr>
+    </w:p>
+    <w:p>
+      <w:pPr>
+        <w:suppressAutoHyphens/>
+        <w:spacing w:before="100" w:beforeAutospacing="1" w:after="100" w:afterAutospacing="1" w:line="360" w:lineRule="auto"/>
+        <w:jc w:val="both"/>
+        <w:rPr>
+          <w:sz w:val="24"/>
+          <w:szCs w:val="24"/>
+        </w:rPr>
+      </w:pPr>
+    </w:p>
+    <w:p>
+      <w:pPr>
+        <w:suppressAutoHyphens/>
+        <w:spacing w:before="100" w:beforeAutospacing="1" w:after="100" w:afterAutospacing="1" w:line="360" w:lineRule="auto"/>
+        <w:jc w:val="both"/>
+        <w:rPr>
+          <w:sz w:val="24"/>
+          <w:szCs w:val="24"/>
+        </w:rPr>
+      </w:pPr>
+      <w:r>
+        <w:rPr>
+          <w:sz w:val="24"/>
+          <w:szCs w:val="24"/>
+        </w:rPr>
+        <w:t>Ao cadastrar um</w:t>
+      </w:r>
+      <w:r>
+        <w:rPr>
+          <w:sz w:val="24"/>
+          <w:szCs w:val="24"/>
+        </w:rPr>
+        <w:t xml:space="preserve"> novo usuário os campos de senha e confirmar senha devem ser iguais.</w:t>
+      </w:r>
+    </w:p>
+    <w:p>
+      <w:pPr>
+        <w:suppressAutoHyphens/>
+        <w:spacing w:before="100" w:beforeAutospacing="1" w:after="100" w:afterAutospacing="1" w:line="360" w:lineRule="auto"/>
+        <w:jc w:val="both"/>
+        <w:rPr>
+          <w:sz w:val="24"/>
+          <w:szCs w:val="24"/>
+        </w:rPr>
+      </w:pPr>
+      <w:r>
+        <w:rPr>
+          <w:noProof/>
+        </w:rPr>
+        <w:drawing>
+          <wp:inline distT="0" distB="0" distL="0" distR="0" wp14:anchorId="27F7C3A1" wp14:editId="555AE1AC">
+            <wp:extent cx="5280025" cy="1688465"/>
+            <wp:effectExtent l="0" t="0" r="0" b="6985"/>
+            <wp:docPr id="4" name="Imagem 4"/>
+            <wp:cNvGraphicFramePr>
+              <a:graphicFrameLocks xmlns:a="http://schemas.openxmlformats.org/drawingml/2006/main" noChangeAspect="1"/>
+            </wp:cNvGraphicFramePr>
+            <a:graphic xmlns:a="http://schemas.openxmlformats.org/drawingml/2006/main">
+              <a:graphicData uri="http://schemas.openxmlformats.org/drawingml/2006/picture">
+                <pic:pic xmlns:pic="http://schemas.openxmlformats.org/drawingml/2006/picture">
+                  <pic:nvPicPr>
+                    <pic:cNvPr id="0" name="Picture 3"/>
+                    <pic:cNvPicPr>
+                      <a:picLocks noChangeAspect="1" noChangeArrowheads="1"/>
+                    </pic:cNvPicPr>
+                  </pic:nvPicPr>
+                  <pic:blipFill>
+                    <a:blip r:embed="rId34">
+                      <a:extLst>
+                        <a:ext uri="{28A0092B-C50C-407E-A947-70E740481C1C}">
+                          <a14:useLocalDpi xmlns:a14="http://schemas.microsoft.com/office/drawing/2010/main" val="0"/>
+                        </a:ext>
+                      </a:extLst>
+                    </a:blip>
+                    <a:srcRect/>
+                    <a:stretch>
+                      <a:fillRect/>
+                    </a:stretch>
+                  </pic:blipFill>
+                  <pic:spPr bwMode="auto">
+                    <a:xfrm>
+                      <a:off x="0" y="0"/>
+                      <a:ext cx="5280025" cy="1688465"/>
+                    </a:xfrm>
+                    <a:prstGeom prst="rect">
+                      <a:avLst/>
+                    </a:prstGeom>
+                    <a:noFill/>
+                    <a:ln>
+                      <a:noFill/>
+                    </a:ln>
+                  </pic:spPr>
+                </pic:pic>
+              </a:graphicData>
+            </a:graphic>
+          </wp:inline>
+        </w:drawing>
+      </w:r>
+    </w:p>
+    <w:p>
+      <w:pPr>
+        <w:suppressAutoHyphens/>
+        <w:spacing w:before="100" w:beforeAutospacing="1" w:after="100" w:afterAutospacing="1" w:line="360" w:lineRule="auto"/>
+        <w:jc w:val="center"/>
+        <w:rPr>
+          <w:sz w:val="24"/>
+          <w:szCs w:val="24"/>
+        </w:rPr>
+      </w:pPr>
+      <w:r>
+        <w:rPr>
+          <w:sz w:val="24"/>
+          <w:szCs w:val="24"/>
+        </w:rPr>
+        <w:t xml:space="preserve">Figura </w:t>
+      </w:r>
+      <w:r>
+        <w:rPr>
+          <w:sz w:val="24"/>
+          <w:szCs w:val="24"/>
+        </w:rPr>
+        <w:t>5</w:t>
+      </w:r>
+      <w:r>
+        <w:rPr>
+          <w:sz w:val="24"/>
+          <w:szCs w:val="24"/>
+        </w:rPr>
+        <w:t>: cenário 2</w:t>
+      </w:r>
+    </w:p>
+    <w:p>
+      <w:pPr>
+        <w:suppressAutoHyphens/>
+        <w:spacing w:before="100" w:beforeAutospacing="1" w:after="100" w:afterAutospacing="1" w:line="360" w:lineRule="auto"/>
+        <w:rPr>
+          <w:sz w:val="24"/>
+          <w:szCs w:val="24"/>
+        </w:rPr>
+      </w:pPr>
+      <w:r>
+        <w:rPr>
+          <w:sz w:val="24"/>
+          <w:szCs w:val="24"/>
+        </w:rPr>
+        <w:t>Ao buscar um determinado ativo o sistema valida se código buscado existe.</w:t>
+      </w:r>
+    </w:p>
+    <w:p>
+      <w:pPr>
+        <w:suppressAutoHyphens/>
+        <w:spacing w:before="100" w:beforeAutospacing="1" w:after="100" w:afterAutospacing="1" w:line="360" w:lineRule="auto"/>
+        <w:jc w:val="both"/>
+        <w:rPr>
           <w:rFonts w:cs="Arial"/>
         </w:rPr>
       </w:pPr>
-    </w:p>
-    <w:p>
-      <w:pPr>
-        <w:rPr>
-          <w:sz w:val="24"/>
-          <w:szCs w:val="24"/>
-        </w:rPr>
-      </w:pPr>
-    </w:p>
-    <w:p>
-      <w:pPr>
-        <w:rPr>
-          <w:sz w:val="24"/>
-          <w:szCs w:val="24"/>
-        </w:rPr>
-      </w:pPr>
-    </w:p>
-    <w:p>
-      <w:pPr>
-        <w:rPr>
-          <w:sz w:val="24"/>
-          <w:szCs w:val="24"/>
-        </w:rPr>
-      </w:pPr>
-    </w:p>
-    <w:p>
-      <w:pPr>
-        <w:rPr>
-          <w:sz w:val="24"/>
-          <w:szCs w:val="24"/>
-        </w:rPr>
-      </w:pPr>
-    </w:p>
-    <w:p>
-      <w:pPr>
-        <w:rPr>
-          <w:sz w:val="24"/>
-          <w:szCs w:val="24"/>
-        </w:rPr>
-      </w:pPr>
-    </w:p>
-    <w:p>
-      <w:pPr>
-        <w:rPr>
-          <w:sz w:val="24"/>
-          <w:szCs w:val="24"/>
-        </w:rPr>
-      </w:pPr>
-    </w:p>
-    <w:p>
-      <w:pPr>
-        <w:rPr>
-          <w:sz w:val="24"/>
-          <w:szCs w:val="24"/>
-        </w:rPr>
-      </w:pPr>
-    </w:p>
-    <w:p>
-      <w:pPr>
-        <w:rPr>
-          <w:sz w:val="24"/>
-          <w:szCs w:val="24"/>
-        </w:rPr>
-      </w:pPr>
-    </w:p>
-    <w:p>
-      <w:pPr>
-        <w:rPr>
-          <w:sz w:val="24"/>
-          <w:szCs w:val="24"/>
-        </w:rPr>
-      </w:pPr>
-    </w:p>
-    <w:p>
-      <w:pPr>
-        <w:rPr>
-          <w:sz w:val="24"/>
-          <w:szCs w:val="24"/>
-        </w:rPr>
-      </w:pPr>
+      <w:r>
+        <w:rPr>
+          <w:noProof/>
+        </w:rPr>
+        <w:drawing>
+          <wp:inline distT="0" distB="0" distL="0" distR="0" wp14:anchorId="684C5384" wp14:editId="535970DB">
+            <wp:extent cx="5280025" cy="1544955"/>
+            <wp:effectExtent l="0" t="0" r="0" b="0"/>
+            <wp:docPr id="2" name="Imagem 2"/>
+            <wp:cNvGraphicFramePr>
+              <a:graphicFrameLocks xmlns:a="http://schemas.openxmlformats.org/drawingml/2006/main" noChangeAspect="1"/>
+            </wp:cNvGraphicFramePr>
+            <a:graphic xmlns:a="http://schemas.openxmlformats.org/drawingml/2006/main">
+              <a:graphicData uri="http://schemas.openxmlformats.org/drawingml/2006/picture">
+                <pic:pic xmlns:pic="http://schemas.openxmlformats.org/drawingml/2006/picture">
+                  <pic:nvPicPr>
+                    <pic:cNvPr id="0" name="Picture 1"/>
+                    <pic:cNvPicPr>
+                      <a:picLocks noChangeAspect="1" noChangeArrowheads="1"/>
+                    </pic:cNvPicPr>
+                  </pic:nvPicPr>
+                  <pic:blipFill>
+                    <a:blip r:embed="rId35">
+                      <a:extLst>
+                        <a:ext uri="{28A0092B-C50C-407E-A947-70E740481C1C}">
+                          <a14:useLocalDpi xmlns:a14="http://schemas.microsoft.com/office/drawing/2010/main" val="0"/>
+                        </a:ext>
+                      </a:extLst>
+                    </a:blip>
+                    <a:srcRect/>
+                    <a:stretch>
+                      <a:fillRect/>
+                    </a:stretch>
+                  </pic:blipFill>
+                  <pic:spPr bwMode="auto">
+                    <a:xfrm>
+                      <a:off x="0" y="0"/>
+                      <a:ext cx="5280025" cy="1544955"/>
+                    </a:xfrm>
+                    <a:prstGeom prst="rect">
+                      <a:avLst/>
+                    </a:prstGeom>
+                    <a:noFill/>
+                    <a:ln>
+                      <a:noFill/>
+                    </a:ln>
+                  </pic:spPr>
+                </pic:pic>
+              </a:graphicData>
+            </a:graphic>
+          </wp:inline>
+        </w:drawing>
+      </w:r>
+    </w:p>
+    <w:p>
+      <w:pPr>
+        <w:suppressAutoHyphens/>
+        <w:spacing w:before="100" w:beforeAutospacing="1" w:after="100" w:afterAutospacing="1" w:line="360" w:lineRule="auto"/>
+        <w:jc w:val="center"/>
+        <w:rPr>
+          <w:rFonts w:cs="Arial"/>
+        </w:rPr>
+      </w:pPr>
+      <w:r>
+        <w:rPr>
+          <w:rFonts w:cs="Arial"/>
+          <w:b/>
+          <w:bCs/>
+        </w:rPr>
+        <w:t>Figura</w:t>
+      </w:r>
+      <w:r>
+        <w:rPr>
+          <w:rFonts w:cs="Arial"/>
+          <w:b/>
+          <w:bCs/>
+        </w:rPr>
+        <w:t xml:space="preserve"> 6</w:t>
+      </w:r>
+      <w:r>
+        <w:rPr>
+          <w:rFonts w:cs="Arial"/>
+        </w:rPr>
+        <w:t xml:space="preserve">: </w:t>
+      </w:r>
+      <w:r>
+        <w:rPr>
+          <w:rFonts w:cs="Arial"/>
+        </w:rPr>
+        <w:t xml:space="preserve">Cenário </w:t>
+      </w:r>
+      <w:r>
+        <w:rPr>
+          <w:rFonts w:cs="Arial"/>
+        </w:rPr>
+        <w:t>3</w:t>
+      </w:r>
+    </w:p>
+    <w:p>
+      <w:pPr>
+        <w:rPr>
+          <w:sz w:val="24"/>
+          <w:szCs w:val="24"/>
+        </w:rPr>
+      </w:pPr>
+      <w:r>
+        <w:rPr>
+          <w:sz w:val="24"/>
+          <w:szCs w:val="24"/>
+        </w:rPr>
+        <w:t>O retorno da API REST tem sua resposta em JSON facilitando a integração com diversas tecnologias.</w:t>
+      </w:r>
+    </w:p>
+    <w:p>
+      <w:pPr>
+        <w:rPr>
+          <w:sz w:val="24"/>
+          <w:szCs w:val="24"/>
+        </w:rPr>
+      </w:pPr>
+    </w:p>
+    <w:p>
+      <w:pPr>
+        <w:rPr>
+          <w:sz w:val="24"/>
+          <w:szCs w:val="24"/>
+        </w:rPr>
+      </w:pPr>
+      <w:r>
+        <w:rPr>
+          <w:noProof/>
+        </w:rPr>
+        <w:lastRenderedPageBreak/>
+        <w:drawing>
+          <wp:inline distT="0" distB="0" distL="0" distR="0" wp14:anchorId="62C231F0" wp14:editId="5A487607">
+            <wp:extent cx="5280025" cy="2489200"/>
+            <wp:effectExtent l="0" t="0" r="0" b="6350"/>
+            <wp:docPr id="7" name="Imagem 7"/>
+            <wp:cNvGraphicFramePr>
+              <a:graphicFrameLocks xmlns:a="http://schemas.openxmlformats.org/drawingml/2006/main" noChangeAspect="1"/>
+            </wp:cNvGraphicFramePr>
+            <a:graphic xmlns:a="http://schemas.openxmlformats.org/drawingml/2006/main">
+              <a:graphicData uri="http://schemas.openxmlformats.org/drawingml/2006/picture">
+                <pic:pic xmlns:pic="http://schemas.openxmlformats.org/drawingml/2006/picture">
+                  <pic:nvPicPr>
+                    <pic:cNvPr id="0" name="Picture 7"/>
+                    <pic:cNvPicPr>
+                      <a:picLocks noChangeAspect="1" noChangeArrowheads="1"/>
+                    </pic:cNvPicPr>
+                  </pic:nvPicPr>
+                  <pic:blipFill>
+                    <a:blip r:embed="rId36">
+                      <a:extLst>
+                        <a:ext uri="{28A0092B-C50C-407E-A947-70E740481C1C}">
+                          <a14:useLocalDpi xmlns:a14="http://schemas.microsoft.com/office/drawing/2010/main" val="0"/>
+                        </a:ext>
+                      </a:extLst>
+                    </a:blip>
+                    <a:srcRect/>
+                    <a:stretch>
+                      <a:fillRect/>
+                    </a:stretch>
+                  </pic:blipFill>
+                  <pic:spPr bwMode="auto">
+                    <a:xfrm>
+                      <a:off x="0" y="0"/>
+                      <a:ext cx="5280025" cy="2489200"/>
+                    </a:xfrm>
+                    <a:prstGeom prst="rect">
+                      <a:avLst/>
+                    </a:prstGeom>
+                    <a:noFill/>
+                    <a:ln>
+                      <a:noFill/>
+                    </a:ln>
+                  </pic:spPr>
+                </pic:pic>
+              </a:graphicData>
+            </a:graphic>
+          </wp:inline>
+        </w:drawing>
+      </w:r>
+    </w:p>
+    <w:p>
+      <w:pPr>
+        <w:rPr>
+          <w:sz w:val="24"/>
+          <w:szCs w:val="24"/>
+        </w:rPr>
+      </w:pPr>
+    </w:p>
+    <w:p>
+      <w:pPr>
+        <w:rPr>
+          <w:sz w:val="24"/>
+          <w:szCs w:val="24"/>
+        </w:rPr>
+      </w:pPr>
+    </w:p>
+    <w:p>
+      <w:pPr>
+        <w:jc w:val="center"/>
+        <w:rPr>
+          <w:sz w:val="24"/>
+          <w:szCs w:val="24"/>
+        </w:rPr>
+      </w:pPr>
+      <w:r>
+        <w:rPr>
+          <w:sz w:val="24"/>
+          <w:szCs w:val="24"/>
+        </w:rPr>
+        <w:t>Figura 7: cenário 4</w:t>
+      </w:r>
+    </w:p>
+    <w:p>
+      <w:pPr>
+        <w:rPr>
+          <w:sz w:val="24"/>
+          <w:szCs w:val="24"/>
+        </w:rPr>
+      </w:pPr>
+    </w:p>
+    <w:p>
+      <w:pPr>
+        <w:rPr>
+          <w:sz w:val="24"/>
+          <w:szCs w:val="24"/>
+        </w:rPr>
+      </w:pPr>
+    </w:p>
+    <w:p>
+      <w:pPr>
+        <w:rPr>
+          <w:sz w:val="24"/>
+          <w:szCs w:val="24"/>
+        </w:rPr>
+      </w:pPr>
+      <w:r>
+        <w:rPr>
+          <w:sz w:val="24"/>
+          <w:szCs w:val="24"/>
+        </w:rPr>
+        <w:t>Ao Cadastrar um novo usuário o sistema valida se o e-mail é válido através de uma expressão regular e se o e-mail já foi cadastro no banco.</w:t>
+      </w:r>
+    </w:p>
+    <w:p>
+      <w:pPr>
+        <w:rPr>
+          <w:sz w:val="24"/>
+          <w:szCs w:val="24"/>
+        </w:rPr>
+      </w:pPr>
+    </w:p>
+    <w:p>
+      <w:pPr>
+        <w:rPr>
+          <w:sz w:val="24"/>
+          <w:szCs w:val="24"/>
+        </w:rPr>
+      </w:pPr>
+      <w:r>
+        <w:rPr>
+          <w:noProof/>
+        </w:rPr>
+        <w:drawing>
+          <wp:inline distT="0" distB="0" distL="0" distR="0" wp14:anchorId="1BBA5254" wp14:editId="534CD772">
+            <wp:extent cx="5280025" cy="1795145"/>
+            <wp:effectExtent l="0" t="0" r="0" b="0"/>
+            <wp:docPr id="8" name="Imagem 8"/>
+            <wp:cNvGraphicFramePr>
+              <a:graphicFrameLocks xmlns:a="http://schemas.openxmlformats.org/drawingml/2006/main" noChangeAspect="1"/>
+            </wp:cNvGraphicFramePr>
+            <a:graphic xmlns:a="http://schemas.openxmlformats.org/drawingml/2006/main">
+              <a:graphicData uri="http://schemas.openxmlformats.org/drawingml/2006/picture">
+                <pic:pic xmlns:pic="http://schemas.openxmlformats.org/drawingml/2006/picture">
+                  <pic:nvPicPr>
+                    <pic:cNvPr id="0" name="Picture 9"/>
+                    <pic:cNvPicPr>
+                      <a:picLocks noChangeAspect="1" noChangeArrowheads="1"/>
+                    </pic:cNvPicPr>
+                  </pic:nvPicPr>
+                  <pic:blipFill>
+                    <a:blip r:embed="rId37">
+                      <a:extLst>
+                        <a:ext uri="{28A0092B-C50C-407E-A947-70E740481C1C}">
+                          <a14:useLocalDpi xmlns:a14="http://schemas.microsoft.com/office/drawing/2010/main" val="0"/>
+                        </a:ext>
+                      </a:extLst>
+                    </a:blip>
+                    <a:srcRect/>
+                    <a:stretch>
+                      <a:fillRect/>
+                    </a:stretch>
+                  </pic:blipFill>
+                  <pic:spPr bwMode="auto">
+                    <a:xfrm>
+                      <a:off x="0" y="0"/>
+                      <a:ext cx="5280025" cy="1795145"/>
+                    </a:xfrm>
+                    <a:prstGeom prst="rect">
+                      <a:avLst/>
+                    </a:prstGeom>
+                    <a:noFill/>
+                    <a:ln>
+                      <a:noFill/>
+                    </a:ln>
+                  </pic:spPr>
+                </pic:pic>
+              </a:graphicData>
+            </a:graphic>
+          </wp:inline>
+        </w:drawing>
+      </w:r>
+    </w:p>
+    <w:p>
+      <w:pPr>
+        <w:rPr>
+          <w:sz w:val="24"/>
+          <w:szCs w:val="24"/>
+        </w:rPr>
+      </w:pPr>
+    </w:p>
+    <w:p>
+      <w:pPr>
+        <w:jc w:val="center"/>
+        <w:rPr>
+          <w:sz w:val="24"/>
+          <w:szCs w:val="24"/>
+        </w:rPr>
+      </w:pPr>
+      <w:r>
+        <w:rPr>
+          <w:sz w:val="24"/>
+          <w:szCs w:val="24"/>
+        </w:rPr>
+        <w:t xml:space="preserve">Figura </w:t>
+      </w:r>
+      <w:r>
+        <w:rPr>
+          <w:sz w:val="24"/>
+          <w:szCs w:val="24"/>
+        </w:rPr>
+        <w:t>8: cenário 5</w:t>
+      </w:r>
     </w:p>
     <w:p>
       <w:pPr>
@@ -8771,14 +9357,14 @@
           <w:rFonts w:ascii="Times New Roman" w:hAnsi="Times New Roman"/>
         </w:rPr>
       </w:pPr>
-      <w:bookmarkStart w:id="31" w:name="_Toc116844026"/>
+      <w:bookmarkStart w:id="32" w:name="_Toc116844026"/>
       <w:r>
         <w:rPr>
           <w:rFonts w:ascii="Times New Roman" w:hAnsi="Times New Roman"/>
         </w:rPr>
         <w:t>Avaliação Crítica dos Resultados</w:t>
       </w:r>
-      <w:bookmarkEnd w:id="31"/>
+      <w:bookmarkEnd w:id="32"/>
     </w:p>
     <w:p>
       <w:pPr>
@@ -8940,6 +9526,7 @@
                 <w:sz w:val="24"/>
                 <w:szCs w:val="24"/>
               </w:rPr>
+              <w:lastRenderedPageBreak/>
               <w:t>Ponto avaliado</w:t>
             </w:r>
           </w:p>
@@ -8994,8 +9581,7 @@
                 <w:sz w:val="24"/>
                 <w:szCs w:val="24"/>
               </w:rPr>
-              <w:lastRenderedPageBreak/>
-              <w:t>xxxxxxxxxxxxxxx</w:t>
+              <w:t xml:space="preserve">Custo </w:t>
             </w:r>
           </w:p>
         </w:tc>
@@ -9020,7 +9606,15 @@
                 <w:sz w:val="24"/>
                 <w:szCs w:val="24"/>
               </w:rPr>
-              <w:t>xxxxxxxxxxxxxxxxxxxx</w:t>
+              <w:t>P</w:t>
+            </w:r>
+            <w:r>
+              <w:rPr>
+                <w:color w:val="000000"/>
+                <w:sz w:val="24"/>
+                <w:szCs w:val="24"/>
+              </w:rPr>
+              <w:t>onto positivo devidos as tecnologias escolhidas e o uso de container Docker projeto tem custo muito baixo de sua implantação.</w:t>
             </w:r>
           </w:p>
         </w:tc>
@@ -9041,6 +9635,14 @@
                 <w:szCs w:val="24"/>
               </w:rPr>
             </w:pPr>
+            <w:r>
+              <w:rPr>
+                <w:color w:val="000000"/>
+                <w:sz w:val="24"/>
+                <w:szCs w:val="24"/>
+              </w:rPr>
+              <w:t>Escalabilidade</w:t>
+            </w:r>
           </w:p>
         </w:tc>
         <w:tc>
@@ -9058,6 +9660,14 @@
                 <w:szCs w:val="24"/>
               </w:rPr>
             </w:pPr>
+            <w:r>
+              <w:rPr>
+                <w:color w:val="000000"/>
+                <w:sz w:val="24"/>
+                <w:szCs w:val="24"/>
+              </w:rPr>
+              <w:t>Ponto positivo facilmente escalável através de tecnologias como kubernetes.</w:t>
+            </w:r>
           </w:p>
         </w:tc>
       </w:tr>
@@ -9077,6 +9687,14 @@
                 <w:szCs w:val="24"/>
               </w:rPr>
             </w:pPr>
+            <w:r>
+              <w:rPr>
+                <w:color w:val="000000"/>
+                <w:sz w:val="24"/>
+                <w:szCs w:val="24"/>
+              </w:rPr>
+              <w:t>Interoperabilidade</w:t>
+            </w:r>
           </w:p>
         </w:tc>
         <w:tc>
@@ -9094,6 +9712,170 @@
                 <w:szCs w:val="24"/>
               </w:rPr>
             </w:pPr>
+            <w:r>
+              <w:rPr>
+                <w:color w:val="000000"/>
+                <w:sz w:val="24"/>
+                <w:szCs w:val="24"/>
+              </w:rPr>
+              <w:t>Ponto negativo o sistema ainda não se comunica através de WebSockets podendo tornar a interface mais rica ao receber informações em tempo real sem necessidade de diversas chamadas ao backend.</w:t>
+            </w:r>
+          </w:p>
+        </w:tc>
+      </w:tr>
+      <w:tr>
+        <w:tc>
+          <w:tcPr>
+            <w:tcW w:w="2943" w:type="dxa"/>
+          </w:tcPr>
+          <w:p>
+            <w:pPr>
+              <w:keepLines/>
+              <w:spacing w:before="80" w:after="80" w:line="360" w:lineRule="auto"/>
+              <w:jc w:val="both"/>
+              <w:rPr>
+                <w:color w:val="000000"/>
+                <w:sz w:val="24"/>
+                <w:szCs w:val="24"/>
+              </w:rPr>
+            </w:pPr>
+            <w:r>
+              <w:rPr>
+                <w:color w:val="000000"/>
+                <w:sz w:val="24"/>
+                <w:szCs w:val="24"/>
+              </w:rPr>
+              <w:t>Usabilidade</w:t>
+            </w:r>
+          </w:p>
+        </w:tc>
+        <w:tc>
+          <w:tcPr>
+            <w:tcW w:w="5529" w:type="dxa"/>
+          </w:tcPr>
+          <w:p>
+            <w:pPr>
+              <w:keepLines/>
+              <w:spacing w:before="80" w:after="80" w:line="360" w:lineRule="auto"/>
+              <w:jc w:val="both"/>
+              <w:rPr>
+                <w:color w:val="000000"/>
+                <w:sz w:val="24"/>
+                <w:szCs w:val="24"/>
+              </w:rPr>
+            </w:pPr>
+            <w:r>
+              <w:rPr>
+                <w:color w:val="000000"/>
+                <w:sz w:val="24"/>
+                <w:szCs w:val="24"/>
+              </w:rPr>
+              <w:t>Ponto negativo o sistema ainda não fornece mecanismos de acessibilidade.</w:t>
+            </w:r>
+          </w:p>
+        </w:tc>
+      </w:tr>
+      <w:tr>
+        <w:tc>
+          <w:tcPr>
+            <w:tcW w:w="2943" w:type="dxa"/>
+          </w:tcPr>
+          <w:p>
+            <w:pPr>
+              <w:keepLines/>
+              <w:spacing w:before="80" w:after="80" w:line="360" w:lineRule="auto"/>
+              <w:jc w:val="both"/>
+              <w:rPr>
+                <w:color w:val="000000"/>
+                <w:sz w:val="24"/>
+                <w:szCs w:val="24"/>
+              </w:rPr>
+            </w:pPr>
+            <w:r>
+              <w:rPr>
+                <w:color w:val="000000"/>
+                <w:sz w:val="24"/>
+                <w:szCs w:val="24"/>
+              </w:rPr>
+              <w:t>Segurança</w:t>
+            </w:r>
+          </w:p>
+        </w:tc>
+        <w:tc>
+          <w:tcPr>
+            <w:tcW w:w="5529" w:type="dxa"/>
+          </w:tcPr>
+          <w:p>
+            <w:pPr>
+              <w:keepLines/>
+              <w:spacing w:before="80" w:after="80" w:line="360" w:lineRule="auto"/>
+              <w:jc w:val="both"/>
+              <w:rPr>
+                <w:color w:val="000000"/>
+                <w:sz w:val="24"/>
+                <w:szCs w:val="24"/>
+              </w:rPr>
+            </w:pPr>
+            <w:r>
+              <w:rPr>
+                <w:color w:val="000000"/>
+                <w:sz w:val="24"/>
+                <w:szCs w:val="24"/>
+              </w:rPr>
+              <w:t>Ponto negativo o sistema não possui autenticação em dois fatores.</w:t>
+            </w:r>
+          </w:p>
+        </w:tc>
+      </w:tr>
+      <w:tr>
+        <w:tc>
+          <w:tcPr>
+            <w:tcW w:w="2943" w:type="dxa"/>
+          </w:tcPr>
+          <w:p>
+            <w:pPr>
+              <w:keepLines/>
+              <w:spacing w:before="80" w:after="80" w:line="360" w:lineRule="auto"/>
+              <w:jc w:val="both"/>
+              <w:rPr>
+                <w:color w:val="000000"/>
+                <w:sz w:val="24"/>
+                <w:szCs w:val="24"/>
+              </w:rPr>
+            </w:pPr>
+            <w:r>
+              <w:rPr>
+                <w:color w:val="000000"/>
+                <w:sz w:val="24"/>
+                <w:szCs w:val="24"/>
+              </w:rPr>
+              <w:t>Segurança</w:t>
+            </w:r>
+          </w:p>
+        </w:tc>
+        <w:tc>
+          <w:tcPr>
+            <w:tcW w:w="5529" w:type="dxa"/>
+          </w:tcPr>
+          <w:p>
+            <w:pPr>
+              <w:keepLines/>
+              <w:spacing w:before="80" w:after="80" w:line="360" w:lineRule="auto"/>
+              <w:jc w:val="both"/>
+              <w:rPr>
+                <w:color w:val="000000"/>
+                <w:sz w:val="24"/>
+                <w:szCs w:val="24"/>
+              </w:rPr>
+            </w:pPr>
+            <w:r>
+              <w:rPr>
+                <w:color w:val="000000"/>
+                <w:sz w:val="24"/>
+                <w:szCs w:val="24"/>
+              </w:rPr>
+              <w:t>Ponto positivo o sistema possui autenticação através do google facilitando a entrada do usuário que não precisa criar uma nova conta no sistema.</w:t>
+            </w:r>
           </w:p>
         </w:tc>
       </w:tr>
@@ -9148,8 +9930,8 @@
           <w:rFonts w:ascii="Times New Roman" w:hAnsi="Times New Roman"/>
         </w:rPr>
       </w:pPr>
-      <w:bookmarkStart w:id="32" w:name="_Toc116844027"/>
-      <w:bookmarkStart w:id="33" w:name="_Toc487017244"/>
+      <w:bookmarkStart w:id="33" w:name="_Toc116844027"/>
+      <w:bookmarkStart w:id="34" w:name="_Toc487017244"/>
       <w:r>
         <w:rPr>
           <w:rFonts w:ascii="Times New Roman" w:hAnsi="Times New Roman"/>
@@ -9157,296 +9939,36 @@
         <w:lastRenderedPageBreak/>
         <w:t>Conclusão</w:t>
       </w:r>
-      <w:bookmarkEnd w:id="32"/>
+      <w:bookmarkEnd w:id="33"/>
     </w:p>
     <w:p>
       <w:pPr>
         <w:pStyle w:val="Corpodetexto"/>
-      </w:pPr>
-    </w:p>
-    <w:bookmarkEnd w:id="33"/>
-    <w:p>
-      <w:pPr>
-        <w:keepLines/>
-        <w:pBdr>
-          <w:top w:val="nil"/>
-          <w:left w:val="nil"/>
-          <w:bottom w:val="nil"/>
-          <w:right w:val="nil"/>
-          <w:between w:val="nil"/>
-        </w:pBdr>
-        <w:spacing w:before="80" w:after="80" w:line="360" w:lineRule="auto"/>
-        <w:jc w:val="both"/>
-        <w:rPr>
-          <w:color w:val="000000"/>
-          <w:sz w:val="24"/>
-          <w:szCs w:val="24"/>
-        </w:rPr>
-      </w:pPr>
-      <w:r>
-        <w:rPr>
-          <w:color w:val="000000"/>
-          <w:sz w:val="24"/>
-          <w:szCs w:val="24"/>
-        </w:rPr>
-        <w:t>D</w:t>
-      </w:r>
-      <w:r>
-        <w:rPr>
-          <w:color w:val="000000"/>
-          <w:sz w:val="24"/>
-          <w:szCs w:val="24"/>
-        </w:rPr>
-        <w:t>escreva</w:t>
-      </w:r>
-      <w:r>
-        <w:rPr>
-          <w:color w:val="000000"/>
-          <w:sz w:val="24"/>
-          <w:szCs w:val="24"/>
-        </w:rPr>
-        <w:t>,</w:t>
-      </w:r>
-      <w:r>
-        <w:rPr>
-          <w:color w:val="000000"/>
-          <w:sz w:val="24"/>
-          <w:szCs w:val="24"/>
-        </w:rPr>
-        <w:t xml:space="preserve"> de forma sucinta</w:t>
-      </w:r>
-      <w:r>
-        <w:rPr>
-          <w:color w:val="000000"/>
-          <w:sz w:val="24"/>
-          <w:szCs w:val="24"/>
-        </w:rPr>
-        <w:t>,</w:t>
-      </w:r>
-      <w:r>
-        <w:rPr>
-          <w:color w:val="000000"/>
-          <w:sz w:val="24"/>
-          <w:szCs w:val="24"/>
-        </w:rPr>
-        <w:t xml:space="preserve"> quais foram as lições aprendidas na execução do </w:t>
-      </w:r>
-      <w:r>
-        <w:rPr>
-          <w:color w:val="000000"/>
-          <w:sz w:val="24"/>
-          <w:szCs w:val="24"/>
-        </w:rPr>
-        <w:t xml:space="preserve">seu </w:t>
-      </w:r>
-      <w:r>
-        <w:rPr>
-          <w:color w:val="000000"/>
-          <w:sz w:val="24"/>
-          <w:szCs w:val="24"/>
-        </w:rPr>
-        <w:t>projeto</w:t>
-      </w:r>
-      <w:r>
-        <w:rPr>
-          <w:color w:val="000000"/>
-          <w:sz w:val="24"/>
-          <w:szCs w:val="24"/>
-        </w:rPr>
-        <w:t xml:space="preserve"> arquitetural</w:t>
-      </w:r>
-      <w:r>
-        <w:rPr>
-          <w:color w:val="000000"/>
-          <w:sz w:val="24"/>
-          <w:szCs w:val="24"/>
-        </w:rPr>
-        <w:t>.</w:t>
-      </w:r>
-      <w:r>
-        <w:rPr>
-          <w:color w:val="000000"/>
-          <w:sz w:val="24"/>
-          <w:szCs w:val="24"/>
-        </w:rPr>
-        <w:t xml:space="preserve"> Procure apresentá-las de tal forma que fiquem configurados os </w:t>
-      </w:r>
-      <w:r>
-        <w:rPr>
-          <w:i/>
-          <w:color w:val="000000"/>
-          <w:sz w:val="24"/>
-          <w:szCs w:val="24"/>
-        </w:rPr>
-        <w:t>trade-offs</w:t>
-      </w:r>
-      <w:r>
-        <w:rPr>
-          <w:color w:val="000000"/>
-          <w:sz w:val="24"/>
-          <w:szCs w:val="24"/>
-        </w:rPr>
-        <w:t xml:space="preserve"> da arquitetura produzida, como por exemplo, Segurança X D</w:t>
-      </w:r>
-      <w:r>
-        <w:rPr>
-          <w:color w:val="000000"/>
-          <w:sz w:val="24"/>
-          <w:szCs w:val="24"/>
-        </w:rPr>
-        <w:t>esempenho, Granularidade X Manutenibilidade, etc</w:t>
-      </w:r>
-      <w:r>
-        <w:rPr>
-          <w:color w:val="000000"/>
-          <w:sz w:val="24"/>
-          <w:szCs w:val="24"/>
-        </w:rPr>
-        <w:t>.</w:t>
-      </w:r>
-      <w:r>
-        <w:rPr>
-          <w:color w:val="000000"/>
-          <w:sz w:val="24"/>
-          <w:szCs w:val="24"/>
-        </w:rPr>
-        <w:t xml:space="preserve"> </w:t>
-      </w:r>
-    </w:p>
-    <w:p>
-      <w:pPr>
-        <w:keepLines/>
-        <w:pBdr>
-          <w:top w:val="nil"/>
-          <w:left w:val="nil"/>
-          <w:bottom w:val="nil"/>
-          <w:right w:val="nil"/>
-          <w:between w:val="nil"/>
-        </w:pBdr>
-        <w:spacing w:before="80" w:after="80" w:line="360" w:lineRule="auto"/>
-        <w:jc w:val="both"/>
-        <w:rPr>
-          <w:color w:val="000000"/>
-          <w:sz w:val="24"/>
-          <w:szCs w:val="24"/>
-        </w:rPr>
-      </w:pPr>
-      <w:r>
-        <w:rPr>
-          <w:color w:val="000000"/>
-          <w:sz w:val="24"/>
-          <w:szCs w:val="24"/>
-        </w:rPr>
-        <w:t>Aqui deve</w:t>
-      </w:r>
-      <w:r>
-        <w:rPr>
-          <w:color w:val="000000"/>
-          <w:sz w:val="24"/>
-          <w:szCs w:val="24"/>
-        </w:rPr>
-        <w:t xml:space="preserve"> ser apresentado também</w:t>
-      </w:r>
-      <w:r>
-        <w:rPr>
-          <w:color w:val="000000"/>
-          <w:sz w:val="24"/>
-          <w:szCs w:val="24"/>
-        </w:rPr>
-        <w:t xml:space="preserve"> tudo que se aprendeu com esse projeto, de modo a </w:t>
-      </w:r>
-      <w:r>
-        <w:rPr>
-          <w:color w:val="000000"/>
-          <w:sz w:val="24"/>
-          <w:szCs w:val="24"/>
-        </w:rPr>
-        <w:t xml:space="preserve">servir como ajuda para outros profissionais. </w:t>
-      </w:r>
-    </w:p>
-    <w:p>
-      <w:pPr>
-        <w:keepLines/>
-        <w:pBdr>
-          <w:top w:val="nil"/>
-          <w:left w:val="nil"/>
-          <w:bottom w:val="nil"/>
-          <w:right w:val="nil"/>
-          <w:between w:val="nil"/>
-        </w:pBdr>
-        <w:spacing w:before="80" w:after="80" w:line="360" w:lineRule="auto"/>
-        <w:jc w:val="both"/>
-        <w:rPr>
-          <w:sz w:val="24"/>
-          <w:szCs w:val="24"/>
-        </w:rPr>
-      </w:pPr>
-      <w:r>
-        <w:rPr>
-          <w:color w:val="000000"/>
-          <w:sz w:val="24"/>
-          <w:szCs w:val="24"/>
-        </w:rPr>
-        <w:t>Também se faz necessário evidenciar as possibilidades de melhoria do projeto, caso se deseje dar continuidade a ele.</w:t>
-      </w:r>
-      <w:r>
-        <w:rPr>
-          <w:color w:val="000000"/>
-          <w:sz w:val="24"/>
-          <w:szCs w:val="24"/>
-        </w:rPr>
-        <w:t xml:space="preserve"> </w:t>
-      </w:r>
-      <w:r>
-        <w:rPr>
-          <w:sz w:val="24"/>
-          <w:szCs w:val="24"/>
-        </w:rPr>
-        <w:t>Nesse sentido, i</w:t>
-      </w:r>
-      <w:r>
-        <w:rPr>
-          <w:sz w:val="24"/>
-          <w:szCs w:val="24"/>
-        </w:rPr>
-        <w:t>ndique possíveis ajustes</w:t>
-      </w:r>
-      <w:r>
-        <w:rPr>
-          <w:sz w:val="24"/>
-          <w:szCs w:val="24"/>
-        </w:rPr>
-        <w:t xml:space="preserve"> ou melhorias arquiteturais, que possa</w:t>
-      </w:r>
-      <w:r>
-        <w:rPr>
-          <w:sz w:val="24"/>
-          <w:szCs w:val="24"/>
-        </w:rPr>
-        <w:t xml:space="preserve">m </w:t>
-      </w:r>
-      <w:r>
-        <w:rPr>
-          <w:sz w:val="24"/>
-          <w:szCs w:val="24"/>
-        </w:rPr>
-        <w:t xml:space="preserve">vir a </w:t>
-      </w:r>
-      <w:r>
-        <w:rPr>
-          <w:sz w:val="24"/>
-          <w:szCs w:val="24"/>
-        </w:rPr>
-        <w:t xml:space="preserve">ser </w:t>
-      </w:r>
-      <w:r>
-        <w:rPr>
-          <w:sz w:val="24"/>
-          <w:szCs w:val="24"/>
-        </w:rPr>
-        <w:t>realizados futuramente.</w:t>
-      </w:r>
-    </w:p>
+        <w:ind w:left="0" w:firstLine="360"/>
+      </w:pPr>
+      <w:r>
+        <w:t xml:space="preserve">Este trabalho apresentou um projeto arquitetural de um sistema de gerenciamento de renda variável. Esse projeto visa ajudar o investidor a escolher e gerenciar sua carteira de investimento, trazendo informações de forma organizada para facilitar a tomada de decisão do investidor de renda variável. A arquitetura proposta possui grandes desafios e tecnologias recentes e isso gerou diversos aprendizados, a grande dificuldade foi conseguir reunir os dados reais e organizá-los de uma maneira que seja de fácil acesso posteriormente. Os dados do sistema foram extraídos de API como Yahoo Finance e mediante importação de planilhas de dados extraídos do site Fundamentus e organizados em um banco relacional, facilitando obtenção desses de dados posteriormente. A escolha da linguagem de programação Python foi devida sua simplicidade e extensa documentação e </w:t>
+      </w:r>
+      <w:r>
+        <w:t xml:space="preserve">número de </w:t>
+      </w:r>
+      <w:r>
+        <w:t xml:space="preserve">bibliotecas disponíveis no mercado.  O Python em conjunto com seu framework FastApi trouxeram muita simplicidade ao desenvolvimento e isso ajudou na construção da API REST.  O desafio de construir um sistema que tenha um baixo custo de implantação e um bom desempenho foram os dos principais pesos na escolha da arquitetura. </w:t>
+      </w:r>
+    </w:p>
+    <w:p>
+      <w:pPr>
+        <w:pStyle w:val="Corpodetexto"/>
+        <w:ind w:left="0" w:firstLine="360"/>
+        <w:jc w:val="left"/>
+      </w:pPr>
+    </w:p>
+    <w:p>
+      <w:pPr>
+        <w:pStyle w:val="Corpodetexto"/>
+      </w:pPr>
+    </w:p>
+    <w:bookmarkEnd w:id="34"/>
     <w:p>
       <w:pPr>
         <w:keepLines/>
@@ -9501,7 +10023,15 @@
           <w:sz w:val="24"/>
           <w:szCs w:val="24"/>
         </w:rPr>
-        <w:t>xxxxxxxxxxxxxxxxx</w:t>
+        <w:t>O uso do swagger como documentação de API</w:t>
+      </w:r>
+      <w:r>
+        <w:rPr>
+          <w:color w:val="000000"/>
+          <w:sz w:val="24"/>
+          <w:szCs w:val="24"/>
+        </w:rPr>
+        <w:t>.</w:t>
       </w:r>
     </w:p>
     <w:p>
@@ -9533,7 +10063,15 @@
           <w:sz w:val="24"/>
           <w:szCs w:val="24"/>
         </w:rPr>
-        <w:t>xxxxxxxxxxxxxxxxx</w:t>
+        <w:t>O uso adequado de API REST através verbos http e seus código de status</w:t>
+      </w:r>
+      <w:r>
+        <w:rPr>
+          <w:color w:val="000000"/>
+          <w:sz w:val="24"/>
+          <w:szCs w:val="24"/>
+        </w:rPr>
+        <w:t>.</w:t>
       </w:r>
     </w:p>
     <w:p>
@@ -9565,7 +10103,301 @@
           <w:sz w:val="24"/>
           <w:szCs w:val="24"/>
         </w:rPr>
-        <w:t>xxxxxxxxxxxxxxxxx</w:t>
+        <w:t>Produção de diagramas no modelo C4 através d</w:t>
+      </w:r>
+      <w:r>
+        <w:rPr>
+          <w:color w:val="000000"/>
+          <w:sz w:val="24"/>
+          <w:szCs w:val="24"/>
+        </w:rPr>
+        <w:t>a ferramenta Plantuml</w:t>
+      </w:r>
+      <w:r>
+        <w:rPr>
+          <w:color w:val="000000"/>
+          <w:sz w:val="24"/>
+          <w:szCs w:val="24"/>
+        </w:rPr>
+        <w:t>.</w:t>
+      </w:r>
+    </w:p>
+    <w:p>
+      <w:pPr>
+        <w:pStyle w:val="PargrafodaLista"/>
+        <w:keepLines/>
+        <w:numPr>
+          <w:ilvl w:val="0"/>
+          <w:numId w:val="22"/>
+        </w:numPr>
+        <w:pBdr>
+          <w:top w:val="nil"/>
+          <w:left w:val="nil"/>
+          <w:bottom w:val="nil"/>
+          <w:right w:val="nil"/>
+          <w:between w:val="nil"/>
+        </w:pBdr>
+        <w:spacing w:before="80" w:after="80" w:line="360" w:lineRule="auto"/>
+        <w:jc w:val="both"/>
+        <w:rPr>
+          <w:color w:val="000000"/>
+          <w:sz w:val="24"/>
+          <w:szCs w:val="24"/>
+        </w:rPr>
+      </w:pPr>
+      <w:r>
+        <w:rPr>
+          <w:color w:val="000000"/>
+          <w:sz w:val="24"/>
+          <w:szCs w:val="24"/>
+        </w:rPr>
+        <w:t>Uso de cache distribuído através do Redis</w:t>
+      </w:r>
+      <w:r>
+        <w:rPr>
+          <w:color w:val="000000"/>
+          <w:sz w:val="24"/>
+          <w:szCs w:val="24"/>
+        </w:rPr>
+        <w:t>.</w:t>
+      </w:r>
+    </w:p>
+    <w:p>
+      <w:pPr>
+        <w:pStyle w:val="PargrafodaLista"/>
+        <w:keepLines/>
+        <w:numPr>
+          <w:ilvl w:val="0"/>
+          <w:numId w:val="22"/>
+        </w:numPr>
+        <w:pBdr>
+          <w:top w:val="nil"/>
+          <w:left w:val="nil"/>
+          <w:bottom w:val="nil"/>
+          <w:right w:val="nil"/>
+          <w:between w:val="nil"/>
+        </w:pBdr>
+        <w:spacing w:before="80" w:after="80" w:line="360" w:lineRule="auto"/>
+        <w:jc w:val="both"/>
+        <w:rPr>
+          <w:color w:val="000000"/>
+          <w:sz w:val="24"/>
+          <w:szCs w:val="24"/>
+        </w:rPr>
+      </w:pPr>
+      <w:r>
+        <w:rPr>
+          <w:color w:val="000000"/>
+          <w:sz w:val="24"/>
+          <w:szCs w:val="24"/>
+        </w:rPr>
+        <w:t>Utilização de container Docker</w:t>
+      </w:r>
+      <w:r>
+        <w:rPr>
+          <w:color w:val="000000"/>
+          <w:sz w:val="24"/>
+          <w:szCs w:val="24"/>
+        </w:rPr>
+        <w:t>.</w:t>
+      </w:r>
+    </w:p>
+    <w:p>
+      <w:pPr>
+        <w:pStyle w:val="PargrafodaLista"/>
+        <w:keepLines/>
+        <w:numPr>
+          <w:ilvl w:val="0"/>
+          <w:numId w:val="22"/>
+        </w:numPr>
+        <w:pBdr>
+          <w:top w:val="nil"/>
+          <w:left w:val="nil"/>
+          <w:bottom w:val="nil"/>
+          <w:right w:val="nil"/>
+          <w:between w:val="nil"/>
+        </w:pBdr>
+        <w:spacing w:before="80" w:after="80" w:line="360" w:lineRule="auto"/>
+        <w:jc w:val="both"/>
+        <w:rPr>
+          <w:color w:val="000000"/>
+          <w:sz w:val="24"/>
+          <w:szCs w:val="24"/>
+        </w:rPr>
+      </w:pPr>
+      <w:r>
+        <w:rPr>
+          <w:color w:val="000000"/>
+          <w:sz w:val="24"/>
+          <w:szCs w:val="24"/>
+        </w:rPr>
+        <w:t>Utilização de ORM SqlAlchemy</w:t>
+      </w:r>
+      <w:r>
+        <w:rPr>
+          <w:color w:val="000000"/>
+          <w:sz w:val="24"/>
+          <w:szCs w:val="24"/>
+        </w:rPr>
+        <w:t>.</w:t>
+      </w:r>
+    </w:p>
+    <w:p>
+      <w:pPr>
+        <w:pStyle w:val="PargrafodaLista"/>
+        <w:keepLines/>
+        <w:numPr>
+          <w:ilvl w:val="0"/>
+          <w:numId w:val="22"/>
+        </w:numPr>
+        <w:pBdr>
+          <w:top w:val="nil"/>
+          <w:left w:val="nil"/>
+          <w:bottom w:val="nil"/>
+          <w:right w:val="nil"/>
+          <w:between w:val="nil"/>
+        </w:pBdr>
+        <w:spacing w:before="80" w:after="80" w:line="360" w:lineRule="auto"/>
+        <w:jc w:val="both"/>
+        <w:rPr>
+          <w:color w:val="000000"/>
+          <w:sz w:val="24"/>
+          <w:szCs w:val="24"/>
+        </w:rPr>
+      </w:pPr>
+      <w:r>
+        <w:rPr>
+          <w:color w:val="000000"/>
+          <w:sz w:val="24"/>
+          <w:szCs w:val="24"/>
+        </w:rPr>
+        <w:t xml:space="preserve">Criação de aplicações com </w:t>
+      </w:r>
+      <w:r>
+        <w:rPr>
+          <w:color w:val="000000"/>
+          <w:sz w:val="24"/>
+          <w:szCs w:val="24"/>
+        </w:rPr>
+        <w:t>NextJs</w:t>
+      </w:r>
+      <w:r>
+        <w:rPr>
+          <w:color w:val="000000"/>
+          <w:sz w:val="24"/>
+          <w:szCs w:val="24"/>
+        </w:rPr>
+        <w:t>.</w:t>
+      </w:r>
+    </w:p>
+    <w:p>
+      <w:pPr>
+        <w:pStyle w:val="PargrafodaLista"/>
+        <w:keepLines/>
+        <w:numPr>
+          <w:ilvl w:val="0"/>
+          <w:numId w:val="22"/>
+        </w:numPr>
+        <w:pBdr>
+          <w:top w:val="nil"/>
+          <w:left w:val="nil"/>
+          <w:bottom w:val="nil"/>
+          <w:right w:val="nil"/>
+          <w:between w:val="nil"/>
+        </w:pBdr>
+        <w:spacing w:before="80" w:after="80" w:line="360" w:lineRule="auto"/>
+        <w:jc w:val="both"/>
+        <w:rPr>
+          <w:color w:val="000000"/>
+          <w:sz w:val="24"/>
+          <w:szCs w:val="24"/>
+        </w:rPr>
+      </w:pPr>
+      <w:r>
+        <w:rPr>
+          <w:color w:val="000000"/>
+          <w:sz w:val="24"/>
+          <w:szCs w:val="24"/>
+        </w:rPr>
+        <w:t>Desenvolvimento de estilos de interface utilizando o tailwindcss</w:t>
+      </w:r>
+      <w:r>
+        <w:rPr>
+          <w:color w:val="000000"/>
+          <w:sz w:val="24"/>
+          <w:szCs w:val="24"/>
+        </w:rPr>
+        <w:t>.</w:t>
+      </w:r>
+    </w:p>
+    <w:p/>
+    <w:p>
+      <w:r>
+        <w:t>Desenvolvimentos Futuros:</w:t>
+      </w:r>
+    </w:p>
+    <w:p/>
+    <w:p>
+      <w:pPr>
+        <w:pStyle w:val="PargrafodaLista"/>
+        <w:numPr>
+          <w:ilvl w:val="0"/>
+          <w:numId w:val="36"/>
+        </w:numPr>
+      </w:pPr>
+      <w:r>
+        <w:t>Utilização de WebSockets possibilitando cotação ser atualizada de maneira automática.</w:t>
+      </w:r>
+    </w:p>
+    <w:p/>
+    <w:p>
+      <w:pPr>
+        <w:pStyle w:val="PargrafodaLista"/>
+        <w:numPr>
+          <w:ilvl w:val="0"/>
+          <w:numId w:val="36"/>
+        </w:numPr>
+      </w:pPr>
+      <w:r>
+        <w:t xml:space="preserve">A Expansão em mais ativos como renda </w:t>
+      </w:r>
+      <w:r>
+        <w:t>fixa,</w:t>
+      </w:r>
+      <w:r>
+        <w:t xml:space="preserve"> </w:t>
+      </w:r>
+      <w:r>
+        <w:t>ETF e</w:t>
+      </w:r>
+      <w:r>
+        <w:t xml:space="preserve"> tesouro direto</w:t>
+      </w:r>
+    </w:p>
+    <w:p/>
+    <w:p>
+      <w:pPr>
+        <w:pStyle w:val="PargrafodaLista"/>
+        <w:numPr>
+          <w:ilvl w:val="0"/>
+          <w:numId w:val="36"/>
+        </w:numPr>
+      </w:pPr>
+      <w:r>
+        <w:t>A possibilidade de trabalhar com Stocks, Reits que são parte do mercado financeiro americanos.</w:t>
+      </w:r>
+    </w:p>
+    <w:p/>
+    <w:p>
+      <w:pPr>
+        <w:pStyle w:val="PargrafodaLista"/>
+        <w:numPr>
+          <w:ilvl w:val="0"/>
+          <w:numId w:val="36"/>
+        </w:numPr>
+      </w:pPr>
+      <w:r>
+        <w:t xml:space="preserve">Incluir cadastro de ativos de criptomoeda na carteira de investimento. </w:t>
       </w:r>
     </w:p>
     <w:p>
@@ -9593,7 +10425,7 @@
           <w:rFonts w:ascii="Times New Roman" w:hAnsi="Times New Roman"/>
         </w:rPr>
       </w:pPr>
-      <w:bookmarkStart w:id="34" w:name="_Toc116844028"/>
+      <w:bookmarkStart w:id="35" w:name="_Toc116844028"/>
       <w:r>
         <w:rPr>
           <w:rFonts w:ascii="Times New Roman" w:hAnsi="Times New Roman"/>
@@ -9601,7 +10433,7 @@
         <w:lastRenderedPageBreak/>
         <w:t>Referências</w:t>
       </w:r>
-      <w:bookmarkEnd w:id="34"/>
+      <w:bookmarkEnd w:id="35"/>
     </w:p>
     <w:p>
       <w:pPr>
@@ -10295,6 +11127,7 @@
     <w:p>
       <w:pPr>
         <w:pStyle w:val="NormalWeb"/>
+        <w:spacing w:before="0" w:beforeAutospacing="0" w:after="0" w:afterAutospacing="0" w:line="360" w:lineRule="atLeast"/>
         <w:rPr>
           <w:rFonts w:ascii="Calibri" w:hAnsi="Calibri" w:cs="Calibri"/>
           <w:color w:val="000000"/>
@@ -10305,6 +11138,222 @@
     </w:p>
     <w:p>
       <w:pPr>
+        <w:pStyle w:val="NormalWeb"/>
+        <w:spacing w:before="0" w:beforeAutospacing="0" w:after="0" w:afterAutospacing="0" w:line="360" w:lineRule="atLeast"/>
+        <w:rPr>
+          <w:rFonts w:ascii="Calibri" w:hAnsi="Calibri" w:cs="Calibri"/>
+          <w:color w:val="000000"/>
+          <w:sz w:val="27"/>
+          <w:szCs w:val="27"/>
+        </w:rPr>
+      </w:pPr>
+      <w:proofErr w:type="spellStart"/>
+      <w:r>
+        <w:rPr>
+          <w:rFonts w:ascii="Calibri" w:hAnsi="Calibri" w:cs="Calibri"/>
+          <w:b/>
+          <w:bCs/>
+          <w:color w:val="000000"/>
+          <w:sz w:val="27"/>
+          <w:szCs w:val="27"/>
+        </w:rPr>
+        <w:t>Getting</w:t>
+      </w:r>
+      <w:proofErr w:type="spellEnd"/>
+      <w:r>
+        <w:rPr>
+          <w:rFonts w:ascii="Calibri" w:hAnsi="Calibri" w:cs="Calibri"/>
+          <w:b/>
+          <w:bCs/>
+          <w:color w:val="000000"/>
+          <w:sz w:val="27"/>
+          <w:szCs w:val="27"/>
+        </w:rPr>
+        <w:t xml:space="preserve"> </w:t>
+      </w:r>
+      <w:proofErr w:type="spellStart"/>
+      <w:r>
+        <w:rPr>
+          <w:rFonts w:ascii="Calibri" w:hAnsi="Calibri" w:cs="Calibri"/>
+          <w:b/>
+          <w:bCs/>
+          <w:color w:val="000000"/>
+          <w:sz w:val="27"/>
+          <w:szCs w:val="27"/>
+        </w:rPr>
+        <w:t>Started</w:t>
+      </w:r>
+      <w:proofErr w:type="spellEnd"/>
+      <w:r>
+        <w:rPr>
+          <w:rFonts w:ascii="Calibri" w:hAnsi="Calibri" w:cs="Calibri"/>
+          <w:b/>
+          <w:bCs/>
+          <w:color w:val="000000"/>
+          <w:sz w:val="27"/>
+          <w:szCs w:val="27"/>
+        </w:rPr>
+        <w:t xml:space="preserve"> | Next.js</w:t>
+      </w:r>
+      <w:r>
+        <w:rPr>
+          <w:rFonts w:ascii="Calibri" w:hAnsi="Calibri" w:cs="Calibri"/>
+          <w:color w:val="000000"/>
+          <w:sz w:val="27"/>
+          <w:szCs w:val="27"/>
+        </w:rPr>
+        <w:t>. Disponível em: &lt;https://nextjs.org/</w:t>
+      </w:r>
+      <w:proofErr w:type="spellStart"/>
+      <w:r>
+        <w:rPr>
+          <w:rFonts w:ascii="Calibri" w:hAnsi="Calibri" w:cs="Calibri"/>
+          <w:color w:val="000000"/>
+          <w:sz w:val="27"/>
+          <w:szCs w:val="27"/>
+        </w:rPr>
+        <w:t>docs</w:t>
+      </w:r>
+      <w:proofErr w:type="spellEnd"/>
+      <w:r>
+        <w:rPr>
+          <w:rFonts w:ascii="Calibri" w:hAnsi="Calibri" w:cs="Calibri"/>
+          <w:color w:val="000000"/>
+          <w:sz w:val="27"/>
+          <w:szCs w:val="27"/>
+        </w:rPr>
+        <w:t>&gt;.</w:t>
+      </w:r>
+    </w:p>
+    <w:p>
+      <w:pPr>
+        <w:pStyle w:val="NormalWeb"/>
+        <w:spacing w:before="0" w:beforeAutospacing="0" w:after="0" w:afterAutospacing="0" w:line="360" w:lineRule="atLeast"/>
+        <w:rPr>
+          <w:rFonts w:ascii="Calibri" w:hAnsi="Calibri" w:cs="Calibri"/>
+          <w:color w:val="000000"/>
+          <w:sz w:val="27"/>
+          <w:szCs w:val="27"/>
+        </w:rPr>
+      </w:pPr>
+    </w:p>
+    <w:p>
+      <w:pPr>
+        <w:pStyle w:val="NormalWeb"/>
+        <w:spacing w:before="0" w:beforeAutospacing="0" w:after="0" w:afterAutospacing="0" w:line="360" w:lineRule="atLeast"/>
+        <w:rPr>
+          <w:rFonts w:ascii="Calibri" w:hAnsi="Calibri" w:cs="Calibri"/>
+          <w:color w:val="000000"/>
+          <w:sz w:val="27"/>
+          <w:szCs w:val="27"/>
+        </w:rPr>
+      </w:pPr>
+      <w:r>
+        <w:rPr>
+          <w:rFonts w:ascii="Calibri" w:hAnsi="Calibri" w:cs="Calibri"/>
+          <w:color w:val="000000"/>
+          <w:sz w:val="27"/>
+          <w:szCs w:val="27"/>
+        </w:rPr>
+        <w:t>‌</w:t>
+      </w:r>
+      <w:r>
+        <w:rPr>
+          <w:rFonts w:ascii="Calibri" w:hAnsi="Calibri" w:cs="Calibri"/>
+          <w:color w:val="000000"/>
+          <w:sz w:val="27"/>
+          <w:szCs w:val="27"/>
+        </w:rPr>
+        <w:t xml:space="preserve"> </w:t>
+      </w:r>
+      <w:r>
+        <w:rPr>
+          <w:rFonts w:ascii="Calibri" w:hAnsi="Calibri" w:cs="Calibri"/>
+          <w:color w:val="000000"/>
+          <w:sz w:val="27"/>
+          <w:szCs w:val="27"/>
+        </w:rPr>
+        <w:t>FASTAPI. </w:t>
+      </w:r>
+      <w:proofErr w:type="spellStart"/>
+      <w:r>
+        <w:rPr>
+          <w:rFonts w:ascii="Calibri" w:hAnsi="Calibri" w:cs="Calibri"/>
+          <w:b/>
+          <w:bCs/>
+          <w:color w:val="000000"/>
+          <w:sz w:val="27"/>
+          <w:szCs w:val="27"/>
+        </w:rPr>
+        <w:t>FastAPI</w:t>
+      </w:r>
+      <w:proofErr w:type="spellEnd"/>
+      <w:r>
+        <w:rPr>
+          <w:rFonts w:ascii="Calibri" w:hAnsi="Calibri" w:cs="Calibri"/>
+          <w:color w:val="000000"/>
+          <w:sz w:val="27"/>
+          <w:szCs w:val="27"/>
+        </w:rPr>
+        <w:t>. Disponível em: &lt;https://fastapi.tiangolo.com/&gt;.</w:t>
+      </w:r>
+    </w:p>
+    <w:p>
+      <w:pPr>
+        <w:pStyle w:val="NormalWeb"/>
+        <w:rPr>
+          <w:rFonts w:ascii="Calibri" w:hAnsi="Calibri" w:cs="Calibri"/>
+          <w:color w:val="000000"/>
+          <w:sz w:val="27"/>
+          <w:szCs w:val="27"/>
+        </w:rPr>
+      </w:pPr>
+      <w:r>
+        <w:rPr>
+          <w:rFonts w:ascii="Calibri" w:hAnsi="Calibri" w:cs="Calibri"/>
+          <w:color w:val="000000"/>
+          <w:sz w:val="27"/>
+          <w:szCs w:val="27"/>
+        </w:rPr>
+        <w:t>‌</w:t>
+      </w:r>
+    </w:p>
+    <w:p>
+      <w:pPr>
+        <w:pStyle w:val="NormalWeb"/>
+        <w:rPr>
+          <w:rFonts w:ascii="Calibri" w:hAnsi="Calibri" w:cs="Calibri"/>
+          <w:color w:val="000000"/>
+          <w:sz w:val="27"/>
+          <w:szCs w:val="27"/>
+        </w:rPr>
+      </w:pPr>
+    </w:p>
+    <w:p>
+      <w:pPr>
+        <w:pStyle w:val="NormalWeb"/>
+        <w:spacing w:before="0" w:beforeAutospacing="0" w:after="0" w:afterAutospacing="0" w:line="360" w:lineRule="atLeast"/>
+        <w:rPr>
+          <w:rFonts w:ascii="Calibri" w:hAnsi="Calibri" w:cs="Calibri"/>
+          <w:color w:val="000000"/>
+          <w:sz w:val="27"/>
+          <w:szCs w:val="27"/>
+        </w:rPr>
+      </w:pPr>
+    </w:p>
+    <w:p>
+      <w:pPr>
+        <w:pStyle w:val="NormalWeb"/>
+        <w:rPr>
+          <w:rFonts w:ascii="Calibri" w:hAnsi="Calibri" w:cs="Calibri"/>
+          <w:color w:val="000000"/>
+          <w:sz w:val="27"/>
+          <w:szCs w:val="27"/>
+        </w:rPr>
+      </w:pPr>
+    </w:p>
+    <w:p>
+      <w:pPr>
         <w:rPr>
           <w:sz w:val="24"/>
           <w:szCs w:val="24"/>
@@ -10312,10 +11361,10 @@
       </w:pPr>
     </w:p>
     <w:sectPr>
-      <w:headerReference w:type="even" r:id="rId33"/>
-      <w:headerReference w:type="default" r:id="rId34"/>
-      <w:footerReference w:type="even" r:id="rId35"/>
-      <w:footerReference w:type="default" r:id="rId36"/>
+      <w:headerReference w:type="even" r:id="rId38"/>
+      <w:headerReference w:type="default" r:id="rId39"/>
+      <w:footerReference w:type="even" r:id="rId40"/>
+      <w:footerReference w:type="default" r:id="rId41"/>
       <w:pgSz w:w="11909" w:h="16834"/>
       <w:pgMar w:top="1418" w:right="1797" w:bottom="1418" w:left="1797" w:header="709" w:footer="709" w:gutter="0"/>
       <w:pgNumType w:start="1"/>
@@ -13362,6 +14411,119 @@
     </w:lvl>
   </w:abstractNum>
   <w:abstractNum w:abstractNumId="25" w15:restartNumberingAfterBreak="0">
+    <w:nsid w:val="6C33417A"/>
+    <w:multiLevelType w:val="hybridMultilevel"/>
+    <w:tmpl w:val="5D1A2D6C"/>
+    <w:lvl w:ilvl="0" w:tplc="04160001">
+      <w:start w:val="1"/>
+      <w:numFmt w:val="bullet"/>
+      <w:lvlText w:val=""/>
+      <w:lvlJc w:val="left"/>
+      <w:pPr>
+        <w:ind w:left="720" w:hanging="360"/>
+      </w:pPr>
+      <w:rPr>
+        <w:rFonts w:ascii="Symbol" w:hAnsi="Symbol" w:hint="default"/>
+      </w:rPr>
+    </w:lvl>
+    <w:lvl w:ilvl="1" w:tplc="04160003" w:tentative="1">
+      <w:start w:val="1"/>
+      <w:numFmt w:val="bullet"/>
+      <w:lvlText w:val="o"/>
+      <w:lvlJc w:val="left"/>
+      <w:pPr>
+        <w:ind w:left="1440" w:hanging="360"/>
+      </w:pPr>
+      <w:rPr>
+        <w:rFonts w:ascii="Courier New" w:hAnsi="Courier New" w:cs="Courier New" w:hint="default"/>
+      </w:rPr>
+    </w:lvl>
+    <w:lvl w:ilvl="2" w:tplc="04160005" w:tentative="1">
+      <w:start w:val="1"/>
+      <w:numFmt w:val="bullet"/>
+      <w:lvlText w:val=""/>
+      <w:lvlJc w:val="left"/>
+      <w:pPr>
+        <w:ind w:left="2160" w:hanging="360"/>
+      </w:pPr>
+      <w:rPr>
+        <w:rFonts w:ascii="Wingdings" w:hAnsi="Wingdings" w:hint="default"/>
+      </w:rPr>
+    </w:lvl>
+    <w:lvl w:ilvl="3" w:tplc="04160001" w:tentative="1">
+      <w:start w:val="1"/>
+      <w:numFmt w:val="bullet"/>
+      <w:lvlText w:val=""/>
+      <w:lvlJc w:val="left"/>
+      <w:pPr>
+        <w:ind w:left="2880" w:hanging="360"/>
+      </w:pPr>
+      <w:rPr>
+        <w:rFonts w:ascii="Symbol" w:hAnsi="Symbol" w:hint="default"/>
+      </w:rPr>
+    </w:lvl>
+    <w:lvl w:ilvl="4" w:tplc="04160003" w:tentative="1">
+      <w:start w:val="1"/>
+      <w:numFmt w:val="bullet"/>
+      <w:lvlText w:val="o"/>
+      <w:lvlJc w:val="left"/>
+      <w:pPr>
+        <w:ind w:left="3600" w:hanging="360"/>
+      </w:pPr>
+      <w:rPr>
+        <w:rFonts w:ascii="Courier New" w:hAnsi="Courier New" w:cs="Courier New" w:hint="default"/>
+      </w:rPr>
+    </w:lvl>
+    <w:lvl w:ilvl="5" w:tplc="04160005" w:tentative="1">
+      <w:start w:val="1"/>
+      <w:numFmt w:val="bullet"/>
+      <w:lvlText w:val=""/>
+      <w:lvlJc w:val="left"/>
+      <w:pPr>
+        <w:ind w:left="4320" w:hanging="360"/>
+      </w:pPr>
+      <w:rPr>
+        <w:rFonts w:ascii="Wingdings" w:hAnsi="Wingdings" w:hint="default"/>
+      </w:rPr>
+    </w:lvl>
+    <w:lvl w:ilvl="6" w:tplc="04160001" w:tentative="1">
+      <w:start w:val="1"/>
+      <w:numFmt w:val="bullet"/>
+      <w:lvlText w:val=""/>
+      <w:lvlJc w:val="left"/>
+      <w:pPr>
+        <w:ind w:left="5040" w:hanging="360"/>
+      </w:pPr>
+      <w:rPr>
+        <w:rFonts w:ascii="Symbol" w:hAnsi="Symbol" w:hint="default"/>
+      </w:rPr>
+    </w:lvl>
+    <w:lvl w:ilvl="7" w:tplc="04160003" w:tentative="1">
+      <w:start w:val="1"/>
+      <w:numFmt w:val="bullet"/>
+      <w:lvlText w:val="o"/>
+      <w:lvlJc w:val="left"/>
+      <w:pPr>
+        <w:ind w:left="5760" w:hanging="360"/>
+      </w:pPr>
+      <w:rPr>
+        <w:rFonts w:ascii="Courier New" w:hAnsi="Courier New" w:cs="Courier New" w:hint="default"/>
+      </w:rPr>
+    </w:lvl>
+    <w:lvl w:ilvl="8" w:tplc="04160005" w:tentative="1">
+      <w:start w:val="1"/>
+      <w:numFmt w:val="bullet"/>
+      <w:lvlText w:val=""/>
+      <w:lvlJc w:val="left"/>
+      <w:pPr>
+        <w:ind w:left="6480" w:hanging="360"/>
+      </w:pPr>
+      <w:rPr>
+        <w:rFonts w:ascii="Wingdings" w:hAnsi="Wingdings" w:hint="default"/>
+      </w:rPr>
+    </w:lvl>
+  </w:abstractNum>
+  <w:abstractNum w:abstractNumId="26" w15:restartNumberingAfterBreak="0">
     <w:nsid w:val="6FFE44E3"/>
     <w:multiLevelType w:val="multilevel"/>
     <w:tmpl w:val="F206901C"/>
@@ -13474,7 +14636,7 @@
       </w:rPr>
     </w:lvl>
   </w:abstractNum>
-  <w:abstractNum w:abstractNumId="26" w15:restartNumberingAfterBreak="0">
+  <w:abstractNum w:abstractNumId="27" w15:restartNumberingAfterBreak="0">
     <w:nsid w:val="730B404E"/>
     <w:multiLevelType w:val="multilevel"/>
     <w:tmpl w:val="6C1833C8"/>
@@ -13587,7 +14749,7 @@
       </w:rPr>
     </w:lvl>
   </w:abstractNum>
-  <w:abstractNum w:abstractNumId="27" w15:restartNumberingAfterBreak="0">
+  <w:abstractNum w:abstractNumId="28" w15:restartNumberingAfterBreak="0">
     <w:nsid w:val="7ED15954"/>
     <w:multiLevelType w:val="hybridMultilevel"/>
     <w:tmpl w:val="E53E2ED8"/>
@@ -13722,7 +14884,7 @@
     <w:abstractNumId w:val="5"/>
   </w:num>
   <w:num w:numId="8" w16cid:durableId="929892768">
-    <w:abstractNumId w:val="25"/>
+    <w:abstractNumId w:val="26"/>
   </w:num>
   <w:num w:numId="9" w16cid:durableId="1128209260">
     <w:abstractNumId w:val="8"/>
@@ -13740,7 +14902,7 @@
     <w:abstractNumId w:val="2"/>
   </w:num>
   <w:num w:numId="14" w16cid:durableId="1478302494">
-    <w:abstractNumId w:val="27"/>
+    <w:abstractNumId w:val="28"/>
   </w:num>
   <w:num w:numId="15" w16cid:durableId="501356582">
     <w:abstractNumId w:val="9"/>
@@ -13785,7 +14947,7 @@
     <w:abstractNumId w:val="19"/>
   </w:num>
   <w:num w:numId="29" w16cid:durableId="1879078272">
-    <w:abstractNumId w:val="26"/>
+    <w:abstractNumId w:val="27"/>
   </w:num>
   <w:num w:numId="30" w16cid:durableId="1591691726">
     <w:abstractNumId w:val="21"/>
@@ -13825,15 +14987,6 @@
   </w:num>
   <w:num w:numId="33" w16cid:durableId="750082950">
     <w:abstractNumId w:val="22"/>
-    <w:lvlOverride w:ilvl="0"/>
-    <w:lvlOverride w:ilvl="1"/>
-    <w:lvlOverride w:ilvl="2"/>
-    <w:lvlOverride w:ilvl="3"/>
-    <w:lvlOverride w:ilvl="4"/>
-    <w:lvlOverride w:ilvl="5"/>
-    <w:lvlOverride w:ilvl="6"/>
-    <w:lvlOverride w:ilvl="7"/>
-    <w:lvlOverride w:ilvl="8"/>
   </w:num>
   <w:num w:numId="34" w16cid:durableId="417753649">
     <w:abstractNumId w:val="19"/>
@@ -13867,15 +15020,9 @@
   </w:num>
   <w:num w:numId="35" w16cid:durableId="1847476985">
     <w:abstractNumId w:val="24"/>
-    <w:lvlOverride w:ilvl="0"/>
-    <w:lvlOverride w:ilvl="1"/>
-    <w:lvlOverride w:ilvl="2"/>
-    <w:lvlOverride w:ilvl="3"/>
-    <w:lvlOverride w:ilvl="4"/>
-    <w:lvlOverride w:ilvl="5"/>
-    <w:lvlOverride w:ilvl="6"/>
-    <w:lvlOverride w:ilvl="7"/>
-    <w:lvlOverride w:ilvl="8"/>
+  </w:num>
+  <w:num w:numId="36" w16cid:durableId="890727073">
+    <w:abstractNumId w:val="25"/>
   </w:num>
   <w:numIdMacAtCleanup w:val="10"/>
 </w:numbering>
@@ -14047,7 +15194,7 @@
     <w:lsdException w:name="Table Web 2" w:semiHidden="1" w:unhideWhenUsed="1"/>
     <w:lsdException w:name="Table Web 3" w:semiHidden="1" w:unhideWhenUsed="1"/>
     <w:lsdException w:name="Balloon Text" w:semiHidden="1" w:unhideWhenUsed="1"/>
-    <w:lsdException w:name="Table Grid" w:semiHidden="1" w:uiPriority="59" w:unhideWhenUsed="1"/>
+    <w:lsdException w:name="Table Grid" w:uiPriority="59"/>
     <w:lsdException w:name="Table Theme" w:semiHidden="1" w:unhideWhenUsed="1"/>
     <w:lsdException w:name="Placeholder Text" w:semiHidden="1"/>
     <w:lsdException w:name="No Spacing" w:uiPriority="1" w:qFormat="1"/>
@@ -14520,10 +15667,12 @@
     <w:basedOn w:val="Normal"/>
     <w:link w:val="CorpodetextoChar"/>
     <w:autoRedefine/>
-    <w:rsid w:val="00200092"/>
+    <w:rsid w:val="00B3451A"/>
     <w:pPr>
       <w:keepLines/>
       <w:spacing w:before="80" w:after="80"/>
+      <w:ind w:left="360"/>
+      <w:jc w:val="both"/>
     </w:pPr>
     <w:rPr>
       <w:sz w:val="24"/>
@@ -15018,9 +16167,6 @@
   <w:style w:type="paragraph" w:styleId="Recuodecorpodetexto">
     <w:name w:val="Body Text Indent"/>
     <w:basedOn w:val="Corpodetexto"/>
-    <w:pPr>
-      <w:ind w:left="360"/>
-    </w:pPr>
   </w:style>
   <w:style w:type="character" w:styleId="Refdenotadefim">
     <w:name w:val="endnote reference"/>
@@ -15324,7 +16470,7 @@
   <w:style w:type="character" w:customStyle="1" w:styleId="CorpodetextoChar">
     <w:name w:val="Corpo de texto Char"/>
     <w:link w:val="Corpodetexto"/>
-    <w:rsid w:val="00200092"/>
+    <w:rsid w:val="00B3451A"/>
     <w:rPr>
       <w:sz w:val="24"/>
       <w:szCs w:val="24"/>

</xml_diff>

<commit_message>
[Em Andamento] Construção Frontend
</commit_message>
<xml_diff>
--- a/docs/RelatorioTecnico Entrega B1 Completo Eduardo Sampaio Viana.docx
+++ b/docs/RelatorioTecnico Entrega B1 Completo Eduardo Sampaio Viana.docx
@@ -59,6 +59,7 @@
           <w:szCs w:val="24"/>
         </w:rPr>
       </w:pPr>
+      <w:bookmarkStart w:id="1" w:name="_Hlk132014797"/>
       <w:r>
         <w:rPr>
           <w:rFonts w:eastAsia="Arial"/>
@@ -291,8 +292,8 @@
           <w:szCs w:val="24"/>
         </w:rPr>
       </w:pPr>
-      <w:bookmarkStart w:id="1" w:name="_heading=h.30j0zll"/>
-      <w:bookmarkEnd w:id="1"/>
+      <w:bookmarkStart w:id="2" w:name="_heading=h.30j0zll"/>
+      <w:bookmarkEnd w:id="2"/>
       <w:r>
         <w:rPr>
           <w:sz w:val="24"/>
@@ -428,7 +429,7 @@
           <w:szCs w:val="28"/>
         </w:rPr>
       </w:pPr>
-      <w:bookmarkStart w:id="2" w:name="_Toc116844011"/>
+      <w:bookmarkStart w:id="3" w:name="_Toc116844011"/>
       <w:r>
         <w:rPr>
           <w:rFonts w:ascii="Times New Roman" w:hAnsi="Times New Roman"/>
@@ -438,7 +439,7 @@
         <w:lastRenderedPageBreak/>
         <w:t>Projeto Integrado – Arquitetura de Software Distribuído</w:t>
       </w:r>
-      <w:bookmarkEnd w:id="2"/>
+      <w:bookmarkEnd w:id="3"/>
     </w:p>
     <w:p>
       <w:pPr>
@@ -449,8 +450,8 @@
           <w:b/>
         </w:rPr>
       </w:pPr>
-      <w:bookmarkStart w:id="3" w:name="_heading=h.3znysh7"/>
-      <w:bookmarkEnd w:id="3"/>
+      <w:bookmarkStart w:id="4" w:name="_heading=h.3znysh7"/>
+      <w:bookmarkEnd w:id="4"/>
       <w:r>
         <w:rPr>
           <w:rFonts w:ascii="Times New Roman" w:eastAsia="Times New Roman" w:hAnsi="Times New Roman" w:cs="Times New Roman"/>
@@ -2212,7 +2213,7 @@
           <w:rFonts w:ascii="Times New Roman" w:hAnsi="Times New Roman"/>
         </w:rPr>
       </w:pPr>
-      <w:bookmarkStart w:id="4" w:name="_Toc116844012"/>
+      <w:bookmarkStart w:id="5" w:name="_Toc116844012"/>
       <w:r>
         <w:rPr>
           <w:rFonts w:ascii="Times New Roman" w:hAnsi="Times New Roman"/>
@@ -2220,7 +2221,7 @@
         <w:lastRenderedPageBreak/>
         <w:t>Introdução</w:t>
       </w:r>
-      <w:bookmarkEnd w:id="4"/>
+      <w:bookmarkEnd w:id="5"/>
     </w:p>
     <w:p>
       <w:pPr>
@@ -2238,7 +2239,14 @@
           <w:sz w:val="24"/>
           <w:szCs w:val="24"/>
         </w:rPr>
-        <w:t xml:space="preserve">No Brasil os ativos de renda variável são negociados pela B3 que é uma bolsa de valores fundada em São Paulo em 1890. Atualmente o número de investidores na bolsa de valores tem aumentado cada vez mais. As pessoas estão migrando da poupança para investimento de renda variável e renda fixa. Em um cenário atual com uma taxa Selic 13,75% ao ano, a renda fixa tornou-se uma excelente oportunidade de ganhos para o curto prazo. A taxa Selic é a taxa básica de juros da economia brasileira e influencia as demais taxas de juros do Brasil. Em contrapartida, os investimentos de renda variável apresentam também grandes oportunidades devido à taxa Selic elevada fazendo com que as ações e fundos imobiliários fiquem bastantes descontados pois, se encontram em um ciclo de baixa da bolsa de valores devido a elevação dos juros, porém mesmo descontados apresentam um maior risco e devem ser analisados e gerenciados com detalhes. </w:t>
+        <w:t>No Brasil os ativos de renda variável são negociados pela B3 que é uma bolsa de valores fundada em São Paulo em 1890. Atualmente o número de investidores na bolsa de valores tem aumentado cada vez mais. As pessoas estão migrando da poupança para investimento de renda variável e renda fixa. Em um cenário atual com uma taxa Selic 13,75% ao ano, a renda fixa tornou-se uma excelente oportunidade de ganhos para o curto prazo. A taxa Selic é a taxa básica de juros da economia brasileira e influência as demais taxas de juros do Brasil. Em contrapartida, os investimentos de renda variável apresentam também grandes oportunidades devido à taxa Selic elevada, fazendo com que as ações e fundos imobiliários fiquem bastantes descontados, pois, se encontram em um ciclo de baixa da bolsa de valores, porém mesmo descontados apresentam um maior risco e devem ser analisados e gerenciados com detalhes</w:t>
+      </w:r>
+      <w:r>
+        <w:rPr>
+          <w:sz w:val="24"/>
+          <w:szCs w:val="24"/>
+        </w:rPr>
+        <w:t xml:space="preserve">. </w:t>
       </w:r>
     </w:p>
     <w:p>
@@ -2257,7 +2265,35 @@
           <w:sz w:val="24"/>
           <w:szCs w:val="24"/>
         </w:rPr>
-        <w:t>O mercado financeiro é muito vasto e a escolha de um ativo de renda variável necessita de muitas informações na escolha de um determinado ativo, tornando uma tarefa difícil mesmo para profissionais experientes no mercado financeiro. Um bom investimento depende de boas decisões, errar na escolha de um determinado ativo pode levar o investidor a perder dinheiro. Temos hoje aproximadamente 400 empresas no qual podemos ser sócios por meio de ações com segmentos variados e 150 fundos imobiliários listados na bolsa de valores, tornando a escolha um pouco difícil. O investidor está buscando comprar ações e fundos imobiliários por um bom preço que paguem bons dividendos. Dividendos são proventos pagos aos acionistas por possuir um determinado ativo. Cada empresa paga seus dividendos em datas diferentes e com frequências diferentes, podendo ser de forma anual, semestral, quadrimestral, trimestral ou mensal, essas informações são importantes para o investidor ter uma previsibilidade. Outro problema é a visualização de ativos escolhidos que muitos investidores recorrem a ferramentas como Excel ou outros sites extremamente complexos dificultando gerenciamento desses ativos, através dessas ferramentas o investidor tenta visualizar a taxa de rentabilidade dos investimentos e sua evolução patrimonial.</w:t>
+        <w:t xml:space="preserve">O mercado financeiro </w:t>
+      </w:r>
+      <w:r>
+        <w:rPr>
+          <w:sz w:val="24"/>
+          <w:szCs w:val="24"/>
+        </w:rPr>
+        <w:t xml:space="preserve">possui uma variedade grande de ativos </w:t>
+      </w:r>
+      <w:r>
+        <w:rPr>
+          <w:sz w:val="24"/>
+          <w:szCs w:val="24"/>
+        </w:rPr>
+        <w:t>e a escolha de um ativo de renda variável necessita de muitas informações, tornando uma tarefa difícil mesmo para profissionais experientes no mercado financeiro. Um bom investimento depende de boas decisões, errar na escolha de um determinado ativo pode levar o investidor a perder dinheiro. Temos hoje aproximadamente 400 empresas no qual podemos ser sócios por meio de ações com segmentos variados e 150 fundos imobiliários listados na bolsa de valores, tornando a escolha um pouco difícil. O investidor está buscando comprar ações e fundos imobiliários por um bom preço que paguem bons dividendos. Dividendos são proventos pagos aos acionistas por possuir um determinado ativo. Cada empresa paga seus dividendos em datas diferentes e com frequências diferentes, podendo ser de forma anual, semestral, quadrimestral, trimestral ou mensal, essas informações são importantes para o investidor ter uma previsibilidade</w:t>
+      </w:r>
+      <w:r>
+        <w:rPr>
+          <w:sz w:val="24"/>
+          <w:szCs w:val="24"/>
+        </w:rPr>
+        <w:t xml:space="preserve"> de seus ganhos</w:t>
+      </w:r>
+      <w:r>
+        <w:rPr>
+          <w:sz w:val="24"/>
+          <w:szCs w:val="24"/>
+        </w:rPr>
+        <w:t>. Outro problema é a visualização de ativos escolhidos que muitos investidores recorrem a ferramentas como Excel ou outros sites extremamente complexos dificultando gerenciamento desses ativos, através dessas ferramentas o investidor tenta visualizar a taxa de rentabilidade dos investimentos e sua evolução patrimonial.</w:t>
       </w:r>
     </w:p>
     <w:p>
@@ -2488,7 +2524,7 @@
           <w:rFonts w:ascii="Times New Roman" w:hAnsi="Times New Roman"/>
         </w:rPr>
       </w:pPr>
-      <w:bookmarkStart w:id="5" w:name="_Toc116844013"/>
+      <w:bookmarkStart w:id="6" w:name="_Toc116844013"/>
       <w:r>
         <w:rPr>
           <w:rFonts w:ascii="Times New Roman" w:hAnsi="Times New Roman"/>
@@ -2496,7 +2532,7 @@
         <w:lastRenderedPageBreak/>
         <w:t>Especificação Arquitetural da solução</w:t>
       </w:r>
-      <w:bookmarkEnd w:id="5"/>
+      <w:bookmarkEnd w:id="6"/>
     </w:p>
     <w:p>
       <w:pPr>
@@ -2549,14 +2585,14 @@
         </w:rPr>
         <w:tab/>
       </w:r>
-      <w:bookmarkStart w:id="6" w:name="_Toc116844014"/>
+      <w:bookmarkStart w:id="7" w:name="_Toc116844014"/>
       <w:r>
         <w:rPr>
           <w:rFonts w:ascii="Times New Roman" w:hAnsi="Times New Roman"/>
         </w:rPr>
         <w:t>Restrições Arquiteturais</w:t>
       </w:r>
-      <w:bookmarkEnd w:id="6"/>
+      <w:bookmarkEnd w:id="7"/>
     </w:p>
     <w:p>
       <w:pPr>
@@ -2713,10 +2749,10 @@
           <w:rFonts w:ascii="Times New Roman" w:hAnsi="Times New Roman"/>
         </w:rPr>
       </w:pPr>
-      <w:bookmarkStart w:id="7" w:name="_heading=h.e4qgsirqegbo"/>
-      <w:bookmarkStart w:id="8" w:name="_Toc421735552"/>
-      <w:bookmarkStart w:id="9" w:name="_Toc476472322"/>
-      <w:bookmarkEnd w:id="7"/>
+      <w:bookmarkStart w:id="8" w:name="_heading=h.e4qgsirqegbo"/>
+      <w:bookmarkStart w:id="9" w:name="_Toc421735552"/>
+      <w:bookmarkStart w:id="10" w:name="_Toc476472322"/>
+      <w:bookmarkEnd w:id="8"/>
       <w:r>
         <w:rPr>
           <w:rFonts w:ascii="Times New Roman" w:hAnsi="Times New Roman"/>
@@ -2729,16 +2765,16 @@
         </w:rPr>
         <w:tab/>
       </w:r>
-      <w:bookmarkStart w:id="10" w:name="_Toc116844015"/>
+      <w:bookmarkStart w:id="11" w:name="_Toc116844015"/>
       <w:r>
         <w:rPr>
           <w:rFonts w:ascii="Times New Roman" w:hAnsi="Times New Roman"/>
         </w:rPr>
         <w:t>Requisitos Funcionais</w:t>
       </w:r>
-      <w:bookmarkEnd w:id="8"/>
       <w:bookmarkEnd w:id="9"/>
       <w:bookmarkEnd w:id="10"/>
+      <w:bookmarkEnd w:id="11"/>
     </w:p>
     <w:p>
       <w:pPr>
@@ -3375,7 +3411,7 @@
               <w:rPr>
                 <w:lang w:eastAsia="en-US"/>
               </w:rPr>
-              <w:t>B</w:t>
+              <w:t>A</w:t>
             </w:r>
           </w:p>
         </w:tc>
@@ -3611,7 +3647,7 @@
               <w:rPr>
                 <w:lang w:eastAsia="en-US"/>
               </w:rPr>
-              <w:t>B</w:t>
+              <w:t>M</w:t>
             </w:r>
           </w:p>
         </w:tc>
@@ -3729,7 +3765,7 @@
               <w:rPr>
                 <w:lang w:eastAsia="en-US"/>
               </w:rPr>
-              <w:t>B</w:t>
+              <w:t>M</w:t>
             </w:r>
           </w:p>
         </w:tc>
@@ -4383,14 +4419,14 @@
         </w:rPr>
         <w:tab/>
       </w:r>
-      <w:bookmarkStart w:id="11" w:name="_Toc116844016"/>
+      <w:bookmarkStart w:id="12" w:name="_Toc116844016"/>
       <w:r>
         <w:rPr>
           <w:rFonts w:ascii="Times New Roman" w:hAnsi="Times New Roman"/>
         </w:rPr>
         <w:t>Requisitos Não-funcionais</w:t>
       </w:r>
-      <w:bookmarkEnd w:id="11"/>
+      <w:bookmarkEnd w:id="12"/>
     </w:p>
     <w:p>
       <w:pPr>
@@ -4404,8 +4440,8 @@
           <w:szCs w:val="24"/>
         </w:rPr>
       </w:pPr>
-      <w:bookmarkStart w:id="12" w:name="_heading=h.ltbu7zl67dmw"/>
-      <w:bookmarkEnd w:id="12"/>
+      <w:bookmarkStart w:id="13" w:name="_heading=h.ltbu7zl67dmw"/>
+      <w:bookmarkEnd w:id="13"/>
       <w:r>
         <w:rPr>
           <w:rFonts w:ascii="Times New Roman" w:eastAsia="Times New Roman" w:hAnsi="Times New Roman"/>
@@ -5031,7 +5067,7 @@
         </w:rPr>
         <w:tab/>
       </w:r>
-      <w:bookmarkStart w:id="13" w:name="_Toc116844017"/>
+      <w:bookmarkStart w:id="14" w:name="_Toc116844017"/>
       <w:r>
         <w:rPr>
           <w:rFonts w:ascii="Times New Roman" w:hAnsi="Times New Roman"/>
@@ -5039,7 +5075,7 @@
         </w:rPr>
         <w:t>Mecanismos Arquiteturais</w:t>
       </w:r>
-      <w:bookmarkEnd w:id="13"/>
+      <w:bookmarkEnd w:id="14"/>
       <w:r>
         <w:rPr>
           <w:rFonts w:ascii="Times New Roman" w:hAnsi="Times New Roman"/>
@@ -6128,18 +6164,18 @@
           <w:rFonts w:ascii="Times New Roman" w:hAnsi="Times New Roman"/>
         </w:rPr>
       </w:pPr>
-      <w:bookmarkStart w:id="14" w:name="_Toc74477348"/>
-      <w:bookmarkStart w:id="15" w:name="_Toc74561910"/>
-      <w:bookmarkStart w:id="16" w:name="_Toc116844018"/>
+      <w:bookmarkStart w:id="15" w:name="_Toc74477348"/>
+      <w:bookmarkStart w:id="16" w:name="_Toc74561910"/>
+      <w:bookmarkStart w:id="17" w:name="_Toc116844018"/>
       <w:r>
         <w:rPr>
           <w:rFonts w:ascii="Times New Roman" w:hAnsi="Times New Roman"/>
         </w:rPr>
         <w:t>Modelagem Arquitetural</w:t>
       </w:r>
-      <w:bookmarkEnd w:id="14"/>
       <w:bookmarkEnd w:id="15"/>
       <w:bookmarkEnd w:id="16"/>
+      <w:bookmarkEnd w:id="17"/>
     </w:p>
     <w:p>
       <w:pPr>
@@ -6151,8 +6187,8 @@
           <w:szCs w:val="24"/>
         </w:rPr>
       </w:pPr>
-      <w:bookmarkStart w:id="17" w:name="_Toc74561911"/>
-      <w:bookmarkStart w:id="18" w:name="_Toc116844019"/>
+      <w:bookmarkStart w:id="18" w:name="_Toc74561911"/>
+      <w:bookmarkStart w:id="19" w:name="_Toc116844019"/>
       <w:r>
         <w:rPr>
           <w:rFonts w:cs="Arial"/>
@@ -6190,7 +6226,7 @@
         <w:tab/>
         <w:t>Diagrama de Context</w:t>
       </w:r>
-      <w:bookmarkEnd w:id="17"/>
+      <w:bookmarkEnd w:id="18"/>
       <w:r>
         <w:rPr>
           <w:rFonts w:ascii="Times New Roman" w:hAnsi="Times New Roman"/>
@@ -6198,14 +6234,21 @@
         </w:rPr>
         <w:t>o</w:t>
       </w:r>
-      <w:bookmarkEnd w:id="18"/>
+      <w:bookmarkEnd w:id="19"/>
     </w:p>
     <w:p>
       <w:pPr>
         <w:pStyle w:val="Corpodetexto"/>
-      </w:pPr>
-      <w:r>
-        <w:t>O nível 1, o diagrama de contexto, apresenta uma visão geral da macro arquitetura do projeto proposto com nível de abstração bem elevado mostrando o sistema de software e suas responsabilidades e seus principais usuários e suas dependências externas. O usuário e o administrador acessam o sistema através sua conta pessoal. O sistema possui um mecanismo de autorização de acesso através do Google e utiliza a API do Yahoo Finance para obter cotações dos ativos. A aplicação permite o cadastro de transações de ativos para construir uma carteira de investimentos e também permite análises de ações e fundos imobiliários e visualização de patrimônio cadastrados na plataforma. O papel do administrador e ter um acesso para poder cadastrar novos ativos na plataforma e incluir informações sobre novos pagamentos de proventos. Abaixo a figura do diagrama de contexto:</w:t>
+        <w:ind w:left="0"/>
+      </w:pPr>
+      <w:r>
+        <w:t>O nível 1, o diagrama de contexto, apresenta uma visão geral da macro arquitetura do projeto proposto com nível de abstração bem elevado</w:t>
+      </w:r>
+      <w:r>
+        <w:t>,</w:t>
+      </w:r>
+      <w:r>
+        <w:t xml:space="preserve"> mostrando o sistema de software e suas responsabilidades e seus principais usuários e suas dependências externas. O usuário e o administrador acessam o sistema através sua conta pessoal. O sistema possui um mecanismo de autorização de acesso através do Google e utiliza a API do Yahoo Finance para obter cotações dos ativos. A aplicação permite o cadastro de transações de ativos para construir uma carteira de investimentos e também permite análises de ações e fundos imobiliários e visualização de patrimônio cadastrados na plataforma. O papel do administrador e ter um acesso para poder cadastrar novos ativos na plataforma e incluir informações sobre novos pagamentos de proventos. Abaixo a figura do diagrama de contexto:</w:t>
       </w:r>
     </w:p>
     <w:p>
@@ -6420,7 +6463,7 @@
           <w:rFonts w:ascii="Times New Roman" w:hAnsi="Times New Roman"/>
         </w:rPr>
       </w:pPr>
-      <w:bookmarkStart w:id="19" w:name="_Toc116844020"/>
+      <w:bookmarkStart w:id="20" w:name="_Toc116844020"/>
       <w:r>
         <w:rPr>
           <w:rFonts w:ascii="Times New Roman" w:hAnsi="Times New Roman"/>
@@ -6435,7 +6478,7 @@
         <w:tab/>
         <w:t>Diagrama de Container</w:t>
       </w:r>
-      <w:bookmarkEnd w:id="19"/>
+      <w:bookmarkEnd w:id="20"/>
     </w:p>
     <w:p>
       <w:pPr>
@@ -6457,48 +6500,7 @@
           <w:sz w:val="24"/>
           <w:szCs w:val="24"/>
         </w:rPr>
-        <w:t xml:space="preserve">O nível 2, o diagrama de </w:t>
-      </w:r>
-      <w:r>
-        <w:rPr>
-          <w:rFonts w:ascii="Times New Roman" w:eastAsia="Times New Roman" w:hAnsi="Times New Roman"/>
-          <w:i w:val="0"/>
-          <w:iCs/>
-          <w:color w:val="auto"/>
-          <w:sz w:val="24"/>
-          <w:szCs w:val="24"/>
-        </w:rPr>
-        <w:t>Container</w:t>
-      </w:r>
-      <w:r>
-        <w:rPr>
-          <w:rFonts w:ascii="Times New Roman" w:eastAsia="Times New Roman" w:hAnsi="Times New Roman"/>
-          <w:color w:val="auto"/>
-          <w:sz w:val="24"/>
-          <w:szCs w:val="24"/>
-        </w:rPr>
-        <w:t xml:space="preserve"> </w:t>
-      </w:r>
-      <w:r>
-        <w:rPr>
-          <w:rFonts w:ascii="Times New Roman" w:eastAsia="Times New Roman" w:hAnsi="Times New Roman"/>
-          <w:i w:val="0"/>
-          <w:iCs/>
-          <w:color w:val="auto"/>
-          <w:sz w:val="24"/>
-          <w:szCs w:val="24"/>
-        </w:rPr>
-        <w:t>amplia o sistema de software e mostra os containers</w:t>
-      </w:r>
-      <w:r>
-        <w:rPr>
-          <w:rFonts w:ascii="Times New Roman" w:eastAsia="Times New Roman" w:hAnsi="Times New Roman"/>
-          <w:i w:val="0"/>
-          <w:color w:val="auto"/>
-          <w:sz w:val="24"/>
-          <w:szCs w:val="24"/>
-        </w:rPr>
-        <w:t xml:space="preserve"> da aplicação como os componentes (aplicativos, armazenamentos de dados, microservices, etc.) que compõem esse sistema de software estão distribuídos e organizados. As decisões de tecnologia que você tomou devem ser contempladas nesse diagrama. O diagrama abaixo apresenta as soluções tecnológicas utilizadas. A proposta do projeto é uma aplicação web uma Single Page Application construída com o framework NextJs. NextJs é um framework de código aberto criado em 2016 pela Vercel que permite funcionalidades como renderização do lado do servidor e geração de sites estáticos para aplicativos da web baseados em React. O backend possui uma API REST construída com framework FastApi. Framework FastApi é focado no desenvolvimento de API com Python e tem como principais características ser rápido, simples e moderno. Para persistência dos dados foi utilizado SGBD PostgreSQL devido sua alta performance e escalabilidade e também por ser de código aberto gerando um custo bem menor em relação as outra soluções de banco de dados.</w:t>
+        <w:t>O nível 2, o diagrama de Container amplia o sistema de software e mostra os containers da aplicação como os componentes (aplicativos, armazenamentos de dados, microservices, etc.) que compõem esse sistema de software estão distribuídos e organizados. As decisões de tecnologia que você tomou devem ser contempladas nesse diagrama. O diagrama abaixo apresenta as soluções tecnológicas utilizadas. A proposta do projeto é uma aplicação web, uma Single Page Application construída com o framework NextJs. NextJs é um framework de código aberto criado em 2016 pela Vercel que permite funcionalidades como renderização do lado do servidor e geração de sites estáticos para aplicativos da web baseados em React. O backend possui uma API REST construída com framework FastApi. Framework FastApi é focado no desenvolvimento de API com Python e tem como principais características ser rápido, simples e moderno. Para persistência dos dados foi utilizado SGBD PostgreSQL devido sua alta performance e escalabilidade e também por ser de código aberto gerando um custo bem menor em relação a outras soluções de banco de dados.</w:t>
       </w:r>
     </w:p>
     <w:p>
@@ -6691,7 +6693,7 @@
           <w:rFonts w:ascii="Times New Roman" w:hAnsi="Times New Roman"/>
         </w:rPr>
       </w:pPr>
-      <w:bookmarkStart w:id="20" w:name="_Toc116844021"/>
+      <w:bookmarkStart w:id="21" w:name="_Toc116844021"/>
       <w:r>
         <w:rPr>
           <w:rFonts w:ascii="Times New Roman" w:hAnsi="Times New Roman"/>
@@ -6706,11 +6708,12 @@
         <w:tab/>
         <w:t>Diagrama de Componentes</w:t>
       </w:r>
-      <w:bookmarkEnd w:id="20"/>
+      <w:bookmarkEnd w:id="21"/>
     </w:p>
     <w:p>
       <w:pPr>
         <w:pStyle w:val="ExplicaodePreenchimento"/>
+        <w:spacing w:line="360" w:lineRule="auto"/>
         <w:rPr>
           <w:rFonts w:ascii="Times New Roman" w:eastAsia="Times New Roman" w:hAnsi="Times New Roman"/>
           <w:i w:val="0"/>
@@ -6749,6 +6752,7 @@
           <w:ilvl w:val="0"/>
           <w:numId w:val="35"/>
         </w:numPr>
+        <w:spacing w:line="360" w:lineRule="auto"/>
         <w:rPr>
           <w:rFonts w:ascii="Times New Roman" w:eastAsia="Times New Roman" w:hAnsi="Times New Roman"/>
           <w:i w:val="0"/>
@@ -6765,7 +6769,27 @@
           <w:sz w:val="24"/>
           <w:szCs w:val="24"/>
         </w:rPr>
-        <w:t xml:space="preserve">O componente usuário controller fornece endpoints para manipulação de usuário como a criação de um novo usuário e verificação de autenticação para usuários já cadastrados e esse único endpoint no qual não necessário passar pela camada de segurança da aplicação. </w:t>
+        <w:t>O componente usuário controller fornece endpoints para manipulação de usuário como a criação de um novo usuário e verificação de autenticação para usuários já cadastrados e esse único endpoint no qual não necessário passar pela camada de segurança da aplicação</w:t>
+      </w:r>
+      <w:r>
+        <w:rPr>
+          <w:rFonts w:ascii="Times New Roman" w:eastAsia="Times New Roman" w:hAnsi="Times New Roman"/>
+          <w:i w:val="0"/>
+          <w:color w:val="auto"/>
+          <w:sz w:val="24"/>
+          <w:szCs w:val="24"/>
+        </w:rPr>
+        <w:t xml:space="preserve"> para ter acesso</w:t>
+      </w:r>
+      <w:r>
+        <w:rPr>
+          <w:rFonts w:ascii="Times New Roman" w:eastAsia="Times New Roman" w:hAnsi="Times New Roman"/>
+          <w:i w:val="0"/>
+          <w:color w:val="auto"/>
+          <w:sz w:val="24"/>
+          <w:szCs w:val="24"/>
+        </w:rPr>
+        <w:t xml:space="preserve">. </w:t>
       </w:r>
     </w:p>
     <w:p>
@@ -6775,6 +6799,7 @@
           <w:ilvl w:val="0"/>
           <w:numId w:val="35"/>
         </w:numPr>
+        <w:spacing w:line="360" w:lineRule="auto"/>
         <w:rPr>
           <w:rFonts w:ascii="Times New Roman" w:eastAsia="Times New Roman" w:hAnsi="Times New Roman"/>
           <w:i w:val="0"/>
@@ -6801,6 +6826,7 @@
           <w:ilvl w:val="0"/>
           <w:numId w:val="35"/>
         </w:numPr>
+        <w:spacing w:line="360" w:lineRule="auto"/>
         <w:rPr>
           <w:rFonts w:ascii="Times New Roman" w:eastAsia="Times New Roman" w:hAnsi="Times New Roman"/>
           <w:i w:val="0"/>
@@ -6827,6 +6853,7 @@
           <w:ilvl w:val="0"/>
           <w:numId w:val="35"/>
         </w:numPr>
+        <w:spacing w:line="360" w:lineRule="auto"/>
         <w:rPr>
           <w:rFonts w:ascii="Times New Roman" w:eastAsia="Times New Roman" w:hAnsi="Times New Roman"/>
           <w:i w:val="0"/>
@@ -6853,6 +6880,7 @@
           <w:ilvl w:val="0"/>
           <w:numId w:val="35"/>
         </w:numPr>
+        <w:spacing w:line="360" w:lineRule="auto"/>
         <w:rPr>
           <w:rFonts w:ascii="Times New Roman" w:eastAsia="Times New Roman" w:hAnsi="Times New Roman"/>
           <w:i w:val="0"/>
@@ -6879,6 +6907,7 @@
           <w:ilvl w:val="0"/>
           <w:numId w:val="35"/>
         </w:numPr>
+        <w:spacing w:line="360" w:lineRule="auto"/>
         <w:rPr>
           <w:rFonts w:ascii="Times New Roman" w:eastAsia="Times New Roman" w:hAnsi="Times New Roman"/>
           <w:i w:val="0"/>
@@ -6905,6 +6934,7 @@
           <w:ilvl w:val="0"/>
           <w:numId w:val="35"/>
         </w:numPr>
+        <w:spacing w:line="360" w:lineRule="auto"/>
         <w:rPr>
           <w:rFonts w:ascii="Times New Roman" w:eastAsia="Times New Roman" w:hAnsi="Times New Roman"/>
           <w:i w:val="0"/>
@@ -6931,6 +6961,7 @@
           <w:ilvl w:val="0"/>
           <w:numId w:val="35"/>
         </w:numPr>
+        <w:spacing w:line="360" w:lineRule="auto"/>
         <w:rPr>
           <w:rFonts w:ascii="Times New Roman" w:eastAsia="Times New Roman" w:hAnsi="Times New Roman"/>
           <w:i w:val="0"/>
@@ -6957,6 +6988,7 @@
           <w:ilvl w:val="0"/>
           <w:numId w:val="35"/>
         </w:numPr>
+        <w:spacing w:line="360" w:lineRule="auto"/>
         <w:rPr>
           <w:rFonts w:ascii="Times New Roman" w:eastAsia="Times New Roman" w:hAnsi="Times New Roman"/>
           <w:i w:val="0"/>
@@ -6993,6 +7025,7 @@
           <w:ilvl w:val="0"/>
           <w:numId w:val="35"/>
         </w:numPr>
+        <w:spacing w:line="360" w:lineRule="auto"/>
         <w:rPr>
           <w:rFonts w:ascii="Times New Roman" w:eastAsia="Times New Roman" w:hAnsi="Times New Roman"/>
           <w:i w:val="0"/>
@@ -7023,10 +7056,7 @@
           <w:szCs w:val="24"/>
         </w:rPr>
       </w:pPr>
-    </w:p>
-    <w:p>
-      <w:pPr>
-        <w:pStyle w:val="ExplicaodePreenchimento"/>
+      <w:r>
         <w:rPr>
           <w:rFonts w:ascii="Times New Roman" w:eastAsia="Times New Roman" w:hAnsi="Times New Roman"/>
           <w:i w:val="0"/>
@@ -7034,7 +7064,9 @@
           <w:sz w:val="24"/>
           <w:szCs w:val="24"/>
         </w:rPr>
-      </w:pPr>
+        <w:lastRenderedPageBreak/>
+        <w:t>Abaixo o diagrama de componente:</w:t>
+      </w:r>
     </w:p>
     <w:p>
       <w:pPr>
@@ -7050,77 +7082,6 @@
     </w:p>
     <w:p>
       <w:pPr>
-        <w:pStyle w:val="ExplicaodePreenchimento"/>
-        <w:rPr>
-          <w:rFonts w:ascii="Times New Roman" w:eastAsia="Times New Roman" w:hAnsi="Times New Roman"/>
-          <w:i w:val="0"/>
-          <w:color w:val="auto"/>
-          <w:sz w:val="24"/>
-          <w:szCs w:val="24"/>
-        </w:rPr>
-      </w:pPr>
-    </w:p>
-    <w:p>
-      <w:pPr>
-        <w:pStyle w:val="ExplicaodePreenchimento"/>
-        <w:rPr>
-          <w:rFonts w:ascii="Times New Roman" w:eastAsia="Times New Roman" w:hAnsi="Times New Roman"/>
-          <w:i w:val="0"/>
-          <w:color w:val="auto"/>
-          <w:sz w:val="24"/>
-          <w:szCs w:val="24"/>
-        </w:rPr>
-      </w:pPr>
-    </w:p>
-    <w:p>
-      <w:pPr>
-        <w:pStyle w:val="ExplicaodePreenchimento"/>
-        <w:rPr>
-          <w:rFonts w:ascii="Times New Roman" w:eastAsia="Times New Roman" w:hAnsi="Times New Roman"/>
-          <w:i w:val="0"/>
-          <w:color w:val="auto"/>
-          <w:sz w:val="24"/>
-          <w:szCs w:val="24"/>
-        </w:rPr>
-      </w:pPr>
-    </w:p>
-    <w:p>
-      <w:pPr>
-        <w:pStyle w:val="ExplicaodePreenchimento"/>
-        <w:rPr>
-          <w:rFonts w:ascii="Times New Roman" w:eastAsia="Times New Roman" w:hAnsi="Times New Roman"/>
-          <w:i w:val="0"/>
-          <w:color w:val="auto"/>
-          <w:sz w:val="24"/>
-          <w:szCs w:val="24"/>
-        </w:rPr>
-      </w:pPr>
-      <w:r>
-        <w:rPr>
-          <w:rFonts w:ascii="Times New Roman" w:eastAsia="Times New Roman" w:hAnsi="Times New Roman"/>
-          <w:i w:val="0"/>
-          <w:color w:val="auto"/>
-          <w:sz w:val="24"/>
-          <w:szCs w:val="24"/>
-        </w:rPr>
-        <w:lastRenderedPageBreak/>
-        <w:t>Abaixo o diagrama de componente:</w:t>
-      </w:r>
-    </w:p>
-    <w:p>
-      <w:pPr>
-        <w:pStyle w:val="ExplicaodePreenchimento"/>
-        <w:rPr>
-          <w:rFonts w:ascii="Times New Roman" w:eastAsia="Times New Roman" w:hAnsi="Times New Roman"/>
-          <w:i w:val="0"/>
-          <w:color w:val="auto"/>
-          <w:sz w:val="24"/>
-          <w:szCs w:val="24"/>
-        </w:rPr>
-      </w:pPr>
-    </w:p>
-    <w:p>
-      <w:pPr>
         <w:jc w:val="center"/>
       </w:pPr>
       <w:r>
@@ -7128,9 +7089,9 @@
           <w:noProof/>
         </w:rPr>
         <w:drawing>
-          <wp:inline distT="0" distB="0" distL="0" distR="0" wp14:anchorId="5C49705F" wp14:editId="4A6CCFE4">
-            <wp:extent cx="5280025" cy="6392545"/>
-            <wp:effectExtent l="0" t="0" r="0" b="8255"/>
+          <wp:inline distT="0" distB="0" distL="0" distR="0" wp14:anchorId="5C49705F" wp14:editId="2EC54127">
+            <wp:extent cx="5279507" cy="7263442"/>
+            <wp:effectExtent l="0" t="0" r="0" b="0"/>
             <wp:docPr id="1" name="Imagem 1"/>
             <wp:cNvGraphicFramePr>
               <a:graphicFrameLocks xmlns:a="http://schemas.openxmlformats.org/drawingml/2006/main" noChangeAspect="1"/>
@@ -7160,7 +7121,7 @@
                   <pic:spPr bwMode="auto">
                     <a:xfrm>
                       <a:off x="0" y="0"/>
-                      <a:ext cx="5280025" cy="6392545"/>
+                      <a:ext cx="5288888" cy="7276348"/>
                     </a:xfrm>
                     <a:prstGeom prst="rect">
                       <a:avLst/>
@@ -7245,6 +7206,7 @@
         </w:r>
       </w:hyperlink>
     </w:p>
+    <w:bookmarkEnd w:id="1"/>
     <w:p>
       <w:pPr>
         <w:pStyle w:val="Corpodetexto"/>
@@ -7284,12 +7246,11 @@
           <w:rFonts w:ascii="Times New Roman" w:hAnsi="Times New Roman"/>
         </w:rPr>
       </w:pPr>
-      <w:bookmarkStart w:id="21" w:name="_Toc116844022"/>
+      <w:bookmarkStart w:id="22" w:name="_Toc116844022"/>
       <w:r>
         <w:rPr>
           <w:rFonts w:ascii="Times New Roman" w:hAnsi="Times New Roman"/>
         </w:rPr>
-        <w:lastRenderedPageBreak/>
         <w:t>Avaliação da Arquitetura</w:t>
       </w:r>
       <w:r>
@@ -7298,7 +7259,7 @@
         </w:rPr>
         <w:t xml:space="preserve"> (ATAM)</w:t>
       </w:r>
-      <w:bookmarkEnd w:id="21"/>
+      <w:bookmarkEnd w:id="22"/>
     </w:p>
     <w:p>
       <w:pPr>
@@ -7364,7 +7325,7 @@
           <w:szCs w:val="28"/>
         </w:rPr>
       </w:pPr>
-      <w:bookmarkStart w:id="22" w:name="_Toc74561918"/>
+      <w:bookmarkStart w:id="23" w:name="_Toc74561918"/>
       <w:r>
         <w:rPr>
           <w:rFonts w:ascii="Times New Roman" w:hAnsi="Times New Roman"/>
@@ -7377,15 +7338,15 @@
         </w:rPr>
         <w:tab/>
       </w:r>
-      <w:bookmarkStart w:id="23" w:name="_Toc116844023"/>
+      <w:bookmarkStart w:id="24" w:name="_Toc116844023"/>
       <w:r>
         <w:rPr>
           <w:rFonts w:ascii="Times New Roman" w:hAnsi="Times New Roman"/>
         </w:rPr>
         <w:t>Análise das abordagens arquiteturais</w:t>
       </w:r>
-      <w:bookmarkEnd w:id="22"/>
       <w:bookmarkEnd w:id="23"/>
+      <w:bookmarkEnd w:id="24"/>
     </w:p>
     <w:p>
       <w:pPr>
@@ -8021,7 +7982,19 @@
               <w:rPr>
                 <w:rFonts w:ascii="Arial" w:hAnsi="Arial" w:cs="Arial"/>
               </w:rPr>
-              <w:t>Cenário 5 o usuário precisa de um e-mail valido</w:t>
+              <w:t>Cenário 5 o usuário precisa de um e-mail v</w:t>
+            </w:r>
+            <w:r>
+              <w:rPr>
+                <w:rFonts w:ascii="Arial" w:hAnsi="Arial" w:cs="Arial"/>
+              </w:rPr>
+              <w:t>á</w:t>
+            </w:r>
+            <w:r>
+              <w:rPr>
+                <w:rFonts w:ascii="Arial" w:hAnsi="Arial" w:cs="Arial"/>
+              </w:rPr>
+              <w:t>lido</w:t>
             </w:r>
           </w:p>
         </w:tc>
@@ -8085,8 +8058,8 @@
           <w:szCs w:val="28"/>
         </w:rPr>
       </w:pPr>
-      <w:bookmarkStart w:id="24" w:name="_Toc476472336"/>
-      <w:bookmarkStart w:id="25" w:name="_Toc74561919"/>
+      <w:bookmarkStart w:id="25" w:name="_Toc476472336"/>
+      <w:bookmarkStart w:id="26" w:name="_Toc74561919"/>
     </w:p>
     <w:p>
       <w:pPr>
@@ -8102,7 +8075,7 @@
           <w:szCs w:val="28"/>
         </w:rPr>
       </w:pPr>
-      <w:bookmarkStart w:id="26" w:name="_Toc116844024"/>
+      <w:bookmarkStart w:id="27" w:name="_Toc116844024"/>
       <w:r>
         <w:rPr>
           <w:rFonts w:ascii="Times New Roman" w:hAnsi="Times New Roman"/>
@@ -8124,9 +8097,9 @@
         </w:rPr>
         <w:t>Cenários</w:t>
       </w:r>
-      <w:bookmarkEnd w:id="24"/>
       <w:bookmarkEnd w:id="25"/>
       <w:bookmarkEnd w:id="26"/>
+      <w:bookmarkEnd w:id="27"/>
     </w:p>
     <w:p>
       <w:pPr>
@@ -8184,22 +8157,6 @@
           <w:i/>
           <w:color w:val="ED7D31"/>
         </w:rPr>
-        <w:t>Exemplos</w:t>
-      </w:r>
-      <w:r>
-        <w:rPr>
-          <w:rFonts w:ascii="Arial" w:hAnsi="Arial" w:cs="Arial"/>
-          <w:i/>
-          <w:color w:val="ED7D31"/>
-        </w:rPr>
-        <w:t xml:space="preserve"> de cenários</w:t>
-      </w:r>
-      <w:r>
-        <w:rPr>
-          <w:rFonts w:ascii="Arial" w:hAnsi="Arial" w:cs="Arial"/>
-          <w:i/>
-          <w:color w:val="ED7D31"/>
-        </w:rPr>
         <w:t>:</w:t>
       </w:r>
     </w:p>
@@ -8221,6 +8178,7 @@
           <w:i/>
           <w:color w:val="ED7D31"/>
         </w:rPr>
+        <w:lastRenderedPageBreak/>
         <w:t xml:space="preserve">Cenário 1 - </w:t>
       </w:r>
       <w:r>
@@ -8282,7 +8240,6 @@
           <w:i/>
           <w:color w:val="ED7D31"/>
         </w:rPr>
-        <w:lastRenderedPageBreak/>
         <w:t xml:space="preserve">Cenário 2 - </w:t>
       </w:r>
       <w:r>
@@ -8309,7 +8266,7 @@
         </w:rPr>
         <w:t xml:space="preserve"> o </w:t>
       </w:r>
-      <w:bookmarkStart w:id="27" w:name="_Hlk131838477"/>
+      <w:bookmarkStart w:id="28" w:name="_Hlk131838477"/>
       <w:r>
         <w:rPr>
           <w:rFonts w:ascii="Arial" w:hAnsi="Arial" w:cs="Arial"/>
@@ -8334,7 +8291,7 @@
         </w:rPr>
         <w:t xml:space="preserve"> a confirmação de senha de usuário</w:t>
       </w:r>
-      <w:bookmarkEnd w:id="27"/>
+      <w:bookmarkEnd w:id="28"/>
       <w:r>
         <w:rPr>
           <w:rFonts w:ascii="Arial" w:hAnsi="Arial" w:cs="Arial"/>
@@ -8538,7 +8495,7 @@
         </w:rPr>
         <w:t xml:space="preserve"> Confiabilidade: </w:t>
       </w:r>
-      <w:bookmarkStart w:id="28" w:name="_Hlk131839014"/>
+      <w:bookmarkStart w:id="29" w:name="_Hlk131839014"/>
       <w:r>
         <w:rPr>
           <w:rFonts w:ascii="Arial" w:eastAsia="Calibri" w:hAnsi="Arial" w:cs="Arial"/>
@@ -8549,7 +8506,7 @@
         </w:rPr>
         <w:t>O sistema valida se o e-mail tem formato correto e se ele não existe no sistema já cadastrado.</w:t>
       </w:r>
-      <w:bookmarkEnd w:id="28"/>
+      <w:bookmarkEnd w:id="29"/>
     </w:p>
     <w:p>
       <w:pPr>
@@ -8565,9 +8522,9 @@
           <w:szCs w:val="28"/>
         </w:rPr>
       </w:pPr>
-      <w:bookmarkStart w:id="29" w:name="_Toc476472337"/>
-      <w:bookmarkStart w:id="30" w:name="_Toc74561920"/>
-      <w:bookmarkStart w:id="31" w:name="_Toc116844025"/>
+      <w:bookmarkStart w:id="30" w:name="_Toc476472337"/>
+      <w:bookmarkStart w:id="31" w:name="_Toc74561920"/>
+      <w:bookmarkStart w:id="32" w:name="_Toc116844025"/>
       <w:r>
         <w:rPr>
           <w:rFonts w:ascii="Times New Roman" w:hAnsi="Times New Roman"/>
@@ -8589,9 +8546,9 @@
         </w:rPr>
         <w:t>Evidências da Avaliação</w:t>
       </w:r>
-      <w:bookmarkEnd w:id="29"/>
       <w:bookmarkEnd w:id="30"/>
       <w:bookmarkEnd w:id="31"/>
+      <w:bookmarkEnd w:id="32"/>
     </w:p>
     <w:p>
       <w:pPr>
@@ -9317,14 +9274,7 @@
           <w:sz w:val="24"/>
           <w:szCs w:val="24"/>
         </w:rPr>
-        <w:t xml:space="preserve">Figura </w:t>
-      </w:r>
-      <w:r>
-        <w:rPr>
-          <w:sz w:val="24"/>
-          <w:szCs w:val="24"/>
-        </w:rPr>
-        <w:t>8: cenário 5</w:t>
+        <w:t>Figura 8: cenário 5</w:t>
       </w:r>
     </w:p>
     <w:p>
@@ -9357,14 +9307,14 @@
           <w:rFonts w:ascii="Times New Roman" w:hAnsi="Times New Roman"/>
         </w:rPr>
       </w:pPr>
-      <w:bookmarkStart w:id="32" w:name="_Toc116844026"/>
+      <w:bookmarkStart w:id="33" w:name="_Toc116844026"/>
       <w:r>
         <w:rPr>
           <w:rFonts w:ascii="Times New Roman" w:hAnsi="Times New Roman"/>
         </w:rPr>
         <w:t>Avaliação Crítica dos Resultados</w:t>
       </w:r>
-      <w:bookmarkEnd w:id="32"/>
+      <w:bookmarkEnd w:id="33"/>
     </w:p>
     <w:p>
       <w:pPr>
@@ -9930,8 +9880,8 @@
           <w:rFonts w:ascii="Times New Roman" w:hAnsi="Times New Roman"/>
         </w:rPr>
       </w:pPr>
-      <w:bookmarkStart w:id="33" w:name="_Toc116844027"/>
-      <w:bookmarkStart w:id="34" w:name="_Toc487017244"/>
+      <w:bookmarkStart w:id="34" w:name="_Toc116844027"/>
+      <w:bookmarkStart w:id="35" w:name="_Toc487017244"/>
       <w:r>
         <w:rPr>
           <w:rFonts w:ascii="Times New Roman" w:hAnsi="Times New Roman"/>
@@ -9939,12 +9889,11 @@
         <w:lastRenderedPageBreak/>
         <w:t>Conclusão</w:t>
       </w:r>
-      <w:bookmarkEnd w:id="33"/>
+      <w:bookmarkEnd w:id="34"/>
     </w:p>
     <w:p>
       <w:pPr>
         <w:pStyle w:val="Corpodetexto"/>
-        <w:ind w:left="0" w:firstLine="360"/>
       </w:pPr>
       <w:r>
         <w:t xml:space="preserve">Este trabalho apresentou um projeto arquitetural de um sistema de gerenciamento de renda variável. Esse projeto visa ajudar o investidor a escolher e gerenciar sua carteira de investimento, trazendo informações de forma organizada para facilitar a tomada de decisão do investidor de renda variável. A arquitetura proposta possui grandes desafios e tecnologias recentes e isso gerou diversos aprendizados, a grande dificuldade foi conseguir reunir os dados reais e organizá-los de uma maneira que seja de fácil acesso posteriormente. Os dados do sistema foram extraídos de API como Yahoo Finance e mediante importação de planilhas de dados extraídos do site Fundamentus e organizados em um banco relacional, facilitando obtenção desses de dados posteriormente. A escolha da linguagem de programação Python foi devida sua simplicidade e extensa documentação e </w:t>
@@ -9959,8 +9908,6 @@
     <w:p>
       <w:pPr>
         <w:pStyle w:val="Corpodetexto"/>
-        <w:ind w:left="0" w:firstLine="360"/>
-        <w:jc w:val="left"/>
       </w:pPr>
     </w:p>
     <w:p>
@@ -9968,7 +9915,7 @@
         <w:pStyle w:val="Corpodetexto"/>
       </w:pPr>
     </w:p>
-    <w:bookmarkEnd w:id="34"/>
+    <w:bookmarkEnd w:id="35"/>
     <w:p>
       <w:pPr>
         <w:keepLines/>
@@ -10425,7 +10372,7 @@
           <w:rFonts w:ascii="Times New Roman" w:hAnsi="Times New Roman"/>
         </w:rPr>
       </w:pPr>
-      <w:bookmarkStart w:id="35" w:name="_Toc116844028"/>
+      <w:bookmarkStart w:id="36" w:name="_Toc116844028"/>
       <w:r>
         <w:rPr>
           <w:rFonts w:ascii="Times New Roman" w:hAnsi="Times New Roman"/>
@@ -10433,7 +10380,7 @@
         <w:lastRenderedPageBreak/>
         <w:t>Referências</w:t>
       </w:r>
-      <w:bookmarkEnd w:id="35"/>
+      <w:bookmarkEnd w:id="36"/>
     </w:p>
     <w:p>
       <w:pPr>
@@ -15618,6 +15565,7 @@
   <w:style w:type="character" w:default="1" w:styleId="Fontepargpadro">
     <w:name w:val="Default Paragraph Font"/>
     <w:uiPriority w:val="1"/>
+    <w:semiHidden/>
     <w:unhideWhenUsed/>
   </w:style>
   <w:style w:type="table" w:default="1" w:styleId="Tabelanormal">
@@ -15667,10 +15615,10 @@
     <w:basedOn w:val="Normal"/>
     <w:link w:val="CorpodetextoChar"/>
     <w:autoRedefine/>
-    <w:rsid w:val="00B3451A"/>
+    <w:rsid w:val="00C16C16"/>
     <w:pPr>
       <w:keepLines/>
-      <w:spacing w:before="80" w:after="80"/>
+      <w:spacing w:before="80" w:after="80" w:line="360" w:lineRule="auto"/>
       <w:ind w:left="360"/>
       <w:jc w:val="both"/>
     </w:pPr>
@@ -16470,7 +16418,7 @@
   <w:style w:type="character" w:customStyle="1" w:styleId="CorpodetextoChar">
     <w:name w:val="Corpo de texto Char"/>
     <w:link w:val="Corpodetexto"/>
-    <w:rsid w:val="00B3451A"/>
+    <w:rsid w:val="00C16C16"/>
     <w:rPr>
       <w:sz w:val="24"/>
       <w:szCs w:val="24"/>

</xml_diff>

<commit_message>
[Concluido] ajustes para entrega
</commit_message>
<xml_diff>
--- a/docs/RelatorioTecnico Entrega B1 Completo Eduardo Sampaio Viana.docx
+++ b/docs/RelatorioTecnico Entrega B1 Completo Eduardo Sampaio Viana.docx
@@ -304,21 +304,118 @@
     </w:p>
     <w:p>
       <w:pPr>
+        <w:jc w:val="center"/>
+        <w:rPr>
+          <w:b/>
+          <w:bCs/>
+        </w:rPr>
+      </w:pPr>
+      <w:hyperlink r:id="rId9" w:history="1">
+        <w:r>
+          <w:rPr>
+            <w:rStyle w:val="Hyperlink"/>
+            <w:b/>
+            <w:bCs/>
+          </w:rPr>
+          <w:t>Código Fon</w:t>
+        </w:r>
+        <w:r>
+          <w:rPr>
+            <w:rStyle w:val="Hyperlink"/>
+            <w:b/>
+            <w:bCs/>
+          </w:rPr>
+          <w:t>t</w:t>
+        </w:r>
+        <w:r>
+          <w:rPr>
+            <w:rStyle w:val="Hyperlink"/>
+            <w:b/>
+            <w:bCs/>
+          </w:rPr>
+          <w:t>e</w:t>
+        </w:r>
+      </w:hyperlink>
+    </w:p>
+    <w:p>
+      <w:pPr>
+        <w:jc w:val="center"/>
         <w:rPr>
           <w:color w:val="000000"/>
           <w:sz w:val="22"/>
           <w:szCs w:val="22"/>
         </w:rPr>
       </w:pPr>
-    </w:p>
-    <w:p>
-      <w:pPr>
+      <w:hyperlink r:id="rId10" w:history="1">
+        <w:r>
+          <w:rPr>
+            <w:rStyle w:val="Hyperlink"/>
+            <w:sz w:val="22"/>
+            <w:szCs w:val="22"/>
+          </w:rPr>
+          <w:t>Vídeo</w:t>
+        </w:r>
+        <w:r>
+          <w:rPr>
+            <w:rStyle w:val="Hyperlink"/>
+            <w:sz w:val="22"/>
+            <w:szCs w:val="22"/>
+          </w:rPr>
+          <w:t xml:space="preserve"> </w:t>
+        </w:r>
+        <w:r>
+          <w:rPr>
+            <w:rStyle w:val="Hyperlink"/>
+            <w:sz w:val="22"/>
+            <w:szCs w:val="22"/>
+          </w:rPr>
+          <w:t>Parte 1</w:t>
+        </w:r>
+      </w:hyperlink>
+    </w:p>
+    <w:p>
+      <w:pPr>
+        <w:jc w:val="center"/>
         <w:rPr>
           <w:color w:val="000000"/>
           <w:sz w:val="22"/>
           <w:szCs w:val="22"/>
         </w:rPr>
       </w:pPr>
+      <w:hyperlink r:id="rId11" w:history="1">
+        <w:r>
+          <w:rPr>
+            <w:rStyle w:val="Hyperlink"/>
+            <w:sz w:val="22"/>
+            <w:szCs w:val="22"/>
+          </w:rPr>
+          <w:t>Vídeo</w:t>
+        </w:r>
+        <w:r>
+          <w:rPr>
+            <w:rStyle w:val="Hyperlink"/>
+            <w:sz w:val="22"/>
+            <w:szCs w:val="22"/>
+          </w:rPr>
+          <w:t xml:space="preserve"> </w:t>
+        </w:r>
+        <w:r>
+          <w:rPr>
+            <w:rStyle w:val="Hyperlink"/>
+            <w:sz w:val="22"/>
+            <w:szCs w:val="22"/>
+          </w:rPr>
+          <w:t>P</w:t>
+        </w:r>
+        <w:r>
+          <w:rPr>
+            <w:rStyle w:val="Hyperlink"/>
+            <w:sz w:val="22"/>
+            <w:szCs w:val="22"/>
+          </w:rPr>
+          <w:t>arte 2</w:t>
+        </w:r>
+      </w:hyperlink>
     </w:p>
     <w:p>
       <w:pPr>
@@ -329,6 +426,7 @@
         </w:rPr>
       </w:pPr>
     </w:p>
+    <w:p/>
     <w:p>
       <w:pPr>
         <w:rPr>
@@ -358,33 +456,6 @@
     </w:p>
     <w:p>
       <w:pPr>
-        <w:rPr>
-          <w:color w:val="000000"/>
-          <w:sz w:val="22"/>
-          <w:szCs w:val="22"/>
-        </w:rPr>
-      </w:pPr>
-    </w:p>
-    <w:p>
-      <w:pPr>
-        <w:rPr>
-          <w:color w:val="000000"/>
-          <w:sz w:val="22"/>
-          <w:szCs w:val="22"/>
-        </w:rPr>
-      </w:pPr>
-    </w:p>
-    <w:p>
-      <w:pPr>
-        <w:rPr>
-          <w:color w:val="000000"/>
-          <w:sz w:val="22"/>
-          <w:szCs w:val="22"/>
-        </w:rPr>
-      </w:pPr>
-    </w:p>
-    <w:p>
-      <w:pPr>
         <w:jc w:val="center"/>
         <w:rPr>
           <w:sz w:val="24"/>
@@ -414,6 +485,86 @@
         </w:rPr>
         <w:t>Março 2023</w:t>
       </w:r>
+    </w:p>
+    <w:p>
+      <w:pPr>
+        <w:jc w:val="center"/>
+        <w:rPr>
+          <w:sz w:val="24"/>
+          <w:szCs w:val="24"/>
+        </w:rPr>
+      </w:pPr>
+    </w:p>
+    <w:p>
+      <w:pPr>
+        <w:jc w:val="center"/>
+        <w:rPr>
+          <w:sz w:val="24"/>
+          <w:szCs w:val="24"/>
+        </w:rPr>
+      </w:pPr>
+    </w:p>
+    <w:p>
+      <w:pPr>
+        <w:jc w:val="center"/>
+        <w:rPr>
+          <w:sz w:val="24"/>
+          <w:szCs w:val="24"/>
+        </w:rPr>
+      </w:pPr>
+    </w:p>
+    <w:p>
+      <w:pPr>
+        <w:jc w:val="center"/>
+        <w:rPr>
+          <w:sz w:val="24"/>
+          <w:szCs w:val="24"/>
+        </w:rPr>
+      </w:pPr>
+    </w:p>
+    <w:p>
+      <w:pPr>
+        <w:jc w:val="center"/>
+        <w:rPr>
+          <w:sz w:val="24"/>
+          <w:szCs w:val="24"/>
+        </w:rPr>
+      </w:pPr>
+    </w:p>
+    <w:p>
+      <w:pPr>
+        <w:jc w:val="center"/>
+        <w:rPr>
+          <w:sz w:val="24"/>
+          <w:szCs w:val="24"/>
+        </w:rPr>
+      </w:pPr>
+    </w:p>
+    <w:p>
+      <w:pPr>
+        <w:jc w:val="center"/>
+        <w:rPr>
+          <w:sz w:val="24"/>
+          <w:szCs w:val="24"/>
+        </w:rPr>
+      </w:pPr>
+    </w:p>
+    <w:p>
+      <w:pPr>
+        <w:jc w:val="center"/>
+        <w:rPr>
+          <w:sz w:val="24"/>
+          <w:szCs w:val="24"/>
+        </w:rPr>
+      </w:pPr>
+    </w:p>
+    <w:p>
+      <w:pPr>
+        <w:rPr>
+          <w:sz w:val="24"/>
+          <w:szCs w:val="24"/>
+        </w:rPr>
+      </w:pPr>
     </w:p>
     <w:p>
       <w:pPr>
@@ -505,7 +656,7 @@
           </w:r>
         </w:sdtContent>
       </w:sdt>
-      <w:hyperlink r:id="rId9" w:anchor="_Toc116844011" w:history="1">
+      <w:hyperlink r:id="rId12" w:anchor="_Toc116844011" w:history="1">
         <w:r>
           <w:rPr>
             <w:rStyle w:val="Hyperlink"/>
@@ -558,7 +709,7 @@
             <w:noProof/>
             <w:webHidden/>
           </w:rPr>
-          <w:t>2</w:t>
+          <w:t>3</w:t>
         </w:r>
         <w:r>
           <w:rPr>
@@ -584,7 +735,7 @@
           <w:szCs w:val="22"/>
         </w:rPr>
       </w:pPr>
-      <w:hyperlink r:id="rId10" w:anchor="_Toc116844012" w:history="1">
+      <w:hyperlink r:id="rId13" w:anchor="_Toc116844012" w:history="1">
         <w:r>
           <w:rPr>
             <w:rStyle w:val="Hyperlink"/>
@@ -654,7 +805,7 @@
             <w:noProof/>
             <w:webHidden/>
           </w:rPr>
-          <w:t>3</w:t>
+          <w:t>4</w:t>
         </w:r>
         <w:r>
           <w:rPr>
@@ -680,7 +831,7 @@
           <w:szCs w:val="22"/>
         </w:rPr>
       </w:pPr>
-      <w:hyperlink r:id="rId11" w:anchor="_Toc116844013" w:history="1">
+      <w:hyperlink r:id="rId14" w:anchor="_Toc116844013" w:history="1">
         <w:r>
           <w:rPr>
             <w:rStyle w:val="Hyperlink"/>
@@ -750,7 +901,7 @@
             <w:noProof/>
             <w:webHidden/>
           </w:rPr>
-          <w:t>5</w:t>
+          <w:t>6</w:t>
         </w:r>
         <w:r>
           <w:rPr>
@@ -776,7 +927,7 @@
           <w:szCs w:val="22"/>
         </w:rPr>
       </w:pPr>
-      <w:hyperlink r:id="rId12" w:anchor="_Toc116844014" w:history="1">
+      <w:hyperlink r:id="rId15" w:anchor="_Toc116844014" w:history="1">
         <w:r>
           <w:rPr>
             <w:rStyle w:val="Hyperlink"/>
@@ -846,7 +997,7 @@
             <w:noProof/>
             <w:webHidden/>
           </w:rPr>
-          <w:t>5</w:t>
+          <w:t>6</w:t>
         </w:r>
         <w:r>
           <w:rPr>
@@ -872,7 +1023,7 @@
           <w:szCs w:val="22"/>
         </w:rPr>
       </w:pPr>
-      <w:hyperlink r:id="rId13" w:anchor="_Toc116844015" w:history="1">
+      <w:hyperlink r:id="rId16" w:anchor="_Toc116844015" w:history="1">
         <w:r>
           <w:rPr>
             <w:rStyle w:val="Hyperlink"/>
@@ -942,7 +1093,7 @@
             <w:noProof/>
             <w:webHidden/>
           </w:rPr>
-          <w:t>5</w:t>
+          <w:t>6</w:t>
         </w:r>
         <w:r>
           <w:rPr>
@@ -968,7 +1119,7 @@
           <w:szCs w:val="22"/>
         </w:rPr>
       </w:pPr>
-      <w:hyperlink r:id="rId14" w:anchor="_Toc116844016" w:history="1">
+      <w:hyperlink r:id="rId17" w:anchor="_Toc116844016" w:history="1">
         <w:r>
           <w:rPr>
             <w:rStyle w:val="Hyperlink"/>
@@ -1038,7 +1189,7 @@
             <w:noProof/>
             <w:webHidden/>
           </w:rPr>
-          <w:t>6</w:t>
+          <w:t>7</w:t>
         </w:r>
         <w:r>
           <w:rPr>
@@ -1064,7 +1215,7 @@
           <w:szCs w:val="22"/>
         </w:rPr>
       </w:pPr>
-      <w:hyperlink r:id="rId15" w:anchor="_Toc116844017" w:history="1">
+      <w:hyperlink r:id="rId18" w:anchor="_Toc116844017" w:history="1">
         <w:r>
           <w:rPr>
             <w:rStyle w:val="Hyperlink"/>
@@ -1160,7 +1311,7 @@
           <w:szCs w:val="22"/>
         </w:rPr>
       </w:pPr>
-      <w:hyperlink r:id="rId16" w:anchor="_Toc116844018" w:history="1">
+      <w:hyperlink r:id="rId19" w:anchor="_Toc116844018" w:history="1">
         <w:r>
           <w:rPr>
             <w:rStyle w:val="Hyperlink"/>
@@ -1230,7 +1381,7 @@
             <w:noProof/>
             <w:webHidden/>
           </w:rPr>
-          <w:t>7</w:t>
+          <w:t>8</w:t>
         </w:r>
         <w:r>
           <w:rPr>
@@ -1256,7 +1407,7 @@
           <w:szCs w:val="22"/>
         </w:rPr>
       </w:pPr>
-      <w:hyperlink r:id="rId17" w:anchor="_Toc116844019" w:history="1">
+      <w:hyperlink r:id="rId20" w:anchor="_Toc116844019" w:history="1">
         <w:r>
           <w:rPr>
             <w:rStyle w:val="Hyperlink"/>
@@ -1352,7 +1503,7 @@
           <w:szCs w:val="22"/>
         </w:rPr>
       </w:pPr>
-      <w:hyperlink r:id="rId18" w:anchor="_Toc116844020" w:history="1">
+      <w:hyperlink r:id="rId21" w:anchor="_Toc116844020" w:history="1">
         <w:r>
           <w:rPr>
             <w:rStyle w:val="Hyperlink"/>
@@ -1422,7 +1573,7 @@
             <w:noProof/>
             <w:webHidden/>
           </w:rPr>
-          <w:t>9</w:t>
+          <w:t>10</w:t>
         </w:r>
         <w:r>
           <w:rPr>
@@ -1448,7 +1599,7 @@
           <w:szCs w:val="22"/>
         </w:rPr>
       </w:pPr>
-      <w:hyperlink r:id="rId19" w:anchor="_Toc116844021" w:history="1">
+      <w:hyperlink r:id="rId22" w:anchor="_Toc116844021" w:history="1">
         <w:r>
           <w:rPr>
             <w:rStyle w:val="Hyperlink"/>
@@ -1518,7 +1669,7 @@
             <w:noProof/>
             <w:webHidden/>
           </w:rPr>
-          <w:t>11</w:t>
+          <w:t>12</w:t>
         </w:r>
         <w:r>
           <w:rPr>
@@ -1544,7 +1695,7 @@
           <w:szCs w:val="22"/>
         </w:rPr>
       </w:pPr>
-      <w:hyperlink r:id="rId20" w:anchor="_Toc116844022" w:history="1">
+      <w:hyperlink r:id="rId23" w:anchor="_Toc116844022" w:history="1">
         <w:r>
           <w:rPr>
             <w:rStyle w:val="Hyperlink"/>
@@ -1614,7 +1765,7 @@
             <w:noProof/>
             <w:webHidden/>
           </w:rPr>
-          <w:t>13</w:t>
+          <w:t>14</w:t>
         </w:r>
         <w:r>
           <w:rPr>
@@ -1640,7 +1791,7 @@
           <w:szCs w:val="22"/>
         </w:rPr>
       </w:pPr>
-      <w:hyperlink r:id="rId21" w:anchor="_Toc116844023" w:history="1">
+      <w:hyperlink r:id="rId24" w:anchor="_Toc116844023" w:history="1">
         <w:r>
           <w:rPr>
             <w:rStyle w:val="Hyperlink"/>
@@ -1710,7 +1861,7 @@
             <w:noProof/>
             <w:webHidden/>
           </w:rPr>
-          <w:t>13</w:t>
+          <w:t>14</w:t>
         </w:r>
         <w:r>
           <w:rPr>
@@ -1736,7 +1887,7 @@
           <w:szCs w:val="22"/>
         </w:rPr>
       </w:pPr>
-      <w:hyperlink r:id="rId22" w:anchor="_Toc116844024" w:history="1">
+      <w:hyperlink r:id="rId25" w:anchor="_Toc116844024" w:history="1">
         <w:r>
           <w:rPr>
             <w:rStyle w:val="Hyperlink"/>
@@ -1806,7 +1957,7 @@
             <w:noProof/>
             <w:webHidden/>
           </w:rPr>
-          <w:t>13</w:t>
+          <w:t>14</w:t>
         </w:r>
         <w:r>
           <w:rPr>
@@ -1832,7 +1983,7 @@
           <w:szCs w:val="22"/>
         </w:rPr>
       </w:pPr>
-      <w:hyperlink r:id="rId23" w:anchor="_Toc116844025" w:history="1">
+      <w:hyperlink r:id="rId26" w:anchor="_Toc116844025" w:history="1">
         <w:r>
           <w:rPr>
             <w:rStyle w:val="Hyperlink"/>
@@ -1902,7 +2053,7 @@
             <w:noProof/>
             <w:webHidden/>
           </w:rPr>
-          <w:t>14</w:t>
+          <w:t>15</w:t>
         </w:r>
         <w:r>
           <w:rPr>
@@ -1928,7 +2079,7 @@
           <w:szCs w:val="22"/>
         </w:rPr>
       </w:pPr>
-      <w:hyperlink r:id="rId24" w:anchor="_Toc116844026" w:history="1">
+      <w:hyperlink r:id="rId27" w:anchor="_Toc116844026" w:history="1">
         <w:r>
           <w:rPr>
             <w:rStyle w:val="Hyperlink"/>
@@ -1998,7 +2149,7 @@
             <w:noProof/>
             <w:webHidden/>
           </w:rPr>
-          <w:t>16</w:t>
+          <w:t>17</w:t>
         </w:r>
         <w:r>
           <w:rPr>
@@ -2024,7 +2175,7 @@
           <w:szCs w:val="22"/>
         </w:rPr>
       </w:pPr>
-      <w:hyperlink r:id="rId25" w:anchor="_Toc116844027" w:history="1">
+      <w:hyperlink r:id="rId28" w:anchor="_Toc116844027" w:history="1">
         <w:r>
           <w:rPr>
             <w:rStyle w:val="Hyperlink"/>
@@ -2094,7 +2245,7 @@
             <w:noProof/>
             <w:webHidden/>
           </w:rPr>
-          <w:t>17</w:t>
+          <w:t>19</w:t>
         </w:r>
         <w:r>
           <w:rPr>
@@ -2119,7 +2270,7 @@
           <w:szCs w:val="22"/>
         </w:rPr>
       </w:pPr>
-      <w:hyperlink r:id="rId26" w:anchor="_Toc116844028" w:history="1">
+      <w:hyperlink r:id="rId29" w:anchor="_Toc116844028" w:history="1">
         <w:r>
           <w:rPr>
             <w:rStyle w:val="Hyperlink"/>
@@ -2172,7 +2323,7 @@
             <w:noProof/>
             <w:webHidden/>
           </w:rPr>
-          <w:t>18</w:t>
+          <w:t>21</w:t>
         </w:r>
         <w:r>
           <w:rPr>
@@ -6285,7 +6436,7 @@
                     </pic:cNvPicPr>
                   </pic:nvPicPr>
                   <pic:blipFill>
-                    <a:blip r:embed="rId27">
+                    <a:blip r:embed="rId30">
                       <a:extLst>
                         <a:ext uri="{28A0092B-C50C-407E-A947-70E740481C1C}">
                           <a14:useLocalDpi xmlns:a14="http://schemas.microsoft.com/office/drawing/2010/main" val="0"/>
@@ -6396,7 +6547,7 @@
         </w:rPr>
         <w:t xml:space="preserve">Link: </w:t>
       </w:r>
-      <w:hyperlink r:id="rId28" w:history="1">
+      <w:hyperlink r:id="rId31" w:history="1">
         <w:r>
           <w:rPr>
             <w:rStyle w:val="Hyperlink"/>
@@ -6543,7 +6694,7 @@
                     </pic:cNvPicPr>
                   </pic:nvPicPr>
                   <pic:blipFill>
-                    <a:blip r:embed="rId29">
+                    <a:blip r:embed="rId32">
                       <a:extLst>
                         <a:ext uri="{28A0092B-C50C-407E-A947-70E740481C1C}">
                           <a14:useLocalDpi xmlns:a14="http://schemas.microsoft.com/office/drawing/2010/main" val="0"/>
@@ -6606,7 +6757,7 @@
       <w:pPr>
         <w:pStyle w:val="Corpodetexto"/>
       </w:pPr>
-      <w:hyperlink r:id="rId30" w:history="1">
+      <w:hyperlink r:id="rId33" w:history="1">
         <w:r>
           <w:rPr>
             <w:rStyle w:val="Hyperlink"/>
@@ -7106,7 +7257,7 @@
                     </pic:cNvPicPr>
                   </pic:nvPicPr>
                   <pic:blipFill>
-                    <a:blip r:embed="rId31">
+                    <a:blip r:embed="rId34">
                       <a:extLst>
                         <a:ext uri="{28A0092B-C50C-407E-A947-70E740481C1C}">
                           <a14:useLocalDpi xmlns:a14="http://schemas.microsoft.com/office/drawing/2010/main" val="0"/>
@@ -7197,7 +7348,7 @@
       <w:r>
         <w:tab/>
       </w:r>
-      <w:hyperlink r:id="rId32" w:history="1">
+      <w:hyperlink r:id="rId35" w:history="1">
         <w:r>
           <w:rPr>
             <w:rStyle w:val="Hyperlink"/>
@@ -8677,7 +8828,7 @@
                     </pic:cNvPicPr>
                   </pic:nvPicPr>
                   <pic:blipFill>
-                    <a:blip r:embed="rId33">
+                    <a:blip r:embed="rId36">
                       <a:extLst>
                         <a:ext uri="{28A0092B-C50C-407E-A947-70E740481C1C}">
                           <a14:useLocalDpi xmlns:a14="http://schemas.microsoft.com/office/drawing/2010/main" val="0"/>
@@ -8848,7 +8999,7 @@
                     </pic:cNvPicPr>
                   </pic:nvPicPr>
                   <pic:blipFill>
-                    <a:blip r:embed="rId34">
+                    <a:blip r:embed="rId37">
                       <a:extLst>
                         <a:ext uri="{28A0092B-C50C-407E-A947-70E740481C1C}">
                           <a14:useLocalDpi xmlns:a14="http://schemas.microsoft.com/office/drawing/2010/main" val="0"/>
@@ -8960,7 +9111,7 @@
                     </pic:cNvPicPr>
                   </pic:nvPicPr>
                   <pic:blipFill>
-                    <a:blip r:embed="rId35">
+                    <a:blip r:embed="rId38">
                       <a:extLst>
                         <a:ext uri="{28A0092B-C50C-407E-A947-70E740481C1C}">
                           <a14:useLocalDpi xmlns:a14="http://schemas.microsoft.com/office/drawing/2010/main" val="0"/>
@@ -9089,7 +9240,7 @@
                     </pic:cNvPicPr>
                   </pic:nvPicPr>
                   <pic:blipFill>
-                    <a:blip r:embed="rId36">
+                    <a:blip r:embed="rId39">
                       <a:extLst>
                         <a:ext uri="{28A0092B-C50C-407E-A947-70E740481C1C}">
                           <a14:useLocalDpi xmlns:a14="http://schemas.microsoft.com/office/drawing/2010/main" val="0"/>
@@ -9221,7 +9372,7 @@
                     </pic:cNvPicPr>
                   </pic:nvPicPr>
                   <pic:blipFill>
-                    <a:blip r:embed="rId37">
+                    <a:blip r:embed="rId40">
                       <a:extLst>
                         <a:ext uri="{28A0092B-C50C-407E-A947-70E740481C1C}">
                           <a14:useLocalDpi xmlns:a14="http://schemas.microsoft.com/office/drawing/2010/main" val="0"/>
@@ -10349,6 +10500,12 @@
     </w:p>
     <w:p>
       <w:pPr>
+        <w:pStyle w:val="PargrafodaLista"/>
+      </w:pPr>
+    </w:p>
+    <w:p/>
+    <w:p>
+      <w:pPr>
         <w:rPr>
           <w:b/>
           <w:i/>
@@ -10829,41 +10986,9 @@
           <w:sz w:val="27"/>
           <w:szCs w:val="27"/>
         </w:rPr>
-        <w:t xml:space="preserve"> PlantUML</w:t>
-      </w:r>
-      <w:r>
-        <w:rPr>
-          <w:rFonts w:ascii="Calibri" w:hAnsi="Calibri" w:cs="Calibri"/>
-          <w:color w:val="000000"/>
-          <w:sz w:val="27"/>
-          <w:szCs w:val="27"/>
-        </w:rPr>
-        <w:t>. Disponível em: &lt;https://medium.com/software-architecture-foundations/software-architecture-modeling-with-c4-model-e9e61d952121&gt;. Acesso em: 8 abr. 2023.</w:t>
-      </w:r>
-    </w:p>
-    <w:p>
-      <w:pPr>
-        <w:pStyle w:val="NormalWeb"/>
-        <w:spacing w:before="0" w:beforeAutospacing="0" w:after="0" w:afterAutospacing="0" w:line="360" w:lineRule="atLeast"/>
-        <w:rPr>
-          <w:rFonts w:ascii="Calibri" w:hAnsi="Calibri" w:cs="Calibri"/>
-          <w:color w:val="000000"/>
-          <w:sz w:val="27"/>
-          <w:szCs w:val="27"/>
-        </w:rPr>
-      </w:pPr>
-    </w:p>
-    <w:p>
-      <w:pPr>
-        <w:pStyle w:val="NormalWeb"/>
-        <w:spacing w:before="0" w:beforeAutospacing="0" w:after="0" w:afterAutospacing="0" w:line="360" w:lineRule="atLeast"/>
-        <w:rPr>
-          <w:rFonts w:ascii="Calibri" w:hAnsi="Calibri" w:cs="Calibri"/>
-          <w:color w:val="000000"/>
-          <w:sz w:val="27"/>
-          <w:szCs w:val="27"/>
-        </w:rPr>
-      </w:pPr>
+        <w:t xml:space="preserve"> </w:t>
+      </w:r>
+      <w:proofErr w:type="spellStart"/>
       <w:r>
         <w:rPr>
           <w:rFonts w:ascii="Calibri" w:hAnsi="Calibri" w:cs="Calibri"/>
@@ -10873,8 +10998,9 @@
           <w:sz w:val="27"/>
           <w:szCs w:val="27"/>
         </w:rPr>
-        <w:t>C4-PlantUML</w:t>
-      </w:r>
+        <w:t>PlantUML</w:t>
+      </w:r>
+      <w:proofErr w:type="spellEnd"/>
       <w:r>
         <w:rPr>
           <w:rFonts w:ascii="Calibri" w:hAnsi="Calibri" w:cs="Calibri"/>
@@ -10882,61 +11008,32 @@
           <w:sz w:val="27"/>
           <w:szCs w:val="27"/>
         </w:rPr>
-        <w:t>. Disponível em: &lt;https://github.com/</w:t>
-      </w:r>
-      <w:proofErr w:type="spellStart"/>
-      <w:r>
+        <w:t>. Disponível em: &lt;https://medium.com/software-architecture-foundations/software-architecture-modeling-with-c4-model-e9e61d952121&gt;. Acesso em: 8 abr. 2023.</w:t>
+      </w:r>
+    </w:p>
+    <w:p>
+      <w:pPr>
+        <w:pStyle w:val="NormalWeb"/>
+        <w:spacing w:before="0" w:beforeAutospacing="0" w:after="0" w:afterAutospacing="0" w:line="360" w:lineRule="atLeast"/>
         <w:rPr>
           <w:rFonts w:ascii="Calibri" w:hAnsi="Calibri" w:cs="Calibri"/>
           <w:color w:val="000000"/>
           <w:sz w:val="27"/>
           <w:szCs w:val="27"/>
         </w:rPr>
-        <w:t>plantuml-stdlib</w:t>
-      </w:r>
-      <w:proofErr w:type="spellEnd"/>
-      <w:r>
+      </w:pPr>
+    </w:p>
+    <w:p>
+      <w:pPr>
+        <w:pStyle w:val="NormalWeb"/>
+        <w:spacing w:before="0" w:beforeAutospacing="0" w:after="0" w:afterAutospacing="0" w:line="360" w:lineRule="atLeast"/>
         <w:rPr>
           <w:rFonts w:ascii="Calibri" w:hAnsi="Calibri" w:cs="Calibri"/>
           <w:color w:val="000000"/>
           <w:sz w:val="27"/>
           <w:szCs w:val="27"/>
         </w:rPr>
-        <w:t>/C4-PlantUML&gt;. Acesso em: 8 abr. 2023.</w:t>
-      </w:r>
-    </w:p>
-    <w:p>
-      <w:pPr>
-        <w:pStyle w:val="NormalWeb"/>
-        <w:spacing w:before="0" w:beforeAutospacing="0" w:after="0" w:afterAutospacing="0" w:line="360" w:lineRule="atLeast"/>
-        <w:rPr>
-          <w:rFonts w:ascii="Calibri" w:hAnsi="Calibri" w:cs="Calibri"/>
-          <w:color w:val="000000"/>
-          <w:sz w:val="27"/>
-          <w:szCs w:val="27"/>
-        </w:rPr>
-      </w:pPr>
-    </w:p>
-    <w:p>
-      <w:pPr>
-        <w:pStyle w:val="NormalWeb"/>
-        <w:spacing w:before="0" w:beforeAutospacing="0" w:after="0" w:afterAutospacing="0" w:line="360" w:lineRule="atLeast"/>
-        <w:rPr>
-          <w:rFonts w:ascii="Calibri" w:hAnsi="Calibri" w:cs="Calibri"/>
-          <w:color w:val="000000"/>
-          <w:sz w:val="27"/>
-          <w:szCs w:val="27"/>
-        </w:rPr>
-      </w:pPr>
-      <w:r>
-        <w:rPr>
-          <w:rFonts w:ascii="Calibri" w:hAnsi="Calibri" w:cs="Calibri"/>
-          <w:color w:val="000000"/>
-          <w:sz w:val="27"/>
-          <w:szCs w:val="27"/>
-        </w:rPr>
-        <w:t>‌</w:t>
-      </w:r>
+      </w:pPr>
       <w:r>
         <w:rPr>
           <w:rFonts w:ascii="Calibri" w:hAnsi="Calibri" w:cs="Calibri"/>
@@ -10946,7 +11043,7 @@
           <w:sz w:val="27"/>
           <w:szCs w:val="27"/>
         </w:rPr>
-        <w:t>Explicitando os Componentes de um Contêiner usando C4 Model</w:t>
+        <w:t>C4-PlantUML</w:t>
       </w:r>
       <w:r>
         <w:rPr>
@@ -10955,40 +11052,60 @@
           <w:sz w:val="27"/>
           <w:szCs w:val="27"/>
         </w:rPr>
-        <w:t>. Disponível em: &lt;https://eximia.co/explicitando-os-componentes-de-um-conteiner-usando-c4-model&gt;. Acesso em: 8 abr. 2023.</w:t>
-      </w:r>
-    </w:p>
-    <w:p>
-      <w:pPr>
-        <w:pStyle w:val="NormalWeb"/>
-        <w:spacing w:before="0" w:beforeAutospacing="0" w:after="0" w:afterAutospacing="0" w:line="360" w:lineRule="atLeast"/>
+        <w:t>. Disponível em: &lt;https://github.com/</w:t>
+      </w:r>
+      <w:proofErr w:type="spellStart"/>
+      <w:r>
         <w:rPr>
           <w:rFonts w:ascii="Calibri" w:hAnsi="Calibri" w:cs="Calibri"/>
           <w:color w:val="000000"/>
           <w:sz w:val="27"/>
           <w:szCs w:val="27"/>
         </w:rPr>
-      </w:pPr>
-    </w:p>
-    <w:p>
-      <w:pPr>
-        <w:pStyle w:val="NormalWeb"/>
-        <w:spacing w:before="0" w:beforeAutospacing="0" w:after="0" w:afterAutospacing="0" w:line="360" w:lineRule="atLeast"/>
+        <w:t>plantuml-stdlib</w:t>
+      </w:r>
+      <w:proofErr w:type="spellEnd"/>
+      <w:r>
         <w:rPr>
           <w:rFonts w:ascii="Calibri" w:hAnsi="Calibri" w:cs="Calibri"/>
           <w:color w:val="000000"/>
           <w:sz w:val="27"/>
           <w:szCs w:val="27"/>
         </w:rPr>
-      </w:pPr>
-      <w:r>
+        <w:t>/C4-PlantUML&gt;. Acesso em: 8 abr. 2023.</w:t>
+      </w:r>
+    </w:p>
+    <w:p>
+      <w:pPr>
+        <w:pStyle w:val="NormalWeb"/>
+        <w:spacing w:before="0" w:beforeAutospacing="0" w:after="0" w:afterAutospacing="0" w:line="360" w:lineRule="atLeast"/>
         <w:rPr>
           <w:rFonts w:ascii="Calibri" w:hAnsi="Calibri" w:cs="Calibri"/>
           <w:color w:val="000000"/>
           <w:sz w:val="27"/>
           <w:szCs w:val="27"/>
         </w:rPr>
-        <w:t>RIVA, M. </w:t>
+      </w:pPr>
+    </w:p>
+    <w:p>
+      <w:pPr>
+        <w:pStyle w:val="NormalWeb"/>
+        <w:spacing w:before="0" w:beforeAutospacing="0" w:after="0" w:afterAutospacing="0" w:line="360" w:lineRule="atLeast"/>
+        <w:rPr>
+          <w:rFonts w:ascii="Calibri" w:hAnsi="Calibri" w:cs="Calibri"/>
+          <w:color w:val="000000"/>
+          <w:sz w:val="27"/>
+          <w:szCs w:val="27"/>
+        </w:rPr>
+      </w:pPr>
+      <w:r>
+        <w:rPr>
+          <w:rFonts w:ascii="Calibri" w:hAnsi="Calibri" w:cs="Calibri"/>
+          <w:color w:val="000000"/>
+          <w:sz w:val="27"/>
+          <w:szCs w:val="27"/>
+        </w:rPr>
+        <w:t>‌</w:t>
       </w:r>
       <w:r>
         <w:rPr>
@@ -10999,7 +11116,7 @@
           <w:sz w:val="27"/>
           <w:szCs w:val="27"/>
         </w:rPr>
-        <w:t>Real-World Next.js</w:t>
+        <w:t>Explicitando os Componentes de um Contêiner usando C4 Model</w:t>
       </w:r>
       <w:r>
         <w:rPr>
@@ -11008,29 +11125,32 @@
           <w:sz w:val="27"/>
           <w:szCs w:val="27"/>
         </w:rPr>
-        <w:t>. [</w:t>
-      </w:r>
-      <w:proofErr w:type="spellStart"/>
-      <w:r>
+        <w:t>. Disponível em: &lt;https://eximia.co/explicitando-os-componentes-de-um-conteiner-usando-c4-model&gt;. Acesso em: 8 abr. 2023.</w:t>
+      </w:r>
+    </w:p>
+    <w:p>
+      <w:pPr>
+        <w:pStyle w:val="NormalWeb"/>
+        <w:spacing w:before="0" w:beforeAutospacing="0" w:after="0" w:afterAutospacing="0" w:line="360" w:lineRule="atLeast"/>
         <w:rPr>
           <w:rFonts w:ascii="Calibri" w:hAnsi="Calibri" w:cs="Calibri"/>
           <w:color w:val="000000"/>
           <w:sz w:val="27"/>
           <w:szCs w:val="27"/>
         </w:rPr>
-        <w:t>s.l</w:t>
-      </w:r>
-      <w:proofErr w:type="spellEnd"/>
-      <w:r>
+      </w:pPr>
+    </w:p>
+    <w:p>
+      <w:pPr>
+        <w:pStyle w:val="NormalWeb"/>
+        <w:spacing w:before="0" w:beforeAutospacing="0" w:after="0" w:afterAutospacing="0" w:line="360" w:lineRule="atLeast"/>
         <w:rPr>
           <w:rFonts w:ascii="Calibri" w:hAnsi="Calibri" w:cs="Calibri"/>
           <w:color w:val="000000"/>
           <w:sz w:val="27"/>
           <w:szCs w:val="27"/>
         </w:rPr>
-        <w:t xml:space="preserve">.] </w:t>
-      </w:r>
-      <w:proofErr w:type="spellStart"/>
+      </w:pPr>
       <w:r>
         <w:rPr>
           <w:rFonts w:ascii="Calibri" w:hAnsi="Calibri" w:cs="Calibri"/>
@@ -11038,63 +11158,8 @@
           <w:sz w:val="27"/>
           <w:szCs w:val="27"/>
         </w:rPr>
-        <w:t>Packt</w:t>
-      </w:r>
-      <w:proofErr w:type="spellEnd"/>
-      <w:r>
-        <w:rPr>
-          <w:rFonts w:ascii="Calibri" w:hAnsi="Calibri" w:cs="Calibri"/>
-          <w:color w:val="000000"/>
-          <w:sz w:val="27"/>
-          <w:szCs w:val="27"/>
-        </w:rPr>
-        <w:t xml:space="preserve"> </w:t>
-      </w:r>
-      <w:proofErr w:type="spellStart"/>
-      <w:r>
-        <w:rPr>
-          <w:rFonts w:ascii="Calibri" w:hAnsi="Calibri" w:cs="Calibri"/>
-          <w:color w:val="000000"/>
-          <w:sz w:val="27"/>
-          <w:szCs w:val="27"/>
-        </w:rPr>
-        <w:t>Publishing</w:t>
-      </w:r>
-      <w:proofErr w:type="spellEnd"/>
-      <w:r>
-        <w:rPr>
-          <w:rFonts w:ascii="Calibri" w:hAnsi="Calibri" w:cs="Calibri"/>
-          <w:color w:val="000000"/>
-          <w:sz w:val="27"/>
-          <w:szCs w:val="27"/>
-        </w:rPr>
-        <w:t xml:space="preserve"> Ltd, 2022.</w:t>
-      </w:r>
-    </w:p>
-    <w:p>
-      <w:pPr>
-        <w:pStyle w:val="NormalWeb"/>
-        <w:spacing w:before="0" w:beforeAutospacing="0" w:after="0" w:afterAutospacing="0" w:line="360" w:lineRule="atLeast"/>
-        <w:rPr>
-          <w:rFonts w:ascii="Calibri" w:hAnsi="Calibri" w:cs="Calibri"/>
-          <w:color w:val="000000"/>
-          <w:sz w:val="27"/>
-          <w:szCs w:val="27"/>
-        </w:rPr>
-      </w:pPr>
-    </w:p>
-    <w:p>
-      <w:pPr>
-        <w:pStyle w:val="NormalWeb"/>
-        <w:spacing w:before="0" w:beforeAutospacing="0" w:after="0" w:afterAutospacing="0" w:line="360" w:lineRule="atLeast"/>
-        <w:rPr>
-          <w:rFonts w:ascii="Calibri" w:hAnsi="Calibri" w:cs="Calibri"/>
-          <w:color w:val="000000"/>
-          <w:sz w:val="27"/>
-          <w:szCs w:val="27"/>
-        </w:rPr>
-      </w:pPr>
-      <w:proofErr w:type="spellStart"/>
+        <w:t>RIVA, M. </w:t>
+      </w:r>
       <w:r>
         <w:rPr>
           <w:rFonts w:ascii="Calibri" w:hAnsi="Calibri" w:cs="Calibri"/>
@@ -11104,9 +11169,102 @@
           <w:sz w:val="27"/>
           <w:szCs w:val="27"/>
         </w:rPr>
-        <w:t>Getting</w:t>
+        <w:t>Real-World Next.js</w:t>
+      </w:r>
+      <w:r>
+        <w:rPr>
+          <w:rFonts w:ascii="Calibri" w:hAnsi="Calibri" w:cs="Calibri"/>
+          <w:color w:val="000000"/>
+          <w:sz w:val="27"/>
+          <w:szCs w:val="27"/>
+        </w:rPr>
+        <w:t>. [</w:t>
+      </w:r>
+      <w:proofErr w:type="spellStart"/>
+      <w:r>
+        <w:rPr>
+          <w:rFonts w:ascii="Calibri" w:hAnsi="Calibri" w:cs="Calibri"/>
+          <w:color w:val="000000"/>
+          <w:sz w:val="27"/>
+          <w:szCs w:val="27"/>
+        </w:rPr>
+        <w:t>s.l</w:t>
       </w:r>
       <w:proofErr w:type="spellEnd"/>
+      <w:r>
+        <w:rPr>
+          <w:rFonts w:ascii="Calibri" w:hAnsi="Calibri" w:cs="Calibri"/>
+          <w:color w:val="000000"/>
+          <w:sz w:val="27"/>
+          <w:szCs w:val="27"/>
+        </w:rPr>
+        <w:t xml:space="preserve">.] </w:t>
+      </w:r>
+      <w:proofErr w:type="spellStart"/>
+      <w:r>
+        <w:rPr>
+          <w:rFonts w:ascii="Calibri" w:hAnsi="Calibri" w:cs="Calibri"/>
+          <w:color w:val="000000"/>
+          <w:sz w:val="27"/>
+          <w:szCs w:val="27"/>
+        </w:rPr>
+        <w:t>Packt</w:t>
+      </w:r>
+      <w:proofErr w:type="spellEnd"/>
+      <w:r>
+        <w:rPr>
+          <w:rFonts w:ascii="Calibri" w:hAnsi="Calibri" w:cs="Calibri"/>
+          <w:color w:val="000000"/>
+          <w:sz w:val="27"/>
+          <w:szCs w:val="27"/>
+        </w:rPr>
+        <w:t xml:space="preserve"> </w:t>
+      </w:r>
+      <w:proofErr w:type="spellStart"/>
+      <w:r>
+        <w:rPr>
+          <w:rFonts w:ascii="Calibri" w:hAnsi="Calibri" w:cs="Calibri"/>
+          <w:color w:val="000000"/>
+          <w:sz w:val="27"/>
+          <w:szCs w:val="27"/>
+        </w:rPr>
+        <w:t>Publishing</w:t>
+      </w:r>
+      <w:proofErr w:type="spellEnd"/>
+      <w:r>
+        <w:rPr>
+          <w:rFonts w:ascii="Calibri" w:hAnsi="Calibri" w:cs="Calibri"/>
+          <w:color w:val="000000"/>
+          <w:sz w:val="27"/>
+          <w:szCs w:val="27"/>
+        </w:rPr>
+        <w:t xml:space="preserve"> Ltd, 2022.</w:t>
+      </w:r>
+    </w:p>
+    <w:p>
+      <w:pPr>
+        <w:pStyle w:val="NormalWeb"/>
+        <w:spacing w:before="0" w:beforeAutospacing="0" w:after="0" w:afterAutospacing="0" w:line="360" w:lineRule="atLeast"/>
+        <w:rPr>
+          <w:rFonts w:ascii="Calibri" w:hAnsi="Calibri" w:cs="Calibri"/>
+          <w:color w:val="000000"/>
+          <w:sz w:val="27"/>
+          <w:szCs w:val="27"/>
+        </w:rPr>
+      </w:pPr>
+    </w:p>
+    <w:p>
+      <w:pPr>
+        <w:pStyle w:val="NormalWeb"/>
+        <w:spacing w:before="0" w:beforeAutospacing="0" w:after="0" w:afterAutospacing="0" w:line="360" w:lineRule="atLeast"/>
+        <w:rPr>
+          <w:rFonts w:ascii="Calibri" w:hAnsi="Calibri" w:cs="Calibri"/>
+          <w:color w:val="000000"/>
+          <w:sz w:val="27"/>
+          <w:szCs w:val="27"/>
+        </w:rPr>
+      </w:pPr>
+      <w:proofErr w:type="spellStart"/>
       <w:r>
         <w:rPr>
           <w:rFonts w:ascii="Calibri" w:hAnsi="Calibri" w:cs="Calibri"/>
@@ -11116,9 +11274,9 @@
           <w:sz w:val="27"/>
           <w:szCs w:val="27"/>
         </w:rPr>
-        <w:t xml:space="preserve"> </w:t>
-      </w:r>
-      <w:proofErr w:type="spellStart"/>
+        <w:t>Getting</w:t>
+      </w:r>
+      <w:proofErr w:type="spellEnd"/>
       <w:r>
         <w:rPr>
           <w:rFonts w:ascii="Calibri" w:hAnsi="Calibri" w:cs="Calibri"/>
@@ -11128,9 +11286,9 @@
           <w:sz w:val="27"/>
           <w:szCs w:val="27"/>
         </w:rPr>
-        <w:t>Started</w:t>
-      </w:r>
-      <w:proofErr w:type="spellEnd"/>
+        <w:t xml:space="preserve"> </w:t>
+      </w:r>
+      <w:proofErr w:type="spellStart"/>
       <w:r>
         <w:rPr>
           <w:rFonts w:ascii="Calibri" w:hAnsi="Calibri" w:cs="Calibri"/>
@@ -11140,89 +11298,9 @@
           <w:sz w:val="27"/>
           <w:szCs w:val="27"/>
         </w:rPr>
-        <w:t xml:space="preserve"> | Next.js</w:t>
-      </w:r>
-      <w:r>
-        <w:rPr>
-          <w:rFonts w:ascii="Calibri" w:hAnsi="Calibri" w:cs="Calibri"/>
-          <w:color w:val="000000"/>
-          <w:sz w:val="27"/>
-          <w:szCs w:val="27"/>
-        </w:rPr>
-        <w:t>. Disponível em: &lt;https://nextjs.org/</w:t>
-      </w:r>
-      <w:proofErr w:type="spellStart"/>
-      <w:r>
-        <w:rPr>
-          <w:rFonts w:ascii="Calibri" w:hAnsi="Calibri" w:cs="Calibri"/>
-          <w:color w:val="000000"/>
-          <w:sz w:val="27"/>
-          <w:szCs w:val="27"/>
-        </w:rPr>
-        <w:t>docs</w:t>
+        <w:t>Started</w:t>
       </w:r>
       <w:proofErr w:type="spellEnd"/>
-      <w:r>
-        <w:rPr>
-          <w:rFonts w:ascii="Calibri" w:hAnsi="Calibri" w:cs="Calibri"/>
-          <w:color w:val="000000"/>
-          <w:sz w:val="27"/>
-          <w:szCs w:val="27"/>
-        </w:rPr>
-        <w:t>&gt;.</w:t>
-      </w:r>
-    </w:p>
-    <w:p>
-      <w:pPr>
-        <w:pStyle w:val="NormalWeb"/>
-        <w:spacing w:before="0" w:beforeAutospacing="0" w:after="0" w:afterAutospacing="0" w:line="360" w:lineRule="atLeast"/>
-        <w:rPr>
-          <w:rFonts w:ascii="Calibri" w:hAnsi="Calibri" w:cs="Calibri"/>
-          <w:color w:val="000000"/>
-          <w:sz w:val="27"/>
-          <w:szCs w:val="27"/>
-        </w:rPr>
-      </w:pPr>
-    </w:p>
-    <w:p>
-      <w:pPr>
-        <w:pStyle w:val="NormalWeb"/>
-        <w:spacing w:before="0" w:beforeAutospacing="0" w:after="0" w:afterAutospacing="0" w:line="360" w:lineRule="atLeast"/>
-        <w:rPr>
-          <w:rFonts w:ascii="Calibri" w:hAnsi="Calibri" w:cs="Calibri"/>
-          <w:color w:val="000000"/>
-          <w:sz w:val="27"/>
-          <w:szCs w:val="27"/>
-        </w:rPr>
-      </w:pPr>
-      <w:r>
-        <w:rPr>
-          <w:rFonts w:ascii="Calibri" w:hAnsi="Calibri" w:cs="Calibri"/>
-          <w:color w:val="000000"/>
-          <w:sz w:val="27"/>
-          <w:szCs w:val="27"/>
-        </w:rPr>
-        <w:t>‌</w:t>
-      </w:r>
-      <w:r>
-        <w:rPr>
-          <w:rFonts w:ascii="Calibri" w:hAnsi="Calibri" w:cs="Calibri"/>
-          <w:color w:val="000000"/>
-          <w:sz w:val="27"/>
-          <w:szCs w:val="27"/>
-        </w:rPr>
-        <w:t xml:space="preserve"> </w:t>
-      </w:r>
-      <w:r>
-        <w:rPr>
-          <w:rFonts w:ascii="Calibri" w:hAnsi="Calibri" w:cs="Calibri"/>
-          <w:color w:val="000000"/>
-          <w:sz w:val="27"/>
-          <w:szCs w:val="27"/>
-        </w:rPr>
-        <w:t>FASTAPI. </w:t>
-      </w:r>
-      <w:proofErr w:type="spellStart"/>
       <w:r>
         <w:rPr>
           <w:rFonts w:ascii="Calibri" w:hAnsi="Calibri" w:cs="Calibri"/>
@@ -11232,9 +11310,8 @@
           <w:sz w:val="27"/>
           <w:szCs w:val="27"/>
         </w:rPr>
-        <w:t>FastAPI</w:t>
-      </w:r>
-      <w:proofErr w:type="spellEnd"/>
+        <w:t xml:space="preserve"> | Next.js</w:t>
+      </w:r>
       <w:r>
         <w:rPr>
           <w:rFonts w:ascii="Calibri" w:hAnsi="Calibri" w:cs="Calibri"/>
@@ -11242,19 +11319,19 @@
           <w:sz w:val="27"/>
           <w:szCs w:val="27"/>
         </w:rPr>
-        <w:t>. Disponível em: &lt;https://fastapi.tiangolo.com/&gt;.</w:t>
-      </w:r>
-    </w:p>
-    <w:p>
-      <w:pPr>
-        <w:pStyle w:val="NormalWeb"/>
+        <w:t>. Disponível em: &lt;https://nextjs.org/</w:t>
+      </w:r>
+      <w:proofErr w:type="spellStart"/>
+      <w:r>
         <w:rPr>
           <w:rFonts w:ascii="Calibri" w:hAnsi="Calibri" w:cs="Calibri"/>
           <w:color w:val="000000"/>
           <w:sz w:val="27"/>
           <w:szCs w:val="27"/>
         </w:rPr>
-      </w:pPr>
+        <w:t>docs</w:t>
+      </w:r>
+      <w:proofErr w:type="spellEnd"/>
       <w:r>
         <w:rPr>
           <w:rFonts w:ascii="Calibri" w:hAnsi="Calibri" w:cs="Calibri"/>
@@ -11262,12 +11339,13 @@
           <w:sz w:val="27"/>
           <w:szCs w:val="27"/>
         </w:rPr>
-        <w:t>‌</w:t>
+        <w:t>&gt;.</w:t>
       </w:r>
     </w:p>
     <w:p>
       <w:pPr>
         <w:pStyle w:val="NormalWeb"/>
+        <w:spacing w:before="0" w:beforeAutospacing="0" w:after="0" w:afterAutospacing="0" w:line="360" w:lineRule="atLeast"/>
         <w:rPr>
           <w:rFonts w:ascii="Calibri" w:hAnsi="Calibri" w:cs="Calibri"/>
           <w:color w:val="000000"/>
@@ -11287,16 +11365,108 @@
           <w:szCs w:val="27"/>
         </w:rPr>
       </w:pPr>
-    </w:p>
-    <w:p>
-      <w:pPr>
-        <w:pStyle w:val="NormalWeb"/>
+      <w:r>
         <w:rPr>
           <w:rFonts w:ascii="Calibri" w:hAnsi="Calibri" w:cs="Calibri"/>
           <w:color w:val="000000"/>
           <w:sz w:val="27"/>
           <w:szCs w:val="27"/>
         </w:rPr>
+        <w:t>‌</w:t>
+      </w:r>
+      <w:r>
+        <w:rPr>
+          <w:rFonts w:ascii="Calibri" w:hAnsi="Calibri" w:cs="Calibri"/>
+          <w:color w:val="000000"/>
+          <w:sz w:val="27"/>
+          <w:szCs w:val="27"/>
+        </w:rPr>
+        <w:t xml:space="preserve"> </w:t>
+      </w:r>
+      <w:r>
+        <w:rPr>
+          <w:rFonts w:ascii="Calibri" w:hAnsi="Calibri" w:cs="Calibri"/>
+          <w:color w:val="000000"/>
+          <w:sz w:val="27"/>
+          <w:szCs w:val="27"/>
+        </w:rPr>
+        <w:t>FASTAPI. </w:t>
+      </w:r>
+      <w:proofErr w:type="spellStart"/>
+      <w:r>
+        <w:rPr>
+          <w:rFonts w:ascii="Calibri" w:hAnsi="Calibri" w:cs="Calibri"/>
+          <w:b/>
+          <w:bCs/>
+          <w:color w:val="000000"/>
+          <w:sz w:val="27"/>
+          <w:szCs w:val="27"/>
+        </w:rPr>
+        <w:t>FastAPI</w:t>
+      </w:r>
+      <w:proofErr w:type="spellEnd"/>
+      <w:r>
+        <w:rPr>
+          <w:rFonts w:ascii="Calibri" w:hAnsi="Calibri" w:cs="Calibri"/>
+          <w:color w:val="000000"/>
+          <w:sz w:val="27"/>
+          <w:szCs w:val="27"/>
+        </w:rPr>
+        <w:t>. Disponível em: &lt;https://fastapi.tiangolo.com/&gt;.</w:t>
+      </w:r>
+    </w:p>
+    <w:p>
+      <w:pPr>
+        <w:pStyle w:val="NormalWeb"/>
+        <w:rPr>
+          <w:rFonts w:ascii="Calibri" w:hAnsi="Calibri" w:cs="Calibri"/>
+          <w:color w:val="000000"/>
+          <w:sz w:val="27"/>
+          <w:szCs w:val="27"/>
+        </w:rPr>
+      </w:pPr>
+      <w:r>
+        <w:rPr>
+          <w:rFonts w:ascii="Calibri" w:hAnsi="Calibri" w:cs="Calibri"/>
+          <w:color w:val="000000"/>
+          <w:sz w:val="27"/>
+          <w:szCs w:val="27"/>
+        </w:rPr>
+        <w:t>‌</w:t>
+      </w:r>
+    </w:p>
+    <w:p>
+      <w:pPr>
+        <w:pStyle w:val="NormalWeb"/>
+        <w:rPr>
+          <w:rFonts w:ascii="Calibri" w:hAnsi="Calibri" w:cs="Calibri"/>
+          <w:color w:val="000000"/>
+          <w:sz w:val="27"/>
+          <w:szCs w:val="27"/>
+        </w:rPr>
+      </w:pPr>
+    </w:p>
+    <w:p>
+      <w:pPr>
+        <w:pStyle w:val="NormalWeb"/>
+        <w:spacing w:before="0" w:beforeAutospacing="0" w:after="0" w:afterAutospacing="0" w:line="360" w:lineRule="atLeast"/>
+        <w:rPr>
+          <w:rFonts w:ascii="Calibri" w:hAnsi="Calibri" w:cs="Calibri"/>
+          <w:color w:val="000000"/>
+          <w:sz w:val="27"/>
+          <w:szCs w:val="27"/>
+        </w:rPr>
+      </w:pPr>
+    </w:p>
+    <w:p>
+      <w:pPr>
+        <w:pStyle w:val="NormalWeb"/>
+        <w:rPr>
+          <w:rFonts w:ascii="Calibri" w:hAnsi="Calibri" w:cs="Calibri"/>
+          <w:color w:val="000000"/>
+          <w:sz w:val="27"/>
+          <w:szCs w:val="27"/>
+        </w:rPr>
       </w:pPr>
     </w:p>
     <w:p>
@@ -11308,10 +11478,10 @@
       </w:pPr>
     </w:p>
     <w:sectPr>
-      <w:headerReference w:type="even" r:id="rId38"/>
-      <w:headerReference w:type="default" r:id="rId39"/>
-      <w:footerReference w:type="even" r:id="rId40"/>
-      <w:footerReference w:type="default" r:id="rId41"/>
+      <w:headerReference w:type="even" r:id="rId41"/>
+      <w:headerReference w:type="default" r:id="rId42"/>
+      <w:footerReference w:type="even" r:id="rId43"/>
+      <w:footerReference w:type="default" r:id="rId44"/>
       <w:pgSz w:w="11909" w:h="16834"/>
       <w:pgMar w:top="1418" w:right="1797" w:bottom="1418" w:left="1797" w:header="709" w:footer="709" w:gutter="0"/>
       <w:pgNumType w:start="1"/>
@@ -16602,6 +16772,18 @@
       <w:shd w:val="clear" w:color="auto" w:fill="E1DFDD"/>
     </w:rPr>
   </w:style>
+  <w:style w:type="character" w:styleId="HiperlinkVisitado">
+    <w:name w:val="FollowedHyperlink"/>
+    <w:basedOn w:val="Fontepargpadro"/>
+    <w:uiPriority w:val="99"/>
+    <w:semiHidden/>
+    <w:unhideWhenUsed/>
+    <w:rsid w:val="008105AD"/>
+    <w:rPr>
+      <w:color w:val="800080" w:themeColor="followedHyperlink"/>
+      <w:u w:val="single"/>
+    </w:rPr>
+  </w:style>
 </w:styles>
 </file>
 
@@ -16926,28 +17108,28 @@
 </file>
 
 <file path=customXml/item1.xml><?xml version="1.0" encoding="utf-8"?>
-<b:Sources xmlns:b="http://schemas.openxmlformats.org/officeDocument/2006/bibliography" xmlns="http://schemas.openxmlformats.org/officeDocument/2006/bibliography" SelectedStyle="\APA.XSL" StyleName="APA"/>
-</file>
-
-<file path=customXml/item2.xml><?xml version="1.0" encoding="utf-8"?>
 <go:gDocsCustomXmlDataStorage xmlns:go="http://customooxmlschemas.google.com/" xmlns:r="http://schemas.openxmlformats.org/officeDocument/2006/relationships">
   <go:docsCustomData xmlns:go="http://customooxmlschemas.google.com/" roundtripDataSignature="AMtx7mhr8fJpXyXGw+943AqUFmYJYKlTeA==">AMUW2mWvv+HMmybsHL7/pQVRgp4by+7nN37TfU3MU+gZCRA3Ih5YYdxjAC1oa1p1/2pUxY7a1vxHe4OUHtSIBFH4fHSlzusAv47ms/e518+uEaCPTunKtOL66wXeqaf8w3DB1HIzj5gmHKUtSYfIbBa/aIfZpwkfMMQwuAk8RpnElM+TxjaLwsQnJcVgAPJCffkRxKkdMYf+AZdcw9cWO4kKxXE59K4MIIkGW66ZrczWiqrVDysa2W4kT6yxYg58f90BiY93MAOptp6fpvzJjoy5eb5nHxzZGKHzEWvR1sg1AdnumB4DFxbVwQKxvKkjfBOWKMPVxcXIzTLq1mY8i0AhUkBNZTYmlf+SOCauyTaCKRvMXJmwCZu3pL/GNJrhQWQMzMu9i0mNo4+/CjlBO46BamsXTNZLWg==</go:docsCustomData>
 </go:gDocsCustomXmlDataStorage>
 </file>
 
-<file path=customXml/itemProps1.xml><?xml version="1.0" encoding="utf-8"?>
-<ds:datastoreItem xmlns:ds="http://schemas.openxmlformats.org/officeDocument/2006/customXml" ds:itemID="{EEA1253F-7F3B-47BD-83DF-5EA5686908CA}">
-  <ds:schemaRefs>
-    <ds:schemaRef ds:uri="http://schemas.openxmlformats.org/officeDocument/2006/bibliography"/>
-  </ds:schemaRefs>
-</ds:datastoreItem>
+<file path=customXml/item2.xml><?xml version="1.0" encoding="utf-8"?>
+<b:Sources xmlns:b="http://schemas.openxmlformats.org/officeDocument/2006/bibliography" xmlns="http://schemas.openxmlformats.org/officeDocument/2006/bibliography" SelectedStyle="\APA.XSL" StyleName="APA"/>
 </file>
 
-<file path=customXml/itemProps2.xml><?xml version="1.0" encoding="utf-8"?>
+<file path=customXml/itemProps1.xml><?xml version="1.0" encoding="utf-8"?>
 <ds:datastoreItem xmlns:ds="http://schemas.openxmlformats.org/officeDocument/2006/customXml" ds:itemID="{11111111-1234-1234-1234-123412341234}">
   <ds:schemaRefs>
     <ds:schemaRef ds:uri="http://customooxmlschemas.google.com/"/>
     <ds:schemaRef ds:uri="http://schemas.openxmlformats.org/officeDocument/2006/relationships"/>
   </ds:schemaRefs>
 </ds:datastoreItem>
+</file>
+
+<file path=customXml/itemProps2.xml><?xml version="1.0" encoding="utf-8"?>
+<ds:datastoreItem xmlns:ds="http://schemas.openxmlformats.org/officeDocument/2006/customXml" ds:itemID="{EEA1253F-7F3B-47BD-83DF-5EA5686908CA}">
+  <ds:schemaRefs>
+    <ds:schemaRef ds:uri="http://schemas.openxmlformats.org/officeDocument/2006/bibliography"/>
+  </ds:schemaRefs>
+</ds:datastoreItem>
 </file>
</xml_diff>